<commit_message>
Terminado, mirenlo y digan si falta o hay que ordenar
</commit_message>
<xml_diff>
--- a/Informe_De_Fisica.docx
+++ b/Informe_De_Fisica.docx
@@ -1,6 +1,6 @@
 
 <file path=word/document.xml><?xml version="1.0" encoding="utf-8"?>
-<w:document xmlns:wpc="http://schemas.microsoft.com/office/word/2010/wordprocessingCanvas" xmlns:cx="http://schemas.microsoft.com/office/drawing/2014/chartex" xmlns:cx1="http://schemas.microsoft.com/office/drawing/2015/9/8/chartex" xmlns:cx2="http://schemas.microsoft.com/office/drawing/2015/10/21/chartex" xmlns:cx3="http://schemas.microsoft.com/office/drawing/2016/5/9/chartex" xmlns:cx4="http://schemas.microsoft.com/office/drawing/2016/5/10/chartex" xmlns:cx5="http://schemas.microsoft.com/office/drawing/2016/5/11/chartex" xmlns:mc="http://schemas.openxmlformats.org/markup-compatibility/2006" xmlns:o="urn:schemas-microsoft-com:office:office" xmlns:r="http://schemas.openxmlformats.org/officeDocument/2006/relationships" xmlns:m="http://schemas.openxmlformats.org/officeDocument/2006/math" xmlns:v="urn:schemas-microsoft-com:vml" xmlns:wp14="http://schemas.microsoft.com/office/word/2010/wordprocessingDrawing" xmlns:wp="http://schemas.openxmlformats.org/drawingml/2006/wordprocessingDrawing" xmlns:w10="urn:schemas-microsoft-com:office:word" xmlns:w="http://schemas.openxmlformats.org/wordprocessingml/2006/main" xmlns:w14="http://schemas.microsoft.com/office/word/2010/wordml" xmlns:w15="http://schemas.microsoft.com/office/word/2012/wordml" xmlns:w16se="http://schemas.microsoft.com/office/word/2015/wordml/symex" xmlns:wpg="http://schemas.microsoft.com/office/word/2010/wordprocessingGroup" xmlns:wpi="http://schemas.microsoft.com/office/word/2010/wordprocessingInk" xmlns:wne="http://schemas.microsoft.com/office/word/2006/wordml" xmlns:wps="http://schemas.microsoft.com/office/word/2010/wordprocessingShape" mc:Ignorable="w14 w15 w16se wp14">
+<w:document xmlns:wpc="http://schemas.microsoft.com/office/word/2010/wordprocessingCanvas" xmlns:mc="http://schemas.openxmlformats.org/markup-compatibility/2006" xmlns:o="urn:schemas-microsoft-com:office:office" xmlns:r="http://schemas.openxmlformats.org/officeDocument/2006/relationships" xmlns:m="http://schemas.openxmlformats.org/officeDocument/2006/math" xmlns:v="urn:schemas-microsoft-com:vml" xmlns:wp14="http://schemas.microsoft.com/office/word/2010/wordprocessingDrawing" xmlns:wp="http://schemas.openxmlformats.org/drawingml/2006/wordprocessingDrawing" xmlns:w10="urn:schemas-microsoft-com:office:word" xmlns:w="http://schemas.openxmlformats.org/wordprocessingml/2006/main" xmlns:w14="http://schemas.microsoft.com/office/word/2010/wordml" xmlns:wpg="http://schemas.microsoft.com/office/word/2010/wordprocessingGroup" xmlns:wpi="http://schemas.microsoft.com/office/word/2010/wordprocessingInk" xmlns:wne="http://schemas.microsoft.com/office/word/2006/wordml" xmlns:wps="http://schemas.microsoft.com/office/word/2010/wordprocessingShape" mc:Ignorable="w14 wp14">
   <w:body>
     <w:p>
       <w:pPr>
@@ -287,7 +287,7 @@
             <v:path arrowok="t" fillok="f" o:connecttype="none"/>
             <o:lock v:ext="edit" shapetype="t"/>
           </v:shapetype>
-          <v:shape id="AutoShape 29" o:spid="_x0000_s1026" type="#_x0000_t32" style="position:absolute;margin-left:8.1pt;margin-top:11.05pt;width:413.85pt;height:0;z-index:251657216;visibility:visible" o:gfxdata="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" strokeweight="1.25pt"/>
+          <v:shape id="AutoShape 29" o:spid="_x0000_s1026" type="#_x0000_t32" style="position:absolute;margin-left:8.1pt;margin-top:11.05pt;width:413.85pt;height:0;z-index:251658240;visibility:visible" o:gfxdata="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" strokeweight="1.25pt"/>
         </w:pict>
       </w:r>
     </w:p>
@@ -336,119 +336,14 @@
           <w:sz w:val="20"/>
           <w:szCs w:val="20"/>
         </w:rPr>
-        <w:t xml:space="preserve">En </w:t>
-      </w:r>
-      <w:r>
-        <w:rPr>
-          <w:sz w:val="20"/>
-          <w:szCs w:val="20"/>
-        </w:rPr>
-        <w:t>el presente trabajo</w:t>
-      </w:r>
-      <w:r>
-        <w:rPr>
-          <w:sz w:val="20"/>
-          <w:szCs w:val="20"/>
-        </w:rPr>
-        <w:t xml:space="preserve">, </w:t>
-      </w:r>
-      <w:r>
-        <w:rPr>
-          <w:sz w:val="20"/>
-          <w:szCs w:val="20"/>
-        </w:rPr>
-        <w:t>se tomaron</w:t>
-      </w:r>
-      <w:r>
-        <w:rPr>
-          <w:sz w:val="20"/>
-          <w:szCs w:val="20"/>
-        </w:rPr>
-        <w:t xml:space="preserve"> </w:t>
-      </w:r>
-      <w:r>
-        <w:rPr>
-          <w:sz w:val="20"/>
-          <w:szCs w:val="20"/>
-        </w:rPr>
-        <w:t>medidas como diámetro, masa y altura de la esfera y del cilindro con la ayuda de la balanza y del calibrador</w:t>
-      </w:r>
-      <w:r>
-        <w:rPr>
-          <w:sz w:val="20"/>
-          <w:szCs w:val="20"/>
-        </w:rPr>
-        <w:t xml:space="preserve"> </w:t>
-      </w:r>
-      <w:r>
-        <w:rPr>
-          <w:sz w:val="20"/>
-          <w:szCs w:val="20"/>
-        </w:rPr>
-        <w:t xml:space="preserve">respectivamente </w:t>
-      </w:r>
-      <w:r>
-        <w:rPr>
-          <w:sz w:val="20"/>
-          <w:szCs w:val="20"/>
-        </w:rPr>
-        <w:t>bajo las instrucciones del profesor,</w:t>
-      </w:r>
-      <w:r>
-        <w:rPr>
-          <w:sz w:val="20"/>
-          <w:szCs w:val="20"/>
-        </w:rPr>
-        <w:t xml:space="preserve"> se tomaron 5 veces el </w:t>
-      </w:r>
-      <w:r>
-        <w:rPr>
-          <w:sz w:val="20"/>
-          <w:szCs w:val="20"/>
-        </w:rPr>
-        <w:t>diámetro de la esfera y el cilindro, 2 veces la masa</w:t>
-      </w:r>
-      <w:r>
-        <w:rPr>
-          <w:sz w:val="20"/>
-          <w:szCs w:val="20"/>
-        </w:rPr>
-        <w:t xml:space="preserve"> de la esfera y el cilindro y 5 </w:t>
-      </w:r>
-      <w:r>
-        <w:rPr>
-          <w:sz w:val="20"/>
-          <w:szCs w:val="20"/>
-        </w:rPr>
-        <w:t xml:space="preserve">veces la altura del cilindro. Por medio de esos datos obtenidos hicimos el cálculo </w:t>
-      </w:r>
-      <w:r>
-        <w:rPr>
-          <w:sz w:val="20"/>
-          <w:szCs w:val="20"/>
-        </w:rPr>
-        <w:t>que</w:t>
-      </w:r>
-      <w:r>
-        <w:rPr>
-          <w:sz w:val="20"/>
-          <w:szCs w:val="20"/>
-        </w:rPr>
-        <w:t xml:space="preserve"> nos permitió sacar el valor observado y la incertidumbre que como resultado nos </w:t>
-      </w:r>
-      <w:r>
-        <w:rPr>
-          <w:sz w:val="20"/>
-          <w:szCs w:val="20"/>
-        </w:rPr>
-        <w:t>arrojó un error porcentual menor</w:t>
-      </w:r>
-      <w:r>
-        <w:rPr>
-          <w:sz w:val="20"/>
-          <w:szCs w:val="20"/>
-        </w:rPr>
-        <w:t xml:space="preserve"> del 10%.</w:t>
+        <w:t>En el presente trabajo</w:t>
+      </w:r>
+      <w:r>
+        <w:rPr>
+          <w:sz w:val="20"/>
+          <w:szCs w:val="20"/>
+        </w:rPr>
+        <w:t xml:space="preserve">, que se basa en el movimiento de proyectiles se logró lanzar un proyectil situado en una posición x que iba con velocidad constante al cual se le tomaron varias medidas para sacar un promedio de donde impactaba dicho proyectil en las distancias de 25, 30, 35, 40, 45 cm alejados de la plataforma donde se lanzaba el proyectil con la hoja de papel que estaba atrás se podía ver donde golpeaba el proyectil para luego medir la distancia en cm que después sería pasada a metros que es la unidad con que trabajamos. </w:t>
       </w:r>
     </w:p>
     <w:p>
@@ -489,26 +384,23 @@
           <w:sz w:val="20"/>
           <w:szCs w:val="20"/>
         </w:rPr>
-        <w:t xml:space="preserve">Valor Observado, Incertidumbre, Diámetro, Masa, </w:t>
-      </w:r>
-      <w:r>
-        <w:rPr>
-          <w:sz w:val="20"/>
-          <w:szCs w:val="20"/>
-        </w:rPr>
-        <w:t xml:space="preserve">Calibrador, </w:t>
-      </w:r>
-      <w:r>
-        <w:rPr>
-          <w:sz w:val="20"/>
-          <w:szCs w:val="20"/>
-        </w:rPr>
-        <w:t>Medición, Balanza</w:t>
-      </w:r>
-      <w:r>
-        <w:rPr>
-          <w:sz w:val="20"/>
-          <w:szCs w:val="20"/>
+        <w:t>Proyectil, Velocidad, Promedio, Zona de impacto, Constante, Distancia, Pendiente, Grafica.</w:t>
+      </w:r>
+    </w:p>
+    <w:p>
+      <w:pPr>
+        <w:jc w:val="both"/>
+        <w:rPr>
+          <w:sz w:val="20"/>
+          <w:szCs w:val="20"/>
+          <w:lang w:val="en-US"/>
+        </w:rPr>
+      </w:pPr>
+      <w:r>
+        <w:rPr>
+          <w:sz w:val="20"/>
+          <w:szCs w:val="20"/>
+          <w:lang w:val="en-US"/>
         </w:rPr>
         <w:t>.</w:t>
       </w:r>
@@ -519,7 +411,16 @@
         <w:rPr>
           <w:sz w:val="20"/>
           <w:szCs w:val="20"/>
-          <w:lang w:val="es-CO"/>
+          <w:lang w:val="en-US"/>
+        </w:rPr>
+      </w:pPr>
+    </w:p>
+    <w:p>
+      <w:pPr>
+        <w:rPr>
+          <w:sz w:val="20"/>
+          <w:szCs w:val="20"/>
+          <w:lang w:val="en-US"/>
         </w:rPr>
       </w:pPr>
     </w:p>
@@ -552,74 +453,41 @@
       <w:pPr>
         <w:jc w:val="both"/>
         <w:rPr>
+          <w:sz w:val="20"/>
+          <w:szCs w:val="20"/>
+          <w:lang w:val="en-US"/>
+        </w:rPr>
+      </w:pPr>
+      <w:r>
+        <w:rPr>
           <w:color w:val="212121"/>
           <w:sz w:val="20"/>
           <w:szCs w:val="20"/>
           <w:shd w:val="clear" w:color="auto" w:fill="FFFFFF"/>
           <w:lang w:val="en-US"/>
         </w:rPr>
-      </w:pPr>
-      <w:r>
-        <w:rPr>
-          <w:color w:val="212121"/>
-          <w:sz w:val="20"/>
-          <w:szCs w:val="20"/>
-          <w:shd w:val="clear" w:color="auto" w:fill="FFFFFF"/>
+        <w:t>In the present work, which is based on projectile motion was achieved a projectile located in an x ​​position going with constant speed which he took several steps to get an average of which impacted the projectile at distances of 25, 30, 35, 40, 45 cm away from the platform where the projectile with the paper that was behind you could see where they hit the projectile and then measure the distance in cm which would then be passed to meters which is the unit is launched we work</w:t>
+      </w:r>
+    </w:p>
+    <w:p>
+      <w:pPr>
+        <w:jc w:val="both"/>
+        <w:rPr>
+          <w:b/>
+          <w:sz w:val="20"/>
+          <w:szCs w:val="20"/>
           <w:lang w:val="en-US"/>
         </w:rPr>
-        <w:t>In this paper</w:t>
-      </w:r>
-      <w:r>
-        <w:rPr>
-          <w:color w:val="212121"/>
-          <w:sz w:val="20"/>
-          <w:szCs w:val="20"/>
-          <w:shd w:val="clear" w:color="auto" w:fill="FFFFFF"/>
+      </w:pPr>
+      <w:r>
+        <w:rPr>
+          <w:b/>
+          <w:sz w:val="20"/>
+          <w:szCs w:val="20"/>
           <w:lang w:val="en-US"/>
         </w:rPr>
-        <w:t>, measured as diameter, mass and height of the sphere and the cylinder with the help of the scale and gauge under the teacher's instructions they were taken, were taken 5 times the diameter of the sphere and cylinder, 2 times the mass of the sphere and cylinder and 5 t</w:t>
-      </w:r>
-      <w:r>
-        <w:rPr>
-          <w:color w:val="212121"/>
-          <w:sz w:val="20"/>
-          <w:szCs w:val="20"/>
-          <w:shd w:val="clear" w:color="auto" w:fill="FFFFFF"/>
-          <w:lang w:val="en-US"/>
-        </w:rPr>
-        <w:t>imes the height of the cylinder</w:t>
-      </w:r>
-      <w:r>
-        <w:rPr>
-          <w:color w:val="212121"/>
-          <w:sz w:val="20"/>
-          <w:szCs w:val="20"/>
-          <w:shd w:val="clear" w:color="auto" w:fill="FFFFFF"/>
-          <w:lang w:val="en-US"/>
-        </w:rPr>
-        <w:t>. Through these data we calculate that allowed us to make the observed value and the uncertainty as a result we showed a percentage error less than 10%.</w:t>
-      </w:r>
-    </w:p>
-    <w:p>
-      <w:pPr>
-        <w:jc w:val="both"/>
-        <w:rPr>
-          <w:sz w:val="20"/>
-          <w:szCs w:val="20"/>
-          <w:lang w:val="en-US"/>
-        </w:rPr>
-      </w:pPr>
-    </w:p>
-    <w:p>
-      <w:pPr>
-        <w:jc w:val="both"/>
-        <w:rPr>
-          <w:b/>
-          <w:sz w:val="20"/>
-          <w:szCs w:val="20"/>
-          <w:lang w:val="en-US"/>
-        </w:rPr>
-      </w:pPr>
+        <w:br/>
+      </w:r>
       <w:r>
         <w:rPr>
           <w:b/>
@@ -658,120 +526,71 @@
           <w:lang w:val="en-US" w:eastAsia="es-CO"/>
         </w:rPr>
       </w:pPr>
+      <w:proofErr w:type="gramStart"/>
       <w:r>
         <w:rPr>
           <w:color w:val="212121"/>
           <w:sz w:val="20"/>
           <w:szCs w:val="20"/>
-          <w:lang w:eastAsia="es-CO"/>
-        </w:rPr>
-        <w:t xml:space="preserve">Observed </w:t>
+          <w:shd w:val="clear" w:color="auto" w:fill="FFFFFF"/>
+          <w:lang w:val="en-US"/>
+        </w:rPr>
+        <w:t>Projectile, Speed, Average, Impact Zone, Constant, distance, slope</w:t>
       </w:r>
       <w:r>
         <w:rPr>
           <w:color w:val="212121"/>
           <w:sz w:val="20"/>
           <w:szCs w:val="20"/>
-          <w:lang w:eastAsia="es-CO"/>
-        </w:rPr>
-        <w:t>value,</w:t>
-      </w:r>
-      <w:r>
+          <w:shd w:val="clear" w:color="auto" w:fill="FFFFFF"/>
+          <w:lang w:val="en-US"/>
+        </w:rPr>
+        <w:t>, graph.</w:t>
+      </w:r>
+      <w:proofErr w:type="gramEnd"/>
+    </w:p>
+    <w:p>
+      <w:pPr>
+        <w:shd w:val="clear" w:color="auto" w:fill="FFFFFF"/>
+        <w:tabs>
+          <w:tab w:val="left" w:pos="916"/>
+          <w:tab w:val="left" w:pos="1832"/>
+          <w:tab w:val="left" w:pos="2748"/>
+          <w:tab w:val="left" w:pos="3664"/>
+          <w:tab w:val="left" w:pos="4580"/>
+          <w:tab w:val="left" w:pos="5496"/>
+          <w:tab w:val="left" w:pos="6412"/>
+          <w:tab w:val="left" w:pos="7328"/>
+          <w:tab w:val="left" w:pos="8244"/>
+          <w:tab w:val="left" w:pos="9160"/>
+          <w:tab w:val="left" w:pos="10076"/>
+          <w:tab w:val="left" w:pos="10992"/>
+          <w:tab w:val="left" w:pos="11908"/>
+          <w:tab w:val="left" w:pos="12824"/>
+          <w:tab w:val="left" w:pos="13740"/>
+          <w:tab w:val="left" w:pos="14656"/>
+        </w:tabs>
         <w:rPr>
           <w:color w:val="212121"/>
           <w:sz w:val="20"/>
           <w:szCs w:val="20"/>
-          <w:lang w:eastAsia="es-CO"/>
-        </w:rPr>
-        <w:t xml:space="preserve"> </w:t>
-      </w:r>
+          <w:lang w:val="en-US" w:eastAsia="es-CO"/>
+        </w:rPr>
+      </w:pPr>
       <w:r>
         <w:rPr>
           <w:color w:val="212121"/>
           <w:sz w:val="20"/>
           <w:szCs w:val="20"/>
-          <w:lang w:eastAsia="es-CO"/>
-        </w:rPr>
-        <w:t>Uncertainty,</w:t>
-      </w:r>
-      <w:r>
-        <w:rPr>
-          <w:color w:val="212121"/>
-          <w:sz w:val="20"/>
-          <w:szCs w:val="20"/>
-          <w:lang w:eastAsia="es-CO"/>
-        </w:rPr>
-        <w:t xml:space="preserve"> </w:t>
-      </w:r>
-      <w:r>
-        <w:rPr>
-          <w:color w:val="212121"/>
-          <w:sz w:val="20"/>
-          <w:szCs w:val="20"/>
-          <w:lang w:eastAsia="es-CO"/>
-        </w:rPr>
-        <w:t>Diameter,</w:t>
-      </w:r>
-      <w:r>
-        <w:rPr>
-          <w:color w:val="212121"/>
-          <w:sz w:val="20"/>
-          <w:szCs w:val="20"/>
-          <w:lang w:eastAsia="es-CO"/>
-        </w:rPr>
-        <w:t xml:space="preserve"> </w:t>
-      </w:r>
-      <w:r>
-        <w:rPr>
-          <w:color w:val="212121"/>
-          <w:sz w:val="20"/>
-          <w:szCs w:val="20"/>
-          <w:lang w:eastAsia="es-CO"/>
-        </w:rPr>
-        <w:t>Mass,</w:t>
-      </w:r>
-      <w:r>
-        <w:rPr>
-          <w:color w:val="212121"/>
-          <w:sz w:val="20"/>
-          <w:szCs w:val="20"/>
-          <w:lang w:eastAsia="es-CO"/>
-        </w:rPr>
-        <w:t xml:space="preserve"> </w:t>
-      </w:r>
-      <w:r>
-        <w:rPr>
-          <w:color w:val="212121"/>
-          <w:sz w:val="20"/>
-          <w:szCs w:val="20"/>
-          <w:lang w:eastAsia="es-CO"/>
-        </w:rPr>
-        <w:t>Gauge,</w:t>
-      </w:r>
-      <w:r>
-        <w:rPr>
-          <w:color w:val="212121"/>
-          <w:sz w:val="20"/>
-          <w:szCs w:val="20"/>
-          <w:lang w:eastAsia="es-CO"/>
-        </w:rPr>
-        <w:t xml:space="preserve"> Measurement,</w:t>
-      </w:r>
-      <w:r>
-        <w:rPr>
-          <w:color w:val="212121"/>
-          <w:sz w:val="20"/>
-          <w:szCs w:val="20"/>
-          <w:lang w:eastAsia="es-CO"/>
-        </w:rPr>
-        <w:t xml:space="preserve"> Balance.</w:t>
+          <w:lang w:val="en-US" w:eastAsia="es-CO"/>
+        </w:rPr>
+        <w:t>.</w:t>
       </w:r>
     </w:p>
     <w:p>
       <w:pPr>
         <w:jc w:val="both"/>
         <w:rPr>
-          <w:rStyle w:val="hps"/>
           <w:sz w:val="20"/>
           <w:szCs w:val="20"/>
           <w:lang w:val="en-US"/>
@@ -780,23 +599,13 @@
     </w:p>
     <w:p>
       <w:pPr>
-        <w:jc w:val="both"/>
+        <w:jc w:val="center"/>
         <w:rPr>
           <w:sz w:val="20"/>
           <w:szCs w:val="20"/>
           <w:lang w:val="en-US"/>
         </w:rPr>
       </w:pPr>
-    </w:p>
-    <w:p>
-      <w:pPr>
-        <w:jc w:val="center"/>
-        <w:rPr>
-          <w:sz w:val="20"/>
-          <w:szCs w:val="20"/>
-          <w:lang w:val="en-US"/>
-        </w:rPr>
-      </w:pPr>
       <w:r>
         <w:rPr>
           <w:noProof/>
@@ -805,7 +614,7 @@
           <w:lang w:val="es-CO" w:eastAsia="es-CO"/>
         </w:rPr>
         <w:pict>
-          <v:shape id="AutoShape 30" o:spid="_x0000_s1049" type="#_x0000_t32" style="position:absolute;left:0;text-align:left;margin-left:9.3pt;margin-top:9.75pt;width:413.85pt;height:0;z-index:251658240;visibility:visible" o:gfxdata="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" strokeweight="1.25pt"/>
+          <v:shape id="AutoShape 30" o:spid="_x0000_s1049" type="#_x0000_t32" style="position:absolute;left:0;text-align:left;margin-left:9.3pt;margin-top:9.75pt;width:413.85pt;height:0;z-index:251659264;visibility:visible" o:gfxdata="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" strokeweight="1.25pt"/>
         </w:pict>
       </w:r>
     </w:p>
@@ -826,9 +635,9 @@
           <w:lang w:val="en-US"/>
         </w:rPr>
         <w:sectPr>
-          <w:headerReference w:type="default" r:id="rId7"/>
-          <w:footerReference w:type="even" r:id="rId8"/>
-          <w:footerReference w:type="default" r:id="rId9"/>
+          <w:headerReference w:type="default" r:id="rId8"/>
+          <w:footerReference w:type="even" r:id="rId9"/>
+          <w:footerReference w:type="default" r:id="rId10"/>
           <w:pgSz w:w="11906" w:h="16838"/>
           <w:pgMar w:top="1701" w:right="1701" w:bottom="1418" w:left="1701" w:header="709" w:footer="709" w:gutter="0"/>
           <w:cols w:space="708"/>
@@ -847,6 +656,7 @@
         <w:rPr>
           <w:lang w:val="es-CO"/>
         </w:rPr>
+        <w:lastRenderedPageBreak/>
         <w:t xml:space="preserve">1.  </w:t>
       </w:r>
       <w:r>
@@ -867,13 +677,108 @@
     </w:p>
     <w:p>
       <w:pPr>
+        <w:rPr>
+          <w:bCs/>
+          <w:sz w:val="20"/>
+          <w:szCs w:val="20"/>
+          <w:lang w:val="es-CO"/>
+        </w:rPr>
+      </w:pPr>
+      <w:r>
+        <w:rPr>
+          <w:bCs/>
+          <w:sz w:val="20"/>
+          <w:szCs w:val="20"/>
+          <w:lang w:val="es-MX"/>
+        </w:rPr>
+        <w:t xml:space="preserve">Como </w:t>
+      </w:r>
+      <w:r>
+        <w:rPr>
+          <w:bCs/>
+          <w:sz w:val="20"/>
+          <w:szCs w:val="20"/>
+          <w:lang w:val="es-CO"/>
+        </w:rPr>
+        <w:t>uno de los muchos temas que toca la física mecánica el</w:t>
+      </w:r>
+      <w:r>
+        <w:rPr>
+          <w:bCs/>
+          <w:sz w:val="20"/>
+          <w:szCs w:val="20"/>
+          <w:lang w:val="es-CO"/>
+        </w:rPr>
+        <w:t xml:space="preserve"> movimiento de proyectiles es uno de ellos en donde se dice que el proyectil también es un movimiento parabólico que describe una trayectoria en dos dimensiones, que se produce cuando lanzamos el proyectil </w:t>
+      </w:r>
+      <w:proofErr w:type="spellStart"/>
+      <w:r>
+        <w:rPr>
+          <w:bCs/>
+          <w:sz w:val="20"/>
+          <w:szCs w:val="20"/>
+          <w:lang w:val="es-CO"/>
+        </w:rPr>
+        <w:t>o</w:t>
+      </w:r>
+      <w:proofErr w:type="spellEnd"/>
+      <w:r>
+        <w:rPr>
+          <w:bCs/>
+          <w:sz w:val="20"/>
+          <w:szCs w:val="20"/>
+          <w:lang w:val="es-CO"/>
+        </w:rPr>
+        <w:t xml:space="preserve"> objeto a con una velocidad inicial y formando un Angulo con la horizontal este objeto o proyectil está sometido a fuerza que lo lleva hacia abajo que es la gravedad</w:t>
+      </w:r>
+      <w:r>
+        <w:rPr>
+          <w:bCs/>
+          <w:sz w:val="20"/>
+          <w:szCs w:val="20"/>
+          <w:lang w:val="es-CO"/>
+        </w:rPr>
+        <w:t xml:space="preserve">. </w:t>
+      </w:r>
+      <w:r>
+        <w:rPr>
+          <w:sz w:val="20"/>
+          <w:szCs w:val="20"/>
+        </w:rPr>
+        <w:t xml:space="preserve">El estudio del movimiento de proyectiles es importante para las fuerzas armadas y militares de todo país. En la vida práctica y la ciencia es muy útil determinar las características del movimiento parabólico, sus ecuaciones del movimiento y la predicción en cada </w:t>
+      </w:r>
+      <w:proofErr w:type="gramStart"/>
+      <w:r>
+        <w:rPr>
+          <w:sz w:val="20"/>
+          <w:szCs w:val="20"/>
+        </w:rPr>
+        <w:t>momento</w:t>
+      </w:r>
+      <w:r>
+        <w:rPr>
+          <w:sz w:val="20"/>
+          <w:szCs w:val="20"/>
+        </w:rPr>
+        <w:t>[</w:t>
+      </w:r>
+      <w:proofErr w:type="gramEnd"/>
+      <w:r>
+        <w:rPr>
+          <w:sz w:val="20"/>
+          <w:szCs w:val="20"/>
+        </w:rPr>
+        <w:t>1].</w:t>
+      </w:r>
+    </w:p>
+    <w:p>
+      <w:pPr>
         <w:jc w:val="both"/>
         <w:rPr>
-          <w:b/>
           <w:bCs/>
           <w:sz w:val="20"/>
           <w:szCs w:val="20"/>
-          <w:lang w:val="es-MX"/>
+          <w:lang w:val="es-CO"/>
         </w:rPr>
       </w:pPr>
     </w:p>
@@ -1077,6 +982,7 @@
           <w:sz w:val="20"/>
           <w:szCs w:val="20"/>
         </w:rPr>
+        <w:lastRenderedPageBreak/>
         <w:t>alguna fuerza y continúa en movimiento por inercia propia. Un proyectil es un objeto sobre el cual la única fuerza que actúa es la aceleración de la gravedad. La gravedad actúa para influenciar el movimiento vertical del proyectil. El movimiento horizontal del proyectil es el resultado de la tendencia de cualquier objeto a permanecer en movimiento a velocidad [2].</w:t>
       </w:r>
     </w:p>
@@ -1106,7 +1012,7 @@
         </w:rPr>
         <w:drawing>
           <wp:inline distT="0" distB="0" distL="0" distR="0">
-            <wp:extent cx="2474595" cy="1480185"/>
+            <wp:extent cx="2200275" cy="1316100"/>
             <wp:effectExtent l="0" t="0" r="0" b="0"/>
             <wp:docPr id="5" name="Imagen 5"/>
             <wp:cNvGraphicFramePr>
@@ -1120,7 +1026,7 @@
                     <pic:cNvPicPr/>
                   </pic:nvPicPr>
                   <pic:blipFill>
-                    <a:blip r:embed="rId10">
+                    <a:blip r:embed="rId11">
                       <a:extLst>
                         <a:ext uri="{28A0092B-C50C-407E-A947-70E740481C1C}">
                           <a14:useLocalDpi xmlns:a14="http://schemas.microsoft.com/office/drawing/2010/main" val="0"/>
@@ -1134,7 +1040,7 @@
                   <pic:spPr>
                     <a:xfrm>
                       <a:off x="0" y="0"/>
-                      <a:ext cx="2474595" cy="1480185"/>
+                      <a:ext cx="2205953" cy="1319496"/>
                     </a:xfrm>
                     <a:prstGeom prst="rect">
                       <a:avLst/>
@@ -1177,7 +1083,6 @@
           <w:sz w:val="20"/>
           <w:szCs w:val="20"/>
         </w:rPr>
-        <w:lastRenderedPageBreak/>
         <w:t>2.3</w:t>
       </w:r>
       <w:r>
@@ -2074,7 +1979,7 @@
           <w:b/>
           <w:sz w:val="20"/>
           <w:szCs w:val="20"/>
-          <w:lang w:val="en-US"/>
+          <w:lang w:val="es-CO"/>
         </w:rPr>
       </w:pPr>
       <w:r>
@@ -2082,19 +1987,37 @@
           <w:b/>
           <w:sz w:val="20"/>
           <w:szCs w:val="20"/>
-          <w:lang w:val="en-US"/>
+          <w:lang w:val="es-CO"/>
         </w:rPr>
         <w:t xml:space="preserve">2.6 </w:t>
       </w:r>
+      <w:r>
+        <w:rPr>
+          <w:b/>
+          <w:sz w:val="20"/>
+          <w:szCs w:val="20"/>
+          <w:lang w:val="es-CO"/>
+        </w:rPr>
+        <w:t>Altura</w:t>
+      </w:r>
+      <w:r>
+        <w:rPr>
+          <w:b/>
+          <w:sz w:val="20"/>
+          <w:szCs w:val="20"/>
+          <w:lang w:val="es-CO"/>
+        </w:rPr>
+        <w:t xml:space="preserve"> </w:t>
+      </w:r>
       <w:proofErr w:type="spellStart"/>
       <w:r>
         <w:rPr>
           <w:b/>
           <w:sz w:val="20"/>
           <w:szCs w:val="20"/>
-          <w:lang w:val="en-US"/>
-        </w:rPr>
-        <w:t>Altura</w:t>
+          <w:lang w:val="es-CO"/>
+        </w:rPr>
+        <w:t>maxima</w:t>
       </w:r>
       <w:proofErr w:type="spellEnd"/>
       <w:r>
@@ -2102,36 +2025,18 @@
           <w:b/>
           <w:sz w:val="20"/>
           <w:szCs w:val="20"/>
-          <w:lang w:val="en-US"/>
-        </w:rPr>
-        <w:t xml:space="preserve"> </w:t>
-      </w:r>
-      <w:r>
+          <w:lang w:val="es-CO"/>
+        </w:rPr>
+        <w:t>.</w:t>
+      </w:r>
+    </w:p>
+    <w:p>
+      <w:pPr>
         <w:rPr>
           <w:b/>
           <w:sz w:val="20"/>
           <w:szCs w:val="20"/>
-          <w:lang w:val="en-US"/>
-        </w:rPr>
-        <w:t>maxima</w:t>
-      </w:r>
-      <w:r>
-        <w:rPr>
-          <w:b/>
-          <w:sz w:val="20"/>
-          <w:szCs w:val="20"/>
-          <w:lang w:val="en-US"/>
-        </w:rPr>
-        <w:t>.</w:t>
-      </w:r>
-    </w:p>
-    <w:p>
-      <w:pPr>
-        <w:rPr>
-          <w:b/>
-          <w:sz w:val="20"/>
-          <w:szCs w:val="20"/>
-          <w:lang w:val="en-US"/>
+          <w:lang w:val="es-CO"/>
         </w:rPr>
       </w:pPr>
     </w:p>
@@ -2149,16 +2054,6 @@
         </w:rPr>
         <w:t>La altura máxima que alcanza un proyectil se obtiene con vy=0.</w:t>
       </w:r>
-    </w:p>
-    <w:p>
-      <w:pPr>
-        <w:rPr>
-          <w:sz w:val="20"/>
-          <w:szCs w:val="20"/>
-        </w:rPr>
-      </w:pPr>
-      <w:bookmarkStart w:id="0" w:name="_GoBack"/>
-      <w:bookmarkEnd w:id="0"/>
     </w:p>
     <w:p>
       <w:pPr>
@@ -2209,7 +2104,7 @@
               <w:rFonts w:ascii="Cambria Math" w:hAnsi="Cambria Math"/>
               <w:sz w:val="20"/>
               <w:szCs w:val="20"/>
-              <w:lang w:val="en-US"/>
+              <w:lang w:val="es-CO"/>
             </w:rPr>
             <m:t xml:space="preserve">= </m:t>
           </m:r>
@@ -2255,7 +2150,7 @@
                       <w:rFonts w:ascii="Cambria Math" w:hAnsi="Cambria Math"/>
                       <w:sz w:val="20"/>
                       <w:szCs w:val="20"/>
-                      <w:lang w:val="en-US"/>
+                      <w:lang w:val="es-CO"/>
                     </w:rPr>
                     <m:t>0</m:t>
                   </m:r>
@@ -2266,7 +2161,7 @@
                       <w:rFonts w:ascii="Cambria Math" w:hAnsi="Cambria Math"/>
                       <w:sz w:val="20"/>
                       <w:szCs w:val="20"/>
-                      <w:lang w:val="en-US"/>
+                      <w:lang w:val="es-CO"/>
                     </w:rPr>
                     <m:t>2</m:t>
                   </m:r>
@@ -2301,7 +2196,7 @@
                       <w:rFonts w:ascii="Cambria Math" w:hAnsi="Cambria Math"/>
                       <w:sz w:val="20"/>
                       <w:szCs w:val="20"/>
-                      <w:lang w:val="en-US"/>
+                      <w:lang w:val="es-CO"/>
                     </w:rPr>
                     <m:t>2</m:t>
                   </m:r>
@@ -2323,7 +2218,7 @@
                   <w:rFonts w:ascii="Cambria Math" w:hAnsi="Cambria Math"/>
                   <w:sz w:val="20"/>
                   <w:szCs w:val="20"/>
-                  <w:lang w:val="en-US"/>
+                  <w:lang w:val="es-CO"/>
                 </w:rPr>
                 <m:t>2</m:t>
               </m:r>
@@ -2348,14 +2243,6 @@
           <w:szCs w:val="20"/>
         </w:rPr>
       </w:pPr>
-    </w:p>
-    <w:p>
-      <w:pPr>
-        <w:rPr>
-          <w:sz w:val="20"/>
-          <w:szCs w:val="20"/>
-        </w:rPr>
-      </w:pPr>
       <w:r>
         <w:rPr>
           <w:sz w:val="20"/>
@@ -2369,7 +2256,6 @@
         <w:rPr>
           <w:sz w:val="20"/>
           <w:szCs w:val="20"/>
-          <w:lang w:val="en-US"/>
         </w:rPr>
       </w:pPr>
     </w:p>
@@ -2381,13 +2267,10 @@
           <w:bCs/>
           <w:sz w:val="20"/>
           <w:szCs w:val="20"/>
-          <w:lang w:val="en-US"/>
-        </w:rPr>
-      </w:pPr>
-    </w:p>
-    <w:p>
-      <w:pPr>
-        <w:jc w:val="center"/>
+          <w:lang w:val="es-MX"/>
+        </w:rPr>
+      </w:pPr>
+      <w:r>
         <w:rPr>
           <w:b/>
           <w:bCs/>
@@ -2395,7 +2278,8 @@
           <w:szCs w:val="20"/>
           <w:lang w:val="es-MX"/>
         </w:rPr>
-      </w:pPr>
+        <w:t xml:space="preserve">3.  </w:t>
+      </w:r>
       <w:r>
         <w:rPr>
           <w:b/>
@@ -2404,7 +2288,7 @@
           <w:szCs w:val="20"/>
           <w:lang w:val="es-MX"/>
         </w:rPr>
-        <w:t xml:space="preserve">3.  </w:t>
+        <w:t>Desarrollo</w:t>
       </w:r>
       <w:r>
         <w:rPr>
@@ -2414,9 +2298,12 @@
           <w:szCs w:val="20"/>
           <w:lang w:val="es-MX"/>
         </w:rPr>
-        <w:t>Desarrollo</w:t>
-      </w:r>
-      <w:r>
+        <w:t xml:space="preserve"> experimental</w:t>
+      </w:r>
+    </w:p>
+    <w:p>
+      <w:pPr>
+        <w:jc w:val="center"/>
         <w:rPr>
           <w:b/>
           <w:bCs/>
@@ -2424,12 +2311,10 @@
           <w:szCs w:val="20"/>
           <w:lang w:val="es-MX"/>
         </w:rPr>
-        <w:t xml:space="preserve"> experimental</w:t>
-      </w:r>
-    </w:p>
-    <w:p>
-      <w:pPr>
-        <w:jc w:val="center"/>
+      </w:pPr>
+    </w:p>
+    <w:p>
+      <w:pPr>
         <w:rPr>
           <w:b/>
           <w:bCs/>
@@ -2438,11 +2323,346 @@
           <w:lang w:val="es-MX"/>
         </w:rPr>
       </w:pPr>
+      <w:r>
+        <w:rPr>
+          <w:noProof/>
+          <w:sz w:val="20"/>
+          <w:szCs w:val="20"/>
+          <w:lang w:val="es-CO" w:eastAsia="es-CO"/>
+        </w:rPr>
+        <w:drawing>
+          <wp:inline distT="0" distB="0" distL="0" distR="0" wp14:anchorId="5EA688AA" wp14:editId="35D5B9F3">
+            <wp:extent cx="2073349" cy="2764465"/>
+            <wp:effectExtent l="0" t="0" r="0" b="0"/>
+            <wp:docPr id="7" name="Imagen 7" descr="C:\Users\user\Desktop\IMG_3477.JPG"/>
+            <wp:cNvGraphicFramePr>
+              <a:graphicFrameLocks xmlns:a="http://schemas.openxmlformats.org/drawingml/2006/main" noChangeAspect="1"/>
+            </wp:cNvGraphicFramePr>
+            <a:graphic xmlns:a="http://schemas.openxmlformats.org/drawingml/2006/main">
+              <a:graphicData uri="http://schemas.openxmlformats.org/drawingml/2006/picture">
+                <pic:pic xmlns:pic="http://schemas.openxmlformats.org/drawingml/2006/picture">
+                  <pic:nvPicPr>
+                    <pic:cNvPr id="0" name="Picture 1" descr="C:\Users\user\Desktop\IMG_3477.JPG"/>
+                    <pic:cNvPicPr>
+                      <a:picLocks noChangeAspect="1" noChangeArrowheads="1"/>
+                    </pic:cNvPicPr>
+                  </pic:nvPicPr>
+                  <pic:blipFill>
+                    <a:blip r:embed="rId12" cstate="print">
+                      <a:extLst>
+                        <a:ext uri="{28A0092B-C50C-407E-A947-70E740481C1C}">
+                          <a14:useLocalDpi xmlns:a14="http://schemas.microsoft.com/office/drawing/2010/main" val="0"/>
+                        </a:ext>
+                      </a:extLst>
+                    </a:blip>
+                    <a:srcRect/>
+                    <a:stretch>
+                      <a:fillRect/>
+                    </a:stretch>
+                  </pic:blipFill>
+                  <pic:spPr bwMode="auto">
+                    <a:xfrm>
+                      <a:off x="0" y="0"/>
+                      <a:ext cx="2073349" cy="2764465"/>
+                    </a:xfrm>
+                    <a:prstGeom prst="rect">
+                      <a:avLst/>
+                    </a:prstGeom>
+                    <a:noFill/>
+                    <a:ln>
+                      <a:noFill/>
+                    </a:ln>
+                  </pic:spPr>
+                </pic:pic>
+              </a:graphicData>
+            </a:graphic>
+          </wp:inline>
+        </w:drawing>
+      </w:r>
+      <w:r>
+        <w:rPr>
+          <w:b/>
+          <w:bCs/>
+          <w:sz w:val="20"/>
+          <w:szCs w:val="20"/>
+          <w:lang w:val="es-MX"/>
+        </w:rPr>
+        <w:br/>
+      </w:r>
+      <w:r>
+        <w:rPr>
+          <w:b/>
+          <w:sz w:val="20"/>
+          <w:szCs w:val="20"/>
+        </w:rPr>
+        <w:t>Figura 1.</w:t>
+      </w:r>
+      <w:r>
+        <w:rPr>
+          <w:b/>
+          <w:sz w:val="20"/>
+          <w:szCs w:val="20"/>
+        </w:rPr>
+        <w:t xml:space="preserve"> </w:t>
+      </w:r>
+      <w:r>
+        <w:rPr>
+          <w:sz w:val="20"/>
+          <w:szCs w:val="20"/>
+        </w:rPr>
+        <w:t>El proyectil o canica en posición para ser lanzado a x distancia donde será impactado.</w:t>
+      </w:r>
+      <w:r>
+        <w:rPr>
+          <w:sz w:val="20"/>
+          <w:szCs w:val="20"/>
+        </w:rPr>
+        <w:br/>
+      </w:r>
+    </w:p>
+    <w:p>
+      <w:pPr>
+        <w:rPr>
+          <w:b/>
+          <w:bCs/>
+          <w:sz w:val="20"/>
+          <w:szCs w:val="20"/>
+          <w:lang w:val="es-MX"/>
+        </w:rPr>
+      </w:pPr>
+      <w:r>
+        <w:rPr>
+          <w:noProof/>
+          <w:sz w:val="20"/>
+          <w:szCs w:val="20"/>
+          <w:lang w:val="es-CO" w:eastAsia="es-CO"/>
+        </w:rPr>
+        <w:drawing>
+          <wp:inline distT="0" distB="0" distL="0" distR="0" wp14:anchorId="634B7119" wp14:editId="603EB368">
+            <wp:extent cx="2349795" cy="1762346"/>
+            <wp:effectExtent l="0" t="0" r="0" b="0"/>
+            <wp:docPr id="9" name="Imagen 9" descr="C:\Users\user\Desktop\IMG_3476.JPG"/>
+            <wp:cNvGraphicFramePr>
+              <a:graphicFrameLocks xmlns:a="http://schemas.openxmlformats.org/drawingml/2006/main" noChangeAspect="1"/>
+            </wp:cNvGraphicFramePr>
+            <a:graphic xmlns:a="http://schemas.openxmlformats.org/drawingml/2006/main">
+              <a:graphicData uri="http://schemas.openxmlformats.org/drawingml/2006/picture">
+                <pic:pic xmlns:pic="http://schemas.openxmlformats.org/drawingml/2006/picture">
+                  <pic:nvPicPr>
+                    <pic:cNvPr id="0" name="Picture 2" descr="C:\Users\user\Desktop\IMG_3476.JPG"/>
+                    <pic:cNvPicPr>
+                      <a:picLocks noChangeAspect="1" noChangeArrowheads="1"/>
+                    </pic:cNvPicPr>
+                  </pic:nvPicPr>
+                  <pic:blipFill>
+                    <a:blip r:embed="rId13" cstate="print">
+                      <a:extLst>
+                        <a:ext uri="{28A0092B-C50C-407E-A947-70E740481C1C}">
+                          <a14:useLocalDpi xmlns:a14="http://schemas.microsoft.com/office/drawing/2010/main" val="0"/>
+                        </a:ext>
+                      </a:extLst>
+                    </a:blip>
+                    <a:srcRect/>
+                    <a:stretch>
+                      <a:fillRect/>
+                    </a:stretch>
+                  </pic:blipFill>
+                  <pic:spPr bwMode="auto">
+                    <a:xfrm>
+                      <a:off x="0" y="0"/>
+                      <a:ext cx="2347148" cy="1760361"/>
+                    </a:xfrm>
+                    <a:prstGeom prst="rect">
+                      <a:avLst/>
+                    </a:prstGeom>
+                    <a:noFill/>
+                    <a:ln>
+                      <a:noFill/>
+                    </a:ln>
+                  </pic:spPr>
+                </pic:pic>
+              </a:graphicData>
+            </a:graphic>
+          </wp:inline>
+        </w:drawing>
+      </w:r>
+    </w:p>
+    <w:p>
+      <w:pPr>
+        <w:rPr>
+          <w:b/>
+          <w:bCs/>
+          <w:sz w:val="20"/>
+          <w:szCs w:val="20"/>
+          <w:lang w:val="es-MX"/>
+        </w:rPr>
+      </w:pPr>
+      <w:r>
+        <w:rPr>
+          <w:b/>
+          <w:sz w:val="20"/>
+          <w:szCs w:val="20"/>
+        </w:rPr>
+        <w:t>Figura 2.</w:t>
+      </w:r>
+      <w:r>
+        <w:rPr>
+          <w:sz w:val="20"/>
+          <w:szCs w:val="20"/>
+        </w:rPr>
+        <w:t xml:space="preserve"> Se aleja la zona donde el proyectil va a ser impactado cada 5cm</w:t>
+      </w:r>
+    </w:p>
+    <w:p>
+      <w:pPr>
+        <w:rPr>
+          <w:b/>
+          <w:bCs/>
+          <w:sz w:val="20"/>
+          <w:szCs w:val="20"/>
+          <w:lang w:val="es-MX"/>
+        </w:rPr>
+      </w:pPr>
+    </w:p>
+    <w:p>
+      <w:pPr>
+        <w:jc w:val="center"/>
+        <w:rPr>
+          <w:b/>
+          <w:bCs/>
+          <w:sz w:val="20"/>
+          <w:szCs w:val="20"/>
+          <w:lang w:val="es-MX"/>
+        </w:rPr>
+      </w:pPr>
+      <w:r>
+        <w:rPr>
+          <w:b/>
+          <w:bCs/>
+          <w:sz w:val="20"/>
+          <w:szCs w:val="20"/>
+          <w:lang w:val="es-MX"/>
+        </w:rPr>
+        <w:t>4</w:t>
+      </w:r>
+      <w:r>
+        <w:rPr>
+          <w:b/>
+          <w:bCs/>
+          <w:sz w:val="20"/>
+          <w:szCs w:val="20"/>
+          <w:lang w:val="es-MX"/>
+        </w:rPr>
+        <w:t xml:space="preserve">.  </w:t>
+      </w:r>
+      <w:r>
+        <w:rPr>
+          <w:b/>
+          <w:bCs/>
+          <w:sz w:val="20"/>
+          <w:szCs w:val="20"/>
+          <w:lang w:val="es-MX"/>
+        </w:rPr>
+        <w:t>Cálculos y a</w:t>
+      </w:r>
+      <w:r>
+        <w:rPr>
+          <w:b/>
+          <w:bCs/>
+          <w:sz w:val="20"/>
+          <w:szCs w:val="20"/>
+          <w:lang w:val="es-MX"/>
+        </w:rPr>
+        <w:t xml:space="preserve">nálisis </w:t>
+      </w:r>
+      <w:r>
+        <w:rPr>
+          <w:b/>
+          <w:bCs/>
+          <w:sz w:val="20"/>
+          <w:szCs w:val="20"/>
+          <w:lang w:val="es-MX"/>
+        </w:rPr>
+        <w:t>de r</w:t>
+      </w:r>
+      <w:r>
+        <w:rPr>
+          <w:b/>
+          <w:bCs/>
+          <w:sz w:val="20"/>
+          <w:szCs w:val="20"/>
+          <w:lang w:val="es-MX"/>
+        </w:rPr>
+        <w:t>esultados</w:t>
+      </w:r>
+    </w:p>
+    <w:p>
+      <w:pPr>
+        <w:pStyle w:val="Ttulo1"/>
+        <w:jc w:val="left"/>
+        <w:rPr>
+          <w:bCs/>
+        </w:rPr>
+      </w:pPr>
+    </w:p>
+    <w:p>
+      <w:pPr>
+        <w:rPr>
+          <w:sz w:val="20"/>
+          <w:szCs w:val="20"/>
+          <w:lang w:val="es-MX"/>
+        </w:rPr>
+      </w:pPr>
+      <w:proofErr w:type="spellStart"/>
+      <w:r>
+        <w:rPr>
+          <w:b/>
+          <w:sz w:val="20"/>
+          <w:szCs w:val="20"/>
+          <w:lang w:val="es-MX"/>
+        </w:rPr>
+        <w:t>Graficacion</w:t>
+      </w:r>
+      <w:proofErr w:type="spellEnd"/>
+      <w:r>
+        <w:rPr>
+          <w:sz w:val="20"/>
+          <w:szCs w:val="20"/>
+          <w:lang w:val="es-MX"/>
+        </w:rPr>
+        <w:t>:</w:t>
+      </w:r>
+    </w:p>
+    <w:p>
+      <w:pPr>
+        <w:pStyle w:val="Ttulo1"/>
+        <w:jc w:val="left"/>
+        <w:rPr>
+          <w:b w:val="0"/>
+          <w:bCs/>
+        </w:rPr>
+      </w:pPr>
+      <w:r>
+        <w:rPr>
+          <w:b w:val="0"/>
+          <w:bCs/>
+        </w:rPr>
+        <w:t>Tomando las respectivas medidas y realizando la ecuación para hallar ∆y, se encontró la siguiente tabla:</w:t>
+      </w:r>
+    </w:p>
+    <w:p>
+      <w:pPr>
+        <w:rPr>
+          <w:sz w:val="20"/>
+          <w:szCs w:val="20"/>
+          <w:lang w:val="es-MX"/>
+        </w:rPr>
+      </w:pPr>
     </w:p>
     <w:tbl>
       <w:tblPr>
-        <w:tblpPr w:leftFromText="141" w:rightFromText="141" w:vertAnchor="page" w:horzAnchor="margin" w:tblpXSpec="right" w:tblpY="11056"/>
-        <w:tblW w:w="3600" w:type="dxa"/>
+        <w:tblpPr w:leftFromText="141" w:rightFromText="141" w:vertAnchor="page" w:horzAnchor="page" w:tblpX="6246" w:tblpY="14026"/>
+        <w:tblW w:w="3210" w:type="dxa"/>
         <w:tblCellMar>
           <w:left w:w="70" w:type="dxa"/>
           <w:right w:w="70" w:type="dxa"/>
@@ -2450,17 +2670,17 @@
         <w:tblLook w:val="04A0" w:firstRow="1" w:lastRow="0" w:firstColumn="1" w:lastColumn="0" w:noHBand="0" w:noVBand="1"/>
       </w:tblPr>
       <w:tblGrid>
-        <w:gridCol w:w="1200"/>
-        <w:gridCol w:w="1200"/>
-        <w:gridCol w:w="1200"/>
+        <w:gridCol w:w="1070"/>
+        <w:gridCol w:w="1070"/>
+        <w:gridCol w:w="1070"/>
       </w:tblGrid>
       <w:tr>
         <w:trPr>
-          <w:trHeight w:val="300"/>
+          <w:trHeight w:val="261"/>
         </w:trPr>
         <w:tc>
           <w:tcPr>
-            <w:tcW w:w="1200" w:type="dxa"/>
+            <w:tcW w:w="1070" w:type="dxa"/>
             <w:vMerge w:val="restart"/>
             <w:tcBorders>
               <w:top w:val="single" w:sz="4" w:space="0" w:color="auto"/>
@@ -2500,7 +2720,7 @@
         </w:tc>
         <w:tc>
           <w:tcPr>
-            <w:tcW w:w="1200" w:type="dxa"/>
+            <w:tcW w:w="1070" w:type="dxa"/>
             <w:tcBorders>
               <w:top w:val="single" w:sz="4" w:space="0" w:color="auto"/>
               <w:left w:val="nil"/>
@@ -2535,7 +2755,7 @@
         </w:tc>
         <w:tc>
           <w:tcPr>
-            <w:tcW w:w="1200" w:type="dxa"/>
+            <w:tcW w:w="1070" w:type="dxa"/>
             <w:tcBorders>
               <w:top w:val="single" w:sz="4" w:space="0" w:color="auto"/>
               <w:left w:val="nil"/>
@@ -2571,11 +2791,11 @@
       </w:tr>
       <w:tr>
         <w:trPr>
-          <w:trHeight w:val="300"/>
+          <w:trHeight w:val="261"/>
         </w:trPr>
         <w:tc>
           <w:tcPr>
-            <w:tcW w:w="1200" w:type="dxa"/>
+            <w:tcW w:w="1070" w:type="dxa"/>
             <w:vMerge/>
             <w:tcBorders>
               <w:top w:val="single" w:sz="4" w:space="0" w:color="auto"/>
@@ -2601,7 +2821,7 @@
         </w:tc>
         <w:tc>
           <w:tcPr>
-            <w:tcW w:w="1200" w:type="dxa"/>
+            <w:tcW w:w="1070" w:type="dxa"/>
             <w:tcBorders>
               <w:top w:val="nil"/>
               <w:left w:val="nil"/>
@@ -2636,7 +2856,7 @@
         </w:tc>
         <w:tc>
           <w:tcPr>
-            <w:tcW w:w="1200" w:type="dxa"/>
+            <w:tcW w:w="1070" w:type="dxa"/>
             <w:tcBorders>
               <w:top w:val="nil"/>
               <w:left w:val="nil"/>
@@ -2672,11 +2892,11 @@
       </w:tr>
       <w:tr>
         <w:trPr>
-          <w:trHeight w:val="300"/>
+          <w:trHeight w:val="261"/>
         </w:trPr>
         <w:tc>
           <w:tcPr>
-            <w:tcW w:w="1200" w:type="dxa"/>
+            <w:tcW w:w="1070" w:type="dxa"/>
             <w:vMerge/>
             <w:tcBorders>
               <w:top w:val="single" w:sz="4" w:space="0" w:color="auto"/>
@@ -2702,7 +2922,7 @@
         </w:tc>
         <w:tc>
           <w:tcPr>
-            <w:tcW w:w="1200" w:type="dxa"/>
+            <w:tcW w:w="1070" w:type="dxa"/>
             <w:tcBorders>
               <w:top w:val="nil"/>
               <w:left w:val="nil"/>
@@ -2737,7 +2957,7 @@
         </w:tc>
         <w:tc>
           <w:tcPr>
-            <w:tcW w:w="1200" w:type="dxa"/>
+            <w:tcW w:w="1070" w:type="dxa"/>
             <w:tcBorders>
               <w:top w:val="nil"/>
               <w:left w:val="nil"/>
@@ -2773,11 +2993,11 @@
       </w:tr>
       <w:tr>
         <w:trPr>
-          <w:trHeight w:val="300"/>
+          <w:trHeight w:val="261"/>
         </w:trPr>
         <w:tc>
           <w:tcPr>
-            <w:tcW w:w="1200" w:type="dxa"/>
+            <w:tcW w:w="1070" w:type="dxa"/>
             <w:vMerge/>
             <w:tcBorders>
               <w:top w:val="single" w:sz="4" w:space="0" w:color="auto"/>
@@ -2803,7 +3023,7 @@
         </w:tc>
         <w:tc>
           <w:tcPr>
-            <w:tcW w:w="1200" w:type="dxa"/>
+            <w:tcW w:w="1070" w:type="dxa"/>
             <w:tcBorders>
               <w:top w:val="nil"/>
               <w:left w:val="nil"/>
@@ -2838,7 +3058,7 @@
         </w:tc>
         <w:tc>
           <w:tcPr>
-            <w:tcW w:w="1200" w:type="dxa"/>
+            <w:tcW w:w="1070" w:type="dxa"/>
             <w:tcBorders>
               <w:top w:val="nil"/>
               <w:left w:val="nil"/>
@@ -2874,11 +3094,11 @@
       </w:tr>
       <w:tr>
         <w:trPr>
-          <w:trHeight w:val="300"/>
+          <w:trHeight w:val="261"/>
         </w:trPr>
         <w:tc>
           <w:tcPr>
-            <w:tcW w:w="1200" w:type="dxa"/>
+            <w:tcW w:w="1070" w:type="dxa"/>
             <w:vMerge/>
             <w:tcBorders>
               <w:top w:val="single" w:sz="4" w:space="0" w:color="auto"/>
@@ -2904,7 +3124,7 @@
         </w:tc>
         <w:tc>
           <w:tcPr>
-            <w:tcW w:w="1200" w:type="dxa"/>
+            <w:tcW w:w="1070" w:type="dxa"/>
             <w:tcBorders>
               <w:top w:val="nil"/>
               <w:left w:val="nil"/>
@@ -2939,7 +3159,7 @@
         </w:tc>
         <w:tc>
           <w:tcPr>
-            <w:tcW w:w="1200" w:type="dxa"/>
+            <w:tcW w:w="1070" w:type="dxa"/>
             <w:tcBorders>
               <w:top w:val="nil"/>
               <w:left w:val="nil"/>
@@ -2975,11 +3195,11 @@
       </w:tr>
       <w:tr>
         <w:trPr>
-          <w:trHeight w:val="300"/>
+          <w:trHeight w:val="261"/>
         </w:trPr>
         <w:tc>
           <w:tcPr>
-            <w:tcW w:w="1200" w:type="dxa"/>
+            <w:tcW w:w="1070" w:type="dxa"/>
             <w:vMerge/>
             <w:tcBorders>
               <w:top w:val="single" w:sz="4" w:space="0" w:color="auto"/>
@@ -3005,7 +3225,7 @@
         </w:tc>
         <w:tc>
           <w:tcPr>
-            <w:tcW w:w="1200" w:type="dxa"/>
+            <w:tcW w:w="1070" w:type="dxa"/>
             <w:tcBorders>
               <w:top w:val="nil"/>
               <w:left w:val="nil"/>
@@ -3040,7 +3260,7 @@
         </w:tc>
         <w:tc>
           <w:tcPr>
-            <w:tcW w:w="1200" w:type="dxa"/>
+            <w:tcW w:w="1070" w:type="dxa"/>
             <w:tcBorders>
               <w:top w:val="nil"/>
               <w:left w:val="nil"/>
@@ -3076,11 +3296,11 @@
       </w:tr>
       <w:tr>
         <w:trPr>
-          <w:trHeight w:val="300"/>
+          <w:trHeight w:val="261"/>
         </w:trPr>
         <w:tc>
           <w:tcPr>
-            <w:tcW w:w="1200" w:type="dxa"/>
+            <w:tcW w:w="1070" w:type="dxa"/>
             <w:tcBorders>
               <w:top w:val="nil"/>
               <w:left w:val="single" w:sz="4" w:space="0" w:color="auto"/>
@@ -3119,7 +3339,7 @@
         </w:tc>
         <w:tc>
           <w:tcPr>
-            <w:tcW w:w="1200" w:type="dxa"/>
+            <w:tcW w:w="1070" w:type="dxa"/>
             <w:tcBorders>
               <w:top w:val="nil"/>
               <w:left w:val="nil"/>
@@ -3154,7 +3374,7 @@
         </w:tc>
         <w:tc>
           <w:tcPr>
-            <w:tcW w:w="1200" w:type="dxa"/>
+            <w:tcW w:w="1070" w:type="dxa"/>
             <w:tcBorders>
               <w:top w:val="nil"/>
               <w:left w:val="nil"/>
@@ -3192,211 +3412,6 @@
     <w:p>
       <w:pPr>
         <w:rPr>
-          <w:b/>
-          <w:bCs/>
-          <w:sz w:val="20"/>
-          <w:szCs w:val="20"/>
-          <w:lang w:val="es-MX"/>
-        </w:rPr>
-      </w:pPr>
-    </w:p>
-    <w:p>
-      <w:pPr>
-        <w:rPr>
-          <w:b/>
-          <w:bCs/>
-          <w:sz w:val="20"/>
-          <w:szCs w:val="20"/>
-          <w:lang w:val="es-MX"/>
-        </w:rPr>
-      </w:pPr>
-    </w:p>
-    <w:p>
-      <w:pPr>
-        <w:jc w:val="center"/>
-        <w:rPr>
-          <w:b/>
-          <w:bCs/>
-          <w:sz w:val="20"/>
-          <w:szCs w:val="20"/>
-          <w:lang w:val="es-MX"/>
-        </w:rPr>
-      </w:pPr>
-      <w:r>
-        <w:rPr>
-          <w:b/>
-          <w:bCs/>
-          <w:sz w:val="20"/>
-          <w:szCs w:val="20"/>
-          <w:lang w:val="es-MX"/>
-        </w:rPr>
-        <w:t>4</w:t>
-      </w:r>
-      <w:r>
-        <w:rPr>
-          <w:b/>
-          <w:bCs/>
-          <w:sz w:val="20"/>
-          <w:szCs w:val="20"/>
-          <w:lang w:val="es-MX"/>
-        </w:rPr>
-        <w:t xml:space="preserve">.  </w:t>
-      </w:r>
-      <w:r>
-        <w:rPr>
-          <w:b/>
-          <w:bCs/>
-          <w:sz w:val="20"/>
-          <w:szCs w:val="20"/>
-          <w:lang w:val="es-MX"/>
-        </w:rPr>
-        <w:t>Cálculos y a</w:t>
-      </w:r>
-      <w:r>
-        <w:rPr>
-          <w:b/>
-          <w:bCs/>
-          <w:sz w:val="20"/>
-          <w:szCs w:val="20"/>
-          <w:lang w:val="es-MX"/>
-        </w:rPr>
-        <w:t xml:space="preserve">nálisis </w:t>
-      </w:r>
-      <w:r>
-        <w:rPr>
-          <w:b/>
-          <w:bCs/>
-          <w:sz w:val="20"/>
-          <w:szCs w:val="20"/>
-          <w:lang w:val="es-MX"/>
-        </w:rPr>
-        <w:t>de r</w:t>
-      </w:r>
-      <w:r>
-        <w:rPr>
-          <w:b/>
-          <w:bCs/>
-          <w:sz w:val="20"/>
-          <w:szCs w:val="20"/>
-          <w:lang w:val="es-MX"/>
-        </w:rPr>
-        <w:t>esultados</w:t>
-      </w:r>
-    </w:p>
-    <w:p>
-      <w:pPr>
-        <w:pStyle w:val="Ttulo1"/>
-        <w:jc w:val="left"/>
-        <w:rPr>
-          <w:bCs/>
-        </w:rPr>
-      </w:pPr>
-    </w:p>
-    <w:p>
-      <w:pPr>
-        <w:rPr>
-          <w:sz w:val="20"/>
-          <w:szCs w:val="20"/>
-          <w:lang w:val="es-MX"/>
-        </w:rPr>
-      </w:pPr>
-      <w:r>
-        <w:rPr>
-          <w:b/>
-          <w:sz w:val="20"/>
-          <w:szCs w:val="20"/>
-          <w:lang w:val="es-MX"/>
-        </w:rPr>
-        <w:t>Graficacion</w:t>
-      </w:r>
-      <w:r>
-        <w:rPr>
-          <w:sz w:val="20"/>
-          <w:szCs w:val="20"/>
-          <w:lang w:val="es-MX"/>
-        </w:rPr>
-        <w:t>:</w:t>
-      </w:r>
-    </w:p>
-    <w:p>
-      <w:pPr>
-        <w:rPr>
-          <w:sz w:val="20"/>
-          <w:szCs w:val="20"/>
-          <w:lang w:val="es-MX"/>
-        </w:rPr>
-      </w:pPr>
-    </w:p>
-    <w:p>
-      <w:pPr>
-        <w:pStyle w:val="Ttulo1"/>
-        <w:jc w:val="left"/>
-        <w:rPr>
-          <w:b w:val="0"/>
-          <w:bCs/>
-        </w:rPr>
-      </w:pPr>
-      <w:r>
-        <w:rPr>
-          <w:b w:val="0"/>
-          <w:bCs/>
-        </w:rPr>
-        <w:t>Tomando las respectivas medidas y realizando la ecuación para hallar ∆y, se encontró la siguiente tabla:</w:t>
-      </w:r>
-    </w:p>
-    <w:p>
-      <w:pPr>
-        <w:rPr>
-          <w:sz w:val="20"/>
-          <w:szCs w:val="20"/>
-          <w:lang w:val="es-MX"/>
-        </w:rPr>
-      </w:pPr>
-    </w:p>
-    <w:p>
-      <w:pPr>
-        <w:rPr>
-          <w:sz w:val="20"/>
-          <w:szCs w:val="20"/>
-          <w:lang w:val="es-MX"/>
-        </w:rPr>
-      </w:pPr>
-      <w:r>
-        <w:rPr>
-          <w:sz w:val="20"/>
-          <w:szCs w:val="20"/>
-          <w:lang w:val="es-MX"/>
-        </w:rPr>
-        <w:t xml:space="preserve">De la tabla anterior, se realizó una </w:t>
-      </w:r>
-      <w:r>
-        <w:rPr>
-          <w:sz w:val="20"/>
-          <w:szCs w:val="20"/>
-          <w:lang w:val="es-MX"/>
-        </w:rPr>
-        <w:t>gráfica</w:t>
-      </w:r>
-      <w:r>
-        <w:rPr>
-          <w:sz w:val="20"/>
-          <w:szCs w:val="20"/>
-          <w:lang w:val="es-MX"/>
-        </w:rPr>
-        <w:t xml:space="preserve"> correspondiente</w:t>
-      </w:r>
-      <w:r>
-        <w:rPr>
-          <w:sz w:val="20"/>
-          <w:szCs w:val="20"/>
-          <w:lang w:val="es-MX"/>
-        </w:rPr>
-        <w:t xml:space="preserve"> a ella:</w:t>
-      </w:r>
-    </w:p>
-    <w:p>
-      <w:pPr>
-        <w:rPr>
           <w:sz w:val="20"/>
           <w:szCs w:val="20"/>
           <w:lang w:val="es-MX"/>
@@ -3425,8 +3440,9 @@
           <w:noProof/>
           <w:lang w:val="es-CO" w:eastAsia="es-CO"/>
         </w:rPr>
+        <w:lastRenderedPageBreak/>
         <w:drawing>
-          <wp:anchor distT="0" distB="0" distL="114300" distR="114300" simplePos="0" relativeHeight="251661312" behindDoc="0" locked="0" layoutInCell="1" allowOverlap="1">
+          <wp:anchor distT="0" distB="0" distL="114300" distR="114300" simplePos="0" relativeHeight="251657216" behindDoc="0" locked="0" layoutInCell="1" allowOverlap="1">
             <wp:simplePos x="0" y="0"/>
             <wp:positionH relativeFrom="column">
               <wp:posOffset>3053715</wp:posOffset>
@@ -3450,7 +3466,7 @@
             <wp:cNvGraphicFramePr/>
             <a:graphic xmlns:a="http://schemas.openxmlformats.org/drawingml/2006/main">
               <a:graphicData uri="http://schemas.openxmlformats.org/drawingml/2006/chart">
-                <c:chart xmlns:c="http://schemas.openxmlformats.org/drawingml/2006/chart" xmlns:r="http://schemas.openxmlformats.org/officeDocument/2006/relationships" r:id="rId11"/>
+                <c:chart xmlns:c="http://schemas.openxmlformats.org/drawingml/2006/chart" xmlns:r="http://schemas.openxmlformats.org/officeDocument/2006/relationships" r:id="rId14"/>
               </a:graphicData>
             </a:graphic>
           </wp:anchor>
@@ -3463,7 +3479,7 @@
           <w:lang w:val="es-CO" w:eastAsia="es-CO"/>
         </w:rPr>
         <w:drawing>
-          <wp:anchor distT="0" distB="0" distL="114300" distR="114300" simplePos="0" relativeHeight="251657216" behindDoc="0" locked="0" layoutInCell="1" allowOverlap="1">
+          <wp:anchor distT="0" distB="0" distL="114300" distR="114300" simplePos="0" relativeHeight="251656192" behindDoc="0" locked="0" layoutInCell="1" allowOverlap="1">
             <wp:simplePos x="0" y="0"/>
             <wp:positionH relativeFrom="column">
               <wp:posOffset>-22860</wp:posOffset>
@@ -3478,7 +3494,7 @@
             <wp:cNvGraphicFramePr/>
             <a:graphic xmlns:a="http://schemas.openxmlformats.org/drawingml/2006/main">
               <a:graphicData uri="http://schemas.openxmlformats.org/drawingml/2006/chart">
-                <c:chart xmlns:c="http://schemas.openxmlformats.org/drawingml/2006/chart" xmlns:r="http://schemas.openxmlformats.org/officeDocument/2006/relationships" r:id="rId12"/>
+                <c:chart xmlns:c="http://schemas.openxmlformats.org/drawingml/2006/chart" xmlns:r="http://schemas.openxmlformats.org/officeDocument/2006/relationships" r:id="rId15"/>
               </a:graphicData>
             </a:graphic>
           </wp:anchor>
@@ -4534,124 +4550,15 @@
     </w:tbl>
     <w:p>
       <w:pPr>
-        <w:rPr>
-          <w:color w:val="000000"/>
-          <w:sz w:val="20"/>
-          <w:szCs w:val="20"/>
-          <w:lang w:val="es-CO" w:eastAsia="es-CO"/>
-        </w:rPr>
-      </w:pPr>
-    </w:p>
-    <w:p>
-      <w:pPr>
-        <w:rPr>
-          <w:color w:val="000000"/>
-          <w:sz w:val="20"/>
-          <w:szCs w:val="20"/>
-          <w:lang w:val="es-CO" w:eastAsia="es-CO"/>
-        </w:rPr>
-      </w:pPr>
-    </w:p>
-    <w:p>
-      <w:pPr>
-        <w:rPr>
-          <w:color w:val="000000"/>
-          <w:sz w:val="20"/>
-          <w:szCs w:val="20"/>
-          <w:lang w:val="es-CO" w:eastAsia="es-CO"/>
-        </w:rPr>
-      </w:pPr>
-    </w:p>
-    <w:p>
-      <w:pPr>
-        <w:rPr>
-          <w:color w:val="000000"/>
-          <w:sz w:val="20"/>
-          <w:szCs w:val="20"/>
-          <w:lang w:val="es-CO" w:eastAsia="es-CO"/>
-        </w:rPr>
-      </w:pPr>
-    </w:p>
-    <w:p>
-      <w:pPr>
-        <w:rPr>
-          <w:color w:val="000000"/>
-          <w:sz w:val="20"/>
-          <w:szCs w:val="20"/>
-          <w:lang w:val="es-CO" w:eastAsia="es-CO"/>
-        </w:rPr>
-      </w:pPr>
-    </w:p>
-    <w:p>
-      <w:pPr>
-        <w:rPr>
-          <w:color w:val="000000"/>
-          <w:sz w:val="20"/>
-          <w:szCs w:val="20"/>
-          <w:lang w:val="es-CO" w:eastAsia="es-CO"/>
-        </w:rPr>
-      </w:pPr>
-    </w:p>
-    <w:p>
-      <w:pPr>
-        <w:rPr>
-          <w:sz w:val="20"/>
-          <w:szCs w:val="20"/>
-          <w:lang w:val="es-MX"/>
-        </w:rPr>
-      </w:pPr>
-    </w:p>
-    <w:p>
-      <w:pPr>
-        <w:pStyle w:val="Ttulo1"/>
-        <w:rPr>
-          <w:bCs/>
-        </w:rPr>
-      </w:pPr>
-    </w:p>
-    <w:p>
-      <w:pPr>
         <w:pStyle w:val="Ttulo1"/>
         <w:jc w:val="left"/>
         <w:rPr>
-          <w:bCs/>
-        </w:rPr>
-      </w:pPr>
-    </w:p>
-    <w:p>
-      <w:pPr>
-        <w:rPr>
-          <w:sz w:val="20"/>
-          <w:szCs w:val="20"/>
-          <w:lang w:val="es-MX"/>
-        </w:rPr>
-      </w:pPr>
-    </w:p>
-    <w:p>
-      <w:pPr>
-        <w:pStyle w:val="Ttulo1"/>
-        <w:rPr>
-          <w:bCs/>
-        </w:rPr>
-      </w:pPr>
-    </w:p>
-    <w:p>
-      <w:pPr>
-        <w:pStyle w:val="Ttulo1"/>
-        <w:rPr>
-          <w:bCs/>
-        </w:rPr>
-      </w:pPr>
-    </w:p>
-    <w:p>
-      <w:pPr>
-        <w:pStyle w:val="Ttulo1"/>
-        <w:jc w:val="left"/>
-        <w:rPr>
           <w:b w:val="0"/>
           <w:bCs/>
         </w:rPr>
       </w:pPr>
+      <w:bookmarkStart w:id="0" w:name="_GoBack"/>
+      <w:bookmarkEnd w:id="0"/>
     </w:p>
     <w:p>
       <w:pPr>
@@ -4987,7 +4894,17 @@
           <w:szCs w:val="20"/>
           <w:lang w:val="es-CO" w:eastAsia="es-CO"/>
         </w:rPr>
-        <w:t>-12,7 - (</w:t>
+        <w:t xml:space="preserve">-12,7 - </w:t>
+      </w:r>
+      <w:proofErr w:type="gramStart"/>
+      <w:r>
+        <w:rPr>
+          <w:color w:val="000000"/>
+          <w:sz w:val="20"/>
+          <w:szCs w:val="20"/>
+          <w:lang w:val="es-CO" w:eastAsia="es-CO"/>
+        </w:rPr>
+        <w:t>(</w:t>
       </w:r>
       <w:r>
         <w:rPr>
@@ -4995,7 +4912,16 @@
           <w:szCs w:val="20"/>
           <w:lang w:val="es-MX"/>
         </w:rPr>
-        <w:t xml:space="preserve"> -0.0322*625) - 8.5499)</w:t>
+        <w:t xml:space="preserve"> -</w:t>
+      </w:r>
+      <w:proofErr w:type="gramEnd"/>
+      <w:r>
+        <w:rPr>
+          <w:sz w:val="20"/>
+          <w:szCs w:val="20"/>
+          <w:lang w:val="es-MX"/>
+        </w:rPr>
+        <w:t>0.0322*625) - 8.5499)</w:t>
       </w:r>
       <w:r>
         <w:rPr>
@@ -5177,7 +5103,6 @@
         </w:rPr>
         <w:t xml:space="preserve"> -0.0322*2025) - 8.5499)</w:t>
       </w:r>
-      <w:proofErr w:type="gramStart"/>
       <w:r>
         <w:rPr>
           <w:sz w:val="20"/>
@@ -5202,16 +5127,7 @@
           <w:szCs w:val="20"/>
           <w:lang w:val="es-MX"/>
         </w:rPr>
-        <w:t>=</w:t>
-      </w:r>
-      <w:proofErr w:type="gramEnd"/>
-      <w:r>
-        <w:rPr>
-          <w:sz w:val="20"/>
-          <w:szCs w:val="20"/>
-          <w:lang w:val="es-MX"/>
-        </w:rPr>
-        <w:t xml:space="preserve"> 3</w:t>
+        <w:t>= 3</w:t>
       </w:r>
       <w:r>
         <w:rPr>
@@ -6339,7 +6255,7 @@
           <w:lang w:val="es-MX"/>
         </w:rPr>
       </w:pPr>
-      <w:hyperlink r:id="rId13" w:history="1">
+      <w:hyperlink r:id="rId16" w:history="1">
         <w:r>
           <w:rPr>
             <w:rStyle w:val="Hipervnculo"/>
@@ -6367,7 +6283,7 @@
           <w:lang w:val="es-MX"/>
         </w:rPr>
       </w:pPr>
-      <w:hyperlink r:id="rId14" w:history="1">
+      <w:hyperlink r:id="rId17" w:anchor="Ecuaci.C3.B3n_de_la_aceleraci.C3.B3n" w:history="1">
         <w:r>
           <w:rPr>
             <w:rStyle w:val="Hipervnculo"/>
@@ -6402,6 +6318,7 @@
           <w:szCs w:val="20"/>
           <w:lang w:val="es-MX"/>
         </w:rPr>
+        <w:lastRenderedPageBreak/>
         <w:t>http://recursostic.educacion.es/descartes/web/materiales_didacticos/comp_movimientos/parabolico.htm</w:t>
       </w:r>
     </w:p>
@@ -6830,7 +6747,7 @@
 </file>
 
 <file path=word/endnotes.xml><?xml version="1.0" encoding="utf-8"?>
-<w:endnotes xmlns:wpc="http://schemas.microsoft.com/office/word/2010/wordprocessingCanvas" xmlns:cx="http://schemas.microsoft.com/office/drawing/2014/chartex" xmlns:cx1="http://schemas.microsoft.com/office/drawing/2015/9/8/chartex" xmlns:cx2="http://schemas.microsoft.com/office/drawing/2015/10/21/chartex" xmlns:cx3="http://schemas.microsoft.com/office/drawing/2016/5/9/chartex" xmlns:cx4="http://schemas.microsoft.com/office/drawing/2016/5/10/chartex" xmlns:cx5="http://schemas.microsoft.com/office/drawing/2016/5/11/chartex" xmlns:mc="http://schemas.openxmlformats.org/markup-compatibility/2006" xmlns:o="urn:schemas-microsoft-com:office:office" xmlns:r="http://schemas.openxmlformats.org/officeDocument/2006/relationships" xmlns:m="http://schemas.openxmlformats.org/officeDocument/2006/math" xmlns:v="urn:schemas-microsoft-com:vml" xmlns:wp14="http://schemas.microsoft.com/office/word/2010/wordprocessingDrawing" xmlns:wp="http://schemas.openxmlformats.org/drawingml/2006/wordprocessingDrawing" xmlns:w10="urn:schemas-microsoft-com:office:word" xmlns:w="http://schemas.openxmlformats.org/wordprocessingml/2006/main" xmlns:w14="http://schemas.microsoft.com/office/word/2010/wordml" xmlns:w15="http://schemas.microsoft.com/office/word/2012/wordml" xmlns:w16se="http://schemas.microsoft.com/office/word/2015/wordml/symex" xmlns:wpg="http://schemas.microsoft.com/office/word/2010/wordprocessingGroup" xmlns:wpi="http://schemas.microsoft.com/office/word/2010/wordprocessingInk" xmlns:wne="http://schemas.microsoft.com/office/word/2006/wordml" xmlns:wps="http://schemas.microsoft.com/office/word/2010/wordprocessingShape" mc:Ignorable="w14 w15 w16se wp14">
+<w:endnotes xmlns:wpc="http://schemas.microsoft.com/office/word/2010/wordprocessingCanvas" xmlns:mc="http://schemas.openxmlformats.org/markup-compatibility/2006" xmlns:o="urn:schemas-microsoft-com:office:office" xmlns:r="http://schemas.openxmlformats.org/officeDocument/2006/relationships" xmlns:m="http://schemas.openxmlformats.org/officeDocument/2006/math" xmlns:v="urn:schemas-microsoft-com:vml" xmlns:wp14="http://schemas.microsoft.com/office/word/2010/wordprocessingDrawing" xmlns:wp="http://schemas.openxmlformats.org/drawingml/2006/wordprocessingDrawing" xmlns:w10="urn:schemas-microsoft-com:office:word" xmlns:w="http://schemas.openxmlformats.org/wordprocessingml/2006/main" xmlns:w14="http://schemas.microsoft.com/office/word/2010/wordml" xmlns:wpg="http://schemas.microsoft.com/office/word/2010/wordprocessingGroup" xmlns:wpi="http://schemas.microsoft.com/office/word/2010/wordprocessingInk" xmlns:wne="http://schemas.microsoft.com/office/word/2006/wordml" xmlns:wps="http://schemas.microsoft.com/office/word/2010/wordprocessingShape" mc:Ignorable="w14 wp14">
   <w:endnote w:type="separator" w:id="-1">
     <w:p>
       <w:r>
@@ -6849,7 +6766,7 @@
 </file>
 
 <file path=word/footer1.xml><?xml version="1.0" encoding="utf-8"?>
-<w:ftr xmlns:wpc="http://schemas.microsoft.com/office/word/2010/wordprocessingCanvas" xmlns:cx="http://schemas.microsoft.com/office/drawing/2014/chartex" xmlns:cx1="http://schemas.microsoft.com/office/drawing/2015/9/8/chartex" xmlns:cx2="http://schemas.microsoft.com/office/drawing/2015/10/21/chartex" xmlns:cx3="http://schemas.microsoft.com/office/drawing/2016/5/9/chartex" xmlns:cx4="http://schemas.microsoft.com/office/drawing/2016/5/10/chartex" xmlns:cx5="http://schemas.microsoft.com/office/drawing/2016/5/11/chartex" xmlns:mc="http://schemas.openxmlformats.org/markup-compatibility/2006" xmlns:o="urn:schemas-microsoft-com:office:office" xmlns:r="http://schemas.openxmlformats.org/officeDocument/2006/relationships" xmlns:m="http://schemas.openxmlformats.org/officeDocument/2006/math" xmlns:v="urn:schemas-microsoft-com:vml" xmlns:wp14="http://schemas.microsoft.com/office/word/2010/wordprocessingDrawing" xmlns:wp="http://schemas.openxmlformats.org/drawingml/2006/wordprocessingDrawing" xmlns:w10="urn:schemas-microsoft-com:office:word" xmlns:w="http://schemas.openxmlformats.org/wordprocessingml/2006/main" xmlns:w14="http://schemas.microsoft.com/office/word/2010/wordml" xmlns:w15="http://schemas.microsoft.com/office/word/2012/wordml" xmlns:w16se="http://schemas.microsoft.com/office/word/2015/wordml/symex" xmlns:wpg="http://schemas.microsoft.com/office/word/2010/wordprocessingGroup" xmlns:wpi="http://schemas.microsoft.com/office/word/2010/wordprocessingInk" xmlns:wne="http://schemas.microsoft.com/office/word/2006/wordml" xmlns:wps="http://schemas.microsoft.com/office/word/2010/wordprocessingShape" mc:Ignorable="w14 w15 w16se wp14">
+<w:ftr xmlns:wpc="http://schemas.microsoft.com/office/word/2010/wordprocessingCanvas" xmlns:mc="http://schemas.openxmlformats.org/markup-compatibility/2006" xmlns:o="urn:schemas-microsoft-com:office:office" xmlns:r="http://schemas.openxmlformats.org/officeDocument/2006/relationships" xmlns:m="http://schemas.openxmlformats.org/officeDocument/2006/math" xmlns:v="urn:schemas-microsoft-com:vml" xmlns:wp14="http://schemas.microsoft.com/office/word/2010/wordprocessingDrawing" xmlns:wp="http://schemas.openxmlformats.org/drawingml/2006/wordprocessingDrawing" xmlns:w10="urn:schemas-microsoft-com:office:word" xmlns:w="http://schemas.openxmlformats.org/wordprocessingml/2006/main" xmlns:w14="http://schemas.microsoft.com/office/word/2010/wordml" xmlns:wpg="http://schemas.microsoft.com/office/word/2010/wordprocessingGroup" xmlns:wpi="http://schemas.microsoft.com/office/word/2010/wordprocessingInk" xmlns:wne="http://schemas.microsoft.com/office/word/2006/wordml" xmlns:wps="http://schemas.microsoft.com/office/word/2010/wordprocessingShape" mc:Ignorable="w14 wp14">
   <w:p>
     <w:pPr>
       <w:pStyle w:val="Piedepgina"/>
@@ -6886,7 +6803,7 @@
 </file>
 
 <file path=word/footer2.xml><?xml version="1.0" encoding="utf-8"?>
-<w:ftr xmlns:wpc="http://schemas.microsoft.com/office/word/2010/wordprocessingCanvas" xmlns:cx="http://schemas.microsoft.com/office/drawing/2014/chartex" xmlns:cx1="http://schemas.microsoft.com/office/drawing/2015/9/8/chartex" xmlns:cx2="http://schemas.microsoft.com/office/drawing/2015/10/21/chartex" xmlns:cx3="http://schemas.microsoft.com/office/drawing/2016/5/9/chartex" xmlns:cx4="http://schemas.microsoft.com/office/drawing/2016/5/10/chartex" xmlns:cx5="http://schemas.microsoft.com/office/drawing/2016/5/11/chartex" xmlns:mc="http://schemas.openxmlformats.org/markup-compatibility/2006" xmlns:o="urn:schemas-microsoft-com:office:office" xmlns:r="http://schemas.openxmlformats.org/officeDocument/2006/relationships" xmlns:m="http://schemas.openxmlformats.org/officeDocument/2006/math" xmlns:v="urn:schemas-microsoft-com:vml" xmlns:wp14="http://schemas.microsoft.com/office/word/2010/wordprocessingDrawing" xmlns:wp="http://schemas.openxmlformats.org/drawingml/2006/wordprocessingDrawing" xmlns:w10="urn:schemas-microsoft-com:office:word" xmlns:w="http://schemas.openxmlformats.org/wordprocessingml/2006/main" xmlns:w14="http://schemas.microsoft.com/office/word/2010/wordml" xmlns:w15="http://schemas.microsoft.com/office/word/2012/wordml" xmlns:w16se="http://schemas.microsoft.com/office/word/2015/wordml/symex" xmlns:wpg="http://schemas.microsoft.com/office/word/2010/wordprocessingGroup" xmlns:wpi="http://schemas.microsoft.com/office/word/2010/wordprocessingInk" xmlns:wne="http://schemas.microsoft.com/office/word/2006/wordml" xmlns:wps="http://schemas.microsoft.com/office/word/2010/wordprocessingShape" mc:Ignorable="w14 w15 w16se wp14">
+<w:ftr xmlns:wpc="http://schemas.microsoft.com/office/word/2010/wordprocessingCanvas" xmlns:mc="http://schemas.openxmlformats.org/markup-compatibility/2006" xmlns:o="urn:schemas-microsoft-com:office:office" xmlns:r="http://schemas.openxmlformats.org/officeDocument/2006/relationships" xmlns:m="http://schemas.openxmlformats.org/officeDocument/2006/math" xmlns:v="urn:schemas-microsoft-com:vml" xmlns:wp14="http://schemas.microsoft.com/office/word/2010/wordprocessingDrawing" xmlns:wp="http://schemas.openxmlformats.org/drawingml/2006/wordprocessingDrawing" xmlns:w10="urn:schemas-microsoft-com:office:word" xmlns:w="http://schemas.openxmlformats.org/wordprocessingml/2006/main" xmlns:w14="http://schemas.microsoft.com/office/word/2010/wordml" xmlns:wpg="http://schemas.microsoft.com/office/word/2010/wordprocessingGroup" xmlns:wpi="http://schemas.microsoft.com/office/word/2010/wordprocessingInk" xmlns:wne="http://schemas.microsoft.com/office/word/2006/wordml" xmlns:wps="http://schemas.microsoft.com/office/word/2010/wordprocessingShape" mc:Ignorable="w14 wp14">
   <w:p>
     <w:pPr>
       <w:pStyle w:val="Piedepgina"/>
@@ -6918,7 +6835,7 @@
         <w:rStyle w:val="Nmerodepgina"/>
         <w:noProof/>
       </w:rPr>
-      <w:t>3</w:t>
+      <w:t>1</w:t>
     </w:r>
     <w:r>
       <w:rPr>
@@ -6948,7 +6865,7 @@
 </file>
 
 <file path=word/footnotes.xml><?xml version="1.0" encoding="utf-8"?>
-<w:footnotes xmlns:wpc="http://schemas.microsoft.com/office/word/2010/wordprocessingCanvas" xmlns:cx="http://schemas.microsoft.com/office/drawing/2014/chartex" xmlns:cx1="http://schemas.microsoft.com/office/drawing/2015/9/8/chartex" xmlns:cx2="http://schemas.microsoft.com/office/drawing/2015/10/21/chartex" xmlns:cx3="http://schemas.microsoft.com/office/drawing/2016/5/9/chartex" xmlns:cx4="http://schemas.microsoft.com/office/drawing/2016/5/10/chartex" xmlns:cx5="http://schemas.microsoft.com/office/drawing/2016/5/11/chartex" xmlns:mc="http://schemas.openxmlformats.org/markup-compatibility/2006" xmlns:o="urn:schemas-microsoft-com:office:office" xmlns:r="http://schemas.openxmlformats.org/officeDocument/2006/relationships" xmlns:m="http://schemas.openxmlformats.org/officeDocument/2006/math" xmlns:v="urn:schemas-microsoft-com:vml" xmlns:wp14="http://schemas.microsoft.com/office/word/2010/wordprocessingDrawing" xmlns:wp="http://schemas.openxmlformats.org/drawingml/2006/wordprocessingDrawing" xmlns:w10="urn:schemas-microsoft-com:office:word" xmlns:w="http://schemas.openxmlformats.org/wordprocessingml/2006/main" xmlns:w14="http://schemas.microsoft.com/office/word/2010/wordml" xmlns:w15="http://schemas.microsoft.com/office/word/2012/wordml" xmlns:w16se="http://schemas.microsoft.com/office/word/2015/wordml/symex" xmlns:wpg="http://schemas.microsoft.com/office/word/2010/wordprocessingGroup" xmlns:wpi="http://schemas.microsoft.com/office/word/2010/wordprocessingInk" xmlns:wne="http://schemas.microsoft.com/office/word/2006/wordml" xmlns:wps="http://schemas.microsoft.com/office/word/2010/wordprocessingShape" mc:Ignorable="w14 w15 w16se wp14">
+<w:footnotes xmlns:wpc="http://schemas.microsoft.com/office/word/2010/wordprocessingCanvas" xmlns:mc="http://schemas.openxmlformats.org/markup-compatibility/2006" xmlns:o="urn:schemas-microsoft-com:office:office" xmlns:r="http://schemas.openxmlformats.org/officeDocument/2006/relationships" xmlns:m="http://schemas.openxmlformats.org/officeDocument/2006/math" xmlns:v="urn:schemas-microsoft-com:vml" xmlns:wp14="http://schemas.microsoft.com/office/word/2010/wordprocessingDrawing" xmlns:wp="http://schemas.openxmlformats.org/drawingml/2006/wordprocessingDrawing" xmlns:w10="urn:schemas-microsoft-com:office:word" xmlns:w="http://schemas.openxmlformats.org/wordprocessingml/2006/main" xmlns:w14="http://schemas.microsoft.com/office/word/2010/wordml" xmlns:wpg="http://schemas.microsoft.com/office/word/2010/wordprocessingGroup" xmlns:wpi="http://schemas.microsoft.com/office/word/2010/wordprocessingInk" xmlns:wne="http://schemas.microsoft.com/office/word/2006/wordml" xmlns:wps="http://schemas.microsoft.com/office/word/2010/wordprocessingShape" mc:Ignorable="w14 wp14">
   <w:footnote w:type="separator" w:id="-1">
     <w:p>
       <w:r>
@@ -6967,7 +6884,7 @@
 </file>
 
 <file path=word/header1.xml><?xml version="1.0" encoding="utf-8"?>
-<w:hdr xmlns:wpc="http://schemas.microsoft.com/office/word/2010/wordprocessingCanvas" xmlns:cx="http://schemas.microsoft.com/office/drawing/2014/chartex" xmlns:cx1="http://schemas.microsoft.com/office/drawing/2015/9/8/chartex" xmlns:cx2="http://schemas.microsoft.com/office/drawing/2015/10/21/chartex" xmlns:cx3="http://schemas.microsoft.com/office/drawing/2016/5/9/chartex" xmlns:cx4="http://schemas.microsoft.com/office/drawing/2016/5/10/chartex" xmlns:cx5="http://schemas.microsoft.com/office/drawing/2016/5/11/chartex" xmlns:mc="http://schemas.openxmlformats.org/markup-compatibility/2006" xmlns:o="urn:schemas-microsoft-com:office:office" xmlns:r="http://schemas.openxmlformats.org/officeDocument/2006/relationships" xmlns:m="http://schemas.openxmlformats.org/officeDocument/2006/math" xmlns:v="urn:schemas-microsoft-com:vml" xmlns:wp14="http://schemas.microsoft.com/office/word/2010/wordprocessingDrawing" xmlns:wp="http://schemas.openxmlformats.org/drawingml/2006/wordprocessingDrawing" xmlns:w10="urn:schemas-microsoft-com:office:word" xmlns:w="http://schemas.openxmlformats.org/wordprocessingml/2006/main" xmlns:w14="http://schemas.microsoft.com/office/word/2010/wordml" xmlns:w15="http://schemas.microsoft.com/office/word/2012/wordml" xmlns:w16se="http://schemas.microsoft.com/office/word/2015/wordml/symex" xmlns:wpg="http://schemas.microsoft.com/office/word/2010/wordprocessingGroup" xmlns:wpi="http://schemas.microsoft.com/office/word/2010/wordprocessingInk" xmlns:wne="http://schemas.microsoft.com/office/word/2006/wordml" xmlns:wps="http://schemas.microsoft.com/office/word/2010/wordprocessingShape" mc:Ignorable="w14 w15 w16se wp14">
+<w:hdr xmlns:wpc="http://schemas.microsoft.com/office/word/2010/wordprocessingCanvas" xmlns:mc="http://schemas.openxmlformats.org/markup-compatibility/2006" xmlns:o="urn:schemas-microsoft-com:office:office" xmlns:r="http://schemas.openxmlformats.org/officeDocument/2006/relationships" xmlns:m="http://schemas.openxmlformats.org/officeDocument/2006/math" xmlns:v="urn:schemas-microsoft-com:vml" xmlns:wp14="http://schemas.microsoft.com/office/word/2010/wordprocessingDrawing" xmlns:wp="http://schemas.openxmlformats.org/drawingml/2006/wordprocessingDrawing" xmlns:w10="urn:schemas-microsoft-com:office:word" xmlns:w="http://schemas.openxmlformats.org/wordprocessingml/2006/main" xmlns:w14="http://schemas.microsoft.com/office/word/2010/wordml" xmlns:wpg="http://schemas.microsoft.com/office/word/2010/wordprocessingGroup" xmlns:wpi="http://schemas.microsoft.com/office/word/2010/wordprocessingInk" xmlns:wne="http://schemas.microsoft.com/office/word/2006/wordml" xmlns:wps="http://schemas.microsoft.com/office/word/2010/wordprocessingShape" mc:Ignorable="w14 wp14">
   <w:p>
     <w:pPr>
       <w:jc w:val="center"/>
@@ -7131,8 +7048,8 @@
 </file>
 
 <file path=word/numbering.xml><?xml version="1.0" encoding="utf-8"?>
-<w:numbering xmlns:wpc="http://schemas.microsoft.com/office/word/2010/wordprocessingCanvas" xmlns:cx="http://schemas.microsoft.com/office/drawing/2014/chartex" xmlns:cx1="http://schemas.microsoft.com/office/drawing/2015/9/8/chartex" xmlns:cx2="http://schemas.microsoft.com/office/drawing/2015/10/21/chartex" xmlns:cx3="http://schemas.microsoft.com/office/drawing/2016/5/9/chartex" xmlns:cx4="http://schemas.microsoft.com/office/drawing/2016/5/10/chartex" xmlns:cx5="http://schemas.microsoft.com/office/drawing/2016/5/11/chartex" xmlns:mc="http://schemas.openxmlformats.org/markup-compatibility/2006" xmlns:o="urn:schemas-microsoft-com:office:office" xmlns:r="http://schemas.openxmlformats.org/officeDocument/2006/relationships" xmlns:m="http://schemas.openxmlformats.org/officeDocument/2006/math" xmlns:v="urn:schemas-microsoft-com:vml" xmlns:wp14="http://schemas.microsoft.com/office/word/2010/wordprocessingDrawing" xmlns:wp="http://schemas.openxmlformats.org/drawingml/2006/wordprocessingDrawing" xmlns:w10="urn:schemas-microsoft-com:office:word" xmlns:w="http://schemas.openxmlformats.org/wordprocessingml/2006/main" xmlns:w14="http://schemas.microsoft.com/office/word/2010/wordml" xmlns:w15="http://schemas.microsoft.com/office/word/2012/wordml" xmlns:w16se="http://schemas.microsoft.com/office/word/2015/wordml/symex" xmlns:wpg="http://schemas.microsoft.com/office/word/2010/wordprocessingGroup" xmlns:wpi="http://schemas.microsoft.com/office/word/2010/wordprocessingInk" xmlns:wne="http://schemas.microsoft.com/office/word/2006/wordml" xmlns:wps="http://schemas.microsoft.com/office/word/2010/wordprocessingShape" mc:Ignorable="w14 w15 w16se wp14">
-  <w:abstractNum w:abstractNumId="0" w15:restartNumberingAfterBreak="0">
+<w:numbering xmlns:wpc="http://schemas.microsoft.com/office/word/2010/wordprocessingCanvas" xmlns:mc="http://schemas.openxmlformats.org/markup-compatibility/2006" xmlns:o="urn:schemas-microsoft-com:office:office" xmlns:r="http://schemas.openxmlformats.org/officeDocument/2006/relationships" xmlns:m="http://schemas.openxmlformats.org/officeDocument/2006/math" xmlns:v="urn:schemas-microsoft-com:vml" xmlns:wp14="http://schemas.microsoft.com/office/word/2010/wordprocessingDrawing" xmlns:wp="http://schemas.openxmlformats.org/drawingml/2006/wordprocessingDrawing" xmlns:w10="urn:schemas-microsoft-com:office:word" xmlns:w="http://schemas.openxmlformats.org/wordprocessingml/2006/main" xmlns:w14="http://schemas.microsoft.com/office/word/2010/wordml" xmlns:wpg="http://schemas.microsoft.com/office/word/2010/wordprocessingGroup" xmlns:wpi="http://schemas.microsoft.com/office/word/2010/wordprocessingInk" xmlns:wne="http://schemas.microsoft.com/office/word/2006/wordml" xmlns:wps="http://schemas.microsoft.com/office/word/2010/wordprocessingShape" mc:Ignorable="w14 wp14">
+  <w:abstractNum w:abstractNumId="0">
     <w:nsid w:val="016A73C3"/>
     <w:multiLevelType w:val="hybridMultilevel"/>
     <w:tmpl w:val="E85248F6"/>
@@ -7227,7 +7144,7 @@
       </w:pPr>
     </w:lvl>
   </w:abstractNum>
-  <w:abstractNum w:abstractNumId="1" w15:restartNumberingAfterBreak="0">
+  <w:abstractNum w:abstractNumId="1">
     <w:nsid w:val="03F03472"/>
     <w:multiLevelType w:val="hybridMultilevel"/>
     <w:tmpl w:val="783AAB28"/>
@@ -7367,7 +7284,7 @@
       </w:rPr>
     </w:lvl>
   </w:abstractNum>
-  <w:abstractNum w:abstractNumId="2" w15:restartNumberingAfterBreak="0">
+  <w:abstractNum w:abstractNumId="2">
     <w:nsid w:val="04C11C08"/>
     <w:multiLevelType w:val="hybridMultilevel"/>
     <w:tmpl w:val="6758FC98"/>
@@ -7507,7 +7424,7 @@
       </w:rPr>
     </w:lvl>
   </w:abstractNum>
-  <w:abstractNum w:abstractNumId="3" w15:restartNumberingAfterBreak="0">
+  <w:abstractNum w:abstractNumId="3">
     <w:nsid w:val="074F18BB"/>
     <w:multiLevelType w:val="hybridMultilevel"/>
     <w:tmpl w:val="DFFC418E"/>
@@ -7647,7 +7564,7 @@
       </w:rPr>
     </w:lvl>
   </w:abstractNum>
-  <w:abstractNum w:abstractNumId="4" w15:restartNumberingAfterBreak="0">
+  <w:abstractNum w:abstractNumId="4">
     <w:nsid w:val="0AF4645C"/>
     <w:multiLevelType w:val="hybridMultilevel"/>
     <w:tmpl w:val="D658AAC6"/>
@@ -7787,7 +7704,7 @@
       </w:rPr>
     </w:lvl>
   </w:abstractNum>
-  <w:abstractNum w:abstractNumId="5" w15:restartNumberingAfterBreak="0">
+  <w:abstractNum w:abstractNumId="5">
     <w:nsid w:val="18C56166"/>
     <w:multiLevelType w:val="hybridMultilevel"/>
     <w:tmpl w:val="C4E668B4"/>
@@ -7900,7 +7817,7 @@
       </w:pPr>
     </w:lvl>
   </w:abstractNum>
-  <w:abstractNum w:abstractNumId="6" w15:restartNumberingAfterBreak="0">
+  <w:abstractNum w:abstractNumId="6">
     <w:nsid w:val="1CCF6759"/>
     <w:multiLevelType w:val="hybridMultilevel"/>
     <w:tmpl w:val="4FA870FC"/>
@@ -8013,7 +7930,7 @@
       </w:rPr>
     </w:lvl>
   </w:abstractNum>
-  <w:abstractNum w:abstractNumId="7" w15:restartNumberingAfterBreak="0">
+  <w:abstractNum w:abstractNumId="7">
     <w:nsid w:val="233A1C14"/>
     <w:multiLevelType w:val="singleLevel"/>
     <w:tmpl w:val="0C0A000F"/>
@@ -8033,7 +7950,7 @@
       </w:rPr>
     </w:lvl>
   </w:abstractNum>
-  <w:abstractNum w:abstractNumId="8" w15:restartNumberingAfterBreak="0">
+  <w:abstractNum w:abstractNumId="8">
     <w:nsid w:val="28352781"/>
     <w:multiLevelType w:val="hybridMultilevel"/>
     <w:tmpl w:val="624424F4"/>
@@ -8173,7 +8090,7 @@
       </w:rPr>
     </w:lvl>
   </w:abstractNum>
-  <w:abstractNum w:abstractNumId="9" w15:restartNumberingAfterBreak="0">
+  <w:abstractNum w:abstractNumId="9">
     <w:nsid w:val="33686063"/>
     <w:multiLevelType w:val="hybridMultilevel"/>
     <w:tmpl w:val="03E4A81C"/>
@@ -8313,7 +8230,7 @@
       </w:rPr>
     </w:lvl>
   </w:abstractNum>
-  <w:abstractNum w:abstractNumId="10" w15:restartNumberingAfterBreak="0">
+  <w:abstractNum w:abstractNumId="10">
     <w:nsid w:val="45DE0C34"/>
     <w:multiLevelType w:val="hybridMultilevel"/>
     <w:tmpl w:val="B6CAE56A"/>
@@ -8453,7 +8370,7 @@
       </w:rPr>
     </w:lvl>
   </w:abstractNum>
-  <w:abstractNum w:abstractNumId="11" w15:restartNumberingAfterBreak="0">
+  <w:abstractNum w:abstractNumId="11">
     <w:nsid w:val="48215ACF"/>
     <w:multiLevelType w:val="hybridMultilevel"/>
     <w:tmpl w:val="E68E7D14"/>
@@ -8593,7 +8510,7 @@
       </w:rPr>
     </w:lvl>
   </w:abstractNum>
-  <w:abstractNum w:abstractNumId="12" w15:restartNumberingAfterBreak="0">
+  <w:abstractNum w:abstractNumId="12">
     <w:nsid w:val="583A7260"/>
     <w:multiLevelType w:val="hybridMultilevel"/>
     <w:tmpl w:val="3EB660D6"/>
@@ -8733,7 +8650,7 @@
       </w:rPr>
     </w:lvl>
   </w:abstractNum>
-  <w:abstractNum w:abstractNumId="13" w15:restartNumberingAfterBreak="0">
+  <w:abstractNum w:abstractNumId="13">
     <w:nsid w:val="5AD85850"/>
     <w:multiLevelType w:val="hybridMultilevel"/>
     <w:tmpl w:val="87042274"/>
@@ -8846,7 +8763,7 @@
       </w:pPr>
     </w:lvl>
   </w:abstractNum>
-  <w:abstractNum w:abstractNumId="14" w15:restartNumberingAfterBreak="0">
+  <w:abstractNum w:abstractNumId="14">
     <w:nsid w:val="629253D1"/>
     <w:multiLevelType w:val="hybridMultilevel"/>
     <w:tmpl w:val="64EAF646"/>
@@ -8986,7 +8903,7 @@
       </w:rPr>
     </w:lvl>
   </w:abstractNum>
-  <w:abstractNum w:abstractNumId="15" w15:restartNumberingAfterBreak="0">
+  <w:abstractNum w:abstractNumId="15">
     <w:nsid w:val="639A690D"/>
     <w:multiLevelType w:val="hybridMultilevel"/>
     <w:tmpl w:val="E9FE411C"/>
@@ -9099,7 +9016,7 @@
       </w:rPr>
     </w:lvl>
   </w:abstractNum>
-  <w:abstractNum w:abstractNumId="16" w15:restartNumberingAfterBreak="0">
+  <w:abstractNum w:abstractNumId="16">
     <w:nsid w:val="64276DF1"/>
     <w:multiLevelType w:val="hybridMultilevel"/>
     <w:tmpl w:val="0B46E0F2"/>
@@ -9239,7 +9156,7 @@
       </w:rPr>
     </w:lvl>
   </w:abstractNum>
-  <w:abstractNum w:abstractNumId="17" w15:restartNumberingAfterBreak="0">
+  <w:abstractNum w:abstractNumId="17">
     <w:nsid w:val="68530709"/>
     <w:multiLevelType w:val="hybridMultilevel"/>
     <w:tmpl w:val="06540922"/>
@@ -9355,7 +9272,7 @@
       </w:pPr>
     </w:lvl>
   </w:abstractNum>
-  <w:abstractNum w:abstractNumId="18" w15:restartNumberingAfterBreak="0">
+  <w:abstractNum w:abstractNumId="18">
     <w:nsid w:val="745E7EC0"/>
     <w:multiLevelType w:val="hybridMultilevel"/>
     <w:tmpl w:val="CCBC0206"/>
@@ -9441,7 +9358,7 @@
       </w:pPr>
     </w:lvl>
   </w:abstractNum>
-  <w:abstractNum w:abstractNumId="19" w15:restartNumberingAfterBreak="0">
+  <w:abstractNum w:abstractNumId="19">
     <w:nsid w:val="782623E7"/>
     <w:multiLevelType w:val="hybridMultilevel"/>
     <w:tmpl w:val="25C0B7E4"/>
@@ -9527,7 +9444,7 @@
       </w:pPr>
     </w:lvl>
   </w:abstractNum>
-  <w:abstractNum w:abstractNumId="20" w15:restartNumberingAfterBreak="0">
+  <w:abstractNum w:abstractNumId="20">
     <w:nsid w:val="7A305EF3"/>
     <w:multiLevelType w:val="hybridMultilevel"/>
     <w:tmpl w:val="540830BA"/>
@@ -9683,7 +9600,7 @@
 </file>
 
 <file path=word/styles.xml><?xml version="1.0" encoding="utf-8"?>
-<w:styles xmlns:mc="http://schemas.openxmlformats.org/markup-compatibility/2006" xmlns:r="http://schemas.openxmlformats.org/officeDocument/2006/relationships" xmlns:w="http://schemas.openxmlformats.org/wordprocessingml/2006/main" xmlns:w14="http://schemas.microsoft.com/office/word/2010/wordml" xmlns:w15="http://schemas.microsoft.com/office/word/2012/wordml" xmlns:w16se="http://schemas.microsoft.com/office/word/2015/wordml/symex" mc:Ignorable="w14 w15 w16se">
+<w:styles xmlns:mc="http://schemas.openxmlformats.org/markup-compatibility/2006" xmlns:r="http://schemas.openxmlformats.org/officeDocument/2006/relationships" xmlns:w="http://schemas.openxmlformats.org/wordprocessingml/2006/main" xmlns:w14="http://schemas.microsoft.com/office/word/2010/wordml" mc:Ignorable="w14">
   <w:docDefaults>
     <w:rPrDefault>
       <w:rPr>
@@ -9693,374 +9610,141 @@
     </w:rPrDefault>
     <w:pPrDefault/>
   </w:docDefaults>
-  <w:latentStyles w:defLockedState="0" w:defUIPriority="0" w:defSemiHidden="0" w:defUnhideWhenUsed="0" w:defQFormat="0" w:count="373">
-    <w:lsdException w:name="Normal" w:qFormat="1"/>
-    <w:lsdException w:name="heading 1" w:qFormat="1"/>
-    <w:lsdException w:name="heading 2" w:qFormat="1"/>
-    <w:lsdException w:name="heading 3" w:semiHidden="1" w:unhideWhenUsed="1" w:qFormat="1"/>
-    <w:lsdException w:name="heading 4" w:semiHidden="1" w:unhideWhenUsed="1" w:qFormat="1"/>
-    <w:lsdException w:name="heading 5" w:semiHidden="1" w:unhideWhenUsed="1" w:qFormat="1"/>
-    <w:lsdException w:name="heading 6" w:semiHidden="1" w:unhideWhenUsed="1" w:qFormat="1"/>
-    <w:lsdException w:name="heading 7" w:semiHidden="1" w:unhideWhenUsed="1" w:qFormat="1"/>
-    <w:lsdException w:name="heading 8" w:semiHidden="1" w:unhideWhenUsed="1" w:qFormat="1"/>
-    <w:lsdException w:name="heading 9" w:semiHidden="1" w:unhideWhenUsed="1" w:qFormat="1"/>
-    <w:lsdException w:name="index 1" w:semiHidden="1" w:unhideWhenUsed="1"/>
-    <w:lsdException w:name="index 2" w:semiHidden="1" w:unhideWhenUsed="1"/>
-    <w:lsdException w:name="index 3" w:semiHidden="1" w:unhideWhenUsed="1"/>
-    <w:lsdException w:name="index 4" w:semiHidden="1" w:unhideWhenUsed="1"/>
-    <w:lsdException w:name="index 5" w:semiHidden="1" w:unhideWhenUsed="1"/>
-    <w:lsdException w:name="index 6" w:semiHidden="1" w:unhideWhenUsed="1"/>
-    <w:lsdException w:name="index 7" w:semiHidden="1" w:unhideWhenUsed="1"/>
-    <w:lsdException w:name="index 8" w:semiHidden="1" w:unhideWhenUsed="1"/>
-    <w:lsdException w:name="index 9" w:semiHidden="1" w:unhideWhenUsed="1"/>
-    <w:lsdException w:name="toc 1" w:semiHidden="1" w:unhideWhenUsed="1"/>
-    <w:lsdException w:name="toc 2" w:semiHidden="1" w:unhideWhenUsed="1"/>
-    <w:lsdException w:name="toc 3" w:semiHidden="1" w:unhideWhenUsed="1"/>
-    <w:lsdException w:name="toc 4" w:semiHidden="1" w:unhideWhenUsed="1"/>
-    <w:lsdException w:name="toc 5" w:semiHidden="1" w:unhideWhenUsed="1"/>
-    <w:lsdException w:name="toc 6" w:semiHidden="1" w:unhideWhenUsed="1"/>
-    <w:lsdException w:name="toc 7" w:semiHidden="1" w:unhideWhenUsed="1"/>
-    <w:lsdException w:name="toc 8" w:semiHidden="1" w:unhideWhenUsed="1"/>
-    <w:lsdException w:name="toc 9" w:semiHidden="1" w:unhideWhenUsed="1"/>
-    <w:lsdException w:name="Normal Indent" w:semiHidden="1" w:unhideWhenUsed="1"/>
-    <w:lsdException w:name="footnote text" w:semiHidden="1" w:unhideWhenUsed="1"/>
-    <w:lsdException w:name="annotation text" w:semiHidden="1" w:unhideWhenUsed="1"/>
-    <w:lsdException w:name="header" w:semiHidden="1" w:unhideWhenUsed="1"/>
-    <w:lsdException w:name="footer" w:semiHidden="1" w:unhideWhenUsed="1"/>
-    <w:lsdException w:name="index heading" w:semiHidden="1" w:unhideWhenUsed="1"/>
-    <w:lsdException w:name="caption" w:semiHidden="1" w:unhideWhenUsed="1" w:qFormat="1"/>
-    <w:lsdException w:name="table of figures" w:semiHidden="1" w:unhideWhenUsed="1"/>
-    <w:lsdException w:name="envelope address" w:semiHidden="1" w:unhideWhenUsed="1"/>
-    <w:lsdException w:name="envelope return" w:semiHidden="1" w:unhideWhenUsed="1"/>
-    <w:lsdException w:name="footnote reference" w:semiHidden="1" w:unhideWhenUsed="1"/>
-    <w:lsdException w:name="annotation reference" w:semiHidden="1" w:unhideWhenUsed="1"/>
-    <w:lsdException w:name="line number" w:semiHidden="1" w:unhideWhenUsed="1"/>
-    <w:lsdException w:name="page number" w:semiHidden="1" w:unhideWhenUsed="1"/>
-    <w:lsdException w:name="endnote reference" w:semiHidden="1" w:unhideWhenUsed="1"/>
-    <w:lsdException w:name="endnote text" w:semiHidden="1" w:unhideWhenUsed="1"/>
-    <w:lsdException w:name="table of authorities" w:semiHidden="1" w:unhideWhenUsed="1"/>
-    <w:lsdException w:name="macro" w:semiHidden="1" w:unhideWhenUsed="1"/>
-    <w:lsdException w:name="toa heading" w:semiHidden="1" w:unhideWhenUsed="1"/>
-    <w:lsdException w:name="List Bullet" w:semiHidden="1" w:unhideWhenUsed="1"/>
-    <w:lsdException w:name="List Number" w:semiHidden="1" w:unhideWhenUsed="1"/>
-    <w:lsdException w:name="List 4" w:semiHidden="1" w:unhideWhenUsed="1"/>
-    <w:lsdException w:name="List 5" w:semiHidden="1" w:unhideWhenUsed="1"/>
-    <w:lsdException w:name="List Bullet 2" w:semiHidden="1" w:unhideWhenUsed="1"/>
-    <w:lsdException w:name="List Bullet 3" w:semiHidden="1" w:unhideWhenUsed="1"/>
-    <w:lsdException w:name="List Bullet 4" w:semiHidden="1" w:unhideWhenUsed="1"/>
-    <w:lsdException w:name="List Bullet 5" w:semiHidden="1" w:unhideWhenUsed="1"/>
-    <w:lsdException w:name="List Number 2" w:semiHidden="1" w:unhideWhenUsed="1"/>
-    <w:lsdException w:name="List Number 3" w:semiHidden="1" w:unhideWhenUsed="1"/>
-    <w:lsdException w:name="List Number 4" w:semiHidden="1" w:unhideWhenUsed="1"/>
-    <w:lsdException w:name="List Number 5" w:semiHidden="1" w:unhideWhenUsed="1"/>
-    <w:lsdException w:name="Title" w:qFormat="1"/>
-    <w:lsdException w:name="Closing" w:semiHidden="1" w:unhideWhenUsed="1"/>
-    <w:lsdException w:name="Signature" w:semiHidden="1" w:unhideWhenUsed="1"/>
-    <w:lsdException w:name="Default Paragraph Font" w:semiHidden="1" w:unhideWhenUsed="1"/>
-    <w:lsdException w:name="Body Text" w:semiHidden="1" w:unhideWhenUsed="1"/>
-    <w:lsdException w:name="Body Text Indent" w:semiHidden="1" w:unhideWhenUsed="1"/>
-    <w:lsdException w:name="List Continue" w:semiHidden="1" w:unhideWhenUsed="1"/>
-    <w:lsdException w:name="List Continue 2" w:semiHidden="1" w:unhideWhenUsed="1"/>
-    <w:lsdException w:name="List Continue 3" w:semiHidden="1" w:unhideWhenUsed="1"/>
-    <w:lsdException w:name="List Continue 4" w:semiHidden="1" w:unhideWhenUsed="1"/>
-    <w:lsdException w:name="Subtitle" w:qFormat="1"/>
-    <w:lsdException w:name="Date" w:semiHidden="1" w:unhideWhenUsed="1"/>
-    <w:lsdException w:name="Body Text First Indent" w:semiHidden="1" w:unhideWhenUsed="1"/>
-    <w:lsdException w:name="Body Text First Indent 2" w:semiHidden="1" w:unhideWhenUsed="1"/>
-    <w:lsdException w:name="Note Heading" w:semiHidden="1" w:unhideWhenUsed="1"/>
-    <w:lsdException w:name="Body Text 2" w:semiHidden="1" w:unhideWhenUsed="1"/>
-    <w:lsdException w:name="Body Text 3" w:semiHidden="1" w:unhideWhenUsed="1"/>
-    <w:lsdException w:name="Body Text Indent 2" w:semiHidden="1" w:unhideWhenUsed="1"/>
-    <w:lsdException w:name="Body Text Indent 3" w:semiHidden="1" w:unhideWhenUsed="1"/>
-    <w:lsdException w:name="Block Text" w:semiHidden="1" w:unhideWhenUsed="1"/>
-    <w:lsdException w:name="Hyperlink" w:semiHidden="1" w:unhideWhenUsed="1"/>
-    <w:lsdException w:name="FollowedHyperlink" w:semiHidden="1" w:unhideWhenUsed="1"/>
-    <w:lsdException w:name="Strong" w:qFormat="1"/>
-    <w:lsdException w:name="Emphasis" w:qFormat="1"/>
-    <w:lsdException w:name="Document Map" w:semiHidden="1" w:unhideWhenUsed="1"/>
-    <w:lsdException w:name="Plain Text" w:semiHidden="1" w:unhideWhenUsed="1"/>
-    <w:lsdException w:name="E-mail Signature" w:semiHidden="1" w:unhideWhenUsed="1"/>
-    <w:lsdException w:name="HTML Top of Form" w:semiHidden="1" w:unhideWhenUsed="1"/>
-    <w:lsdException w:name="HTML Bottom of Form" w:semiHidden="1" w:unhideWhenUsed="1"/>
-    <w:lsdException w:name="Normal (Web)" w:semiHidden="1" w:uiPriority="99" w:unhideWhenUsed="1"/>
-    <w:lsdException w:name="HTML Acronym" w:semiHidden="1" w:unhideWhenUsed="1"/>
-    <w:lsdException w:name="HTML Address" w:semiHidden="1" w:unhideWhenUsed="1"/>
-    <w:lsdException w:name="HTML Cite" w:semiHidden="1" w:unhideWhenUsed="1"/>
-    <w:lsdException w:name="HTML Code" w:semiHidden="1" w:unhideWhenUsed="1"/>
-    <w:lsdException w:name="HTML Definition" w:semiHidden="1" w:unhideWhenUsed="1"/>
-    <w:lsdException w:name="HTML Keyboard" w:semiHidden="1" w:unhideWhenUsed="1"/>
-    <w:lsdException w:name="HTML Preformatted" w:semiHidden="1" w:uiPriority="99" w:unhideWhenUsed="1"/>
-    <w:lsdException w:name="HTML Sample" w:semiHidden="1" w:unhideWhenUsed="1"/>
-    <w:lsdException w:name="HTML Typewriter" w:semiHidden="1" w:unhideWhenUsed="1"/>
-    <w:lsdException w:name="HTML Variable" w:semiHidden="1" w:unhideWhenUsed="1"/>
-    <w:lsdException w:name="Normal Table" w:semiHidden="1" w:unhideWhenUsed="1"/>
-    <w:lsdException w:name="annotation subject" w:semiHidden="1" w:unhideWhenUsed="1"/>
-    <w:lsdException w:name="No List" w:semiHidden="1" w:unhideWhenUsed="1"/>
-    <w:lsdException w:name="Outline List 1" w:semiHidden="1" w:unhideWhenUsed="1"/>
-    <w:lsdException w:name="Outline List 2" w:semiHidden="1" w:unhideWhenUsed="1"/>
-    <w:lsdException w:name="Outline List 3" w:semiHidden="1" w:unhideWhenUsed="1"/>
-    <w:lsdException w:name="Table Simple 1" w:semiHidden="1" w:unhideWhenUsed="1"/>
-    <w:lsdException w:name="Table Simple 2" w:semiHidden="1" w:unhideWhenUsed="1"/>
-    <w:lsdException w:name="Table Simple 3" w:semiHidden="1" w:unhideWhenUsed="1"/>
-    <w:lsdException w:name="Table Classic 1" w:semiHidden="1" w:unhideWhenUsed="1"/>
-    <w:lsdException w:name="Table Classic 2" w:semiHidden="1" w:unhideWhenUsed="1"/>
-    <w:lsdException w:name="Table Classic 3" w:semiHidden="1" w:unhideWhenUsed="1"/>
-    <w:lsdException w:name="Table Classic 4" w:semiHidden="1" w:unhideWhenUsed="1"/>
-    <w:lsdException w:name="Table Colorful 1" w:semiHidden="1" w:unhideWhenUsed="1"/>
-    <w:lsdException w:name="Table Colorful 2" w:semiHidden="1" w:unhideWhenUsed="1"/>
-    <w:lsdException w:name="Table Colorful 3" w:semiHidden="1" w:unhideWhenUsed="1"/>
-    <w:lsdException w:name="Table Columns 1" w:semiHidden="1" w:unhideWhenUsed="1"/>
-    <w:lsdException w:name="Table Columns 2" w:semiHidden="1" w:unhideWhenUsed="1"/>
-    <w:lsdException w:name="Table Columns 3" w:semiHidden="1" w:unhideWhenUsed="1"/>
-    <w:lsdException w:name="Table Columns 4" w:semiHidden="1" w:unhideWhenUsed="1"/>
-    <w:lsdException w:name="Table Columns 5" w:semiHidden="1" w:unhideWhenUsed="1"/>
-    <w:lsdException w:name="Table Grid 1" w:semiHidden="1" w:unhideWhenUsed="1"/>
-    <w:lsdException w:name="Table Grid 2" w:semiHidden="1" w:unhideWhenUsed="1"/>
-    <w:lsdException w:name="Table Grid 3" w:semiHidden="1" w:unhideWhenUsed="1"/>
-    <w:lsdException w:name="Table Grid 4" w:semiHidden="1" w:unhideWhenUsed="1"/>
-    <w:lsdException w:name="Table Grid 5" w:semiHidden="1" w:unhideWhenUsed="1"/>
-    <w:lsdException w:name="Table Grid 6" w:semiHidden="1" w:unhideWhenUsed="1"/>
-    <w:lsdException w:name="Table Grid 7" w:semiHidden="1" w:unhideWhenUsed="1"/>
-    <w:lsdException w:name="Table Grid 8" w:semiHidden="1" w:unhideWhenUsed="1"/>
-    <w:lsdException w:name="Table List 1" w:semiHidden="1" w:unhideWhenUsed="1"/>
-    <w:lsdException w:name="Table List 2" w:semiHidden="1" w:unhideWhenUsed="1"/>
-    <w:lsdException w:name="Table List 3" w:semiHidden="1" w:unhideWhenUsed="1"/>
-    <w:lsdException w:name="Table List 4" w:semiHidden="1" w:unhideWhenUsed="1"/>
-    <w:lsdException w:name="Table List 5" w:semiHidden="1" w:unhideWhenUsed="1"/>
-    <w:lsdException w:name="Table List 6" w:semiHidden="1" w:unhideWhenUsed="1"/>
-    <w:lsdException w:name="Table List 7" w:semiHidden="1" w:unhideWhenUsed="1"/>
-    <w:lsdException w:name="Table List 8" w:semiHidden="1" w:unhideWhenUsed="1"/>
-    <w:lsdException w:name="Table 3D effects 1" w:semiHidden="1" w:unhideWhenUsed="1"/>
-    <w:lsdException w:name="Table 3D effects 2" w:semiHidden="1" w:unhideWhenUsed="1"/>
-    <w:lsdException w:name="Table 3D effects 3" w:semiHidden="1" w:unhideWhenUsed="1"/>
-    <w:lsdException w:name="Table Contemporary" w:semiHidden="1" w:unhideWhenUsed="1"/>
-    <w:lsdException w:name="Table Elegant" w:semiHidden="1" w:unhideWhenUsed="1"/>
-    <w:lsdException w:name="Table Professional" w:semiHidden="1" w:unhideWhenUsed="1"/>
-    <w:lsdException w:name="Table Subtle 1" w:semiHidden="1" w:unhideWhenUsed="1"/>
-    <w:lsdException w:name="Table Subtle 2" w:semiHidden="1" w:unhideWhenUsed="1"/>
-    <w:lsdException w:name="Table Web 1" w:semiHidden="1" w:unhideWhenUsed="1"/>
-    <w:lsdException w:name="Table Web 2" w:semiHidden="1" w:unhideWhenUsed="1"/>
-    <w:lsdException w:name="Table Web 3" w:semiHidden="1" w:unhideWhenUsed="1"/>
-    <w:lsdException w:name="Balloon Text" w:semiHidden="1" w:unhideWhenUsed="1"/>
-    <w:lsdException w:name="Table Grid" w:semiHidden="1" w:unhideWhenUsed="1"/>
-    <w:lsdException w:name="Table Theme" w:semiHidden="1" w:unhideWhenUsed="1"/>
-    <w:lsdException w:name="Placeholder Text" w:semiHidden="1" w:uiPriority="99"/>
-    <w:lsdException w:name="No Spacing" w:uiPriority="1" w:qFormat="1"/>
-    <w:lsdException w:name="Light Shading" w:uiPriority="60"/>
-    <w:lsdException w:name="Light List" w:uiPriority="61"/>
-    <w:lsdException w:name="Light Grid" w:uiPriority="62"/>
-    <w:lsdException w:name="Medium Shading 1" w:uiPriority="63"/>
-    <w:lsdException w:name="Medium Shading 2" w:uiPriority="64"/>
-    <w:lsdException w:name="Medium List 1" w:uiPriority="65"/>
-    <w:lsdException w:name="Medium List 2" w:uiPriority="66"/>
-    <w:lsdException w:name="Medium Grid 1" w:uiPriority="67"/>
-    <w:lsdException w:name="Medium Grid 2" w:uiPriority="68"/>
-    <w:lsdException w:name="Medium Grid 3" w:uiPriority="69"/>
-    <w:lsdException w:name="Dark List" w:uiPriority="70"/>
-    <w:lsdException w:name="Colorful Shading" w:uiPriority="71"/>
-    <w:lsdException w:name="Colorful List" w:uiPriority="72"/>
-    <w:lsdException w:name="Colorful Grid" w:uiPriority="73"/>
-    <w:lsdException w:name="Light Shading Accent 1" w:uiPriority="60"/>
-    <w:lsdException w:name="Light List Accent 1" w:uiPriority="61"/>
-    <w:lsdException w:name="Light Grid Accent 1" w:uiPriority="62"/>
-    <w:lsdException w:name="Medium Shading 1 Accent 1" w:uiPriority="63"/>
-    <w:lsdException w:name="Medium Shading 2 Accent 1" w:uiPriority="64"/>
-    <w:lsdException w:name="Medium List 1 Accent 1" w:uiPriority="65"/>
-    <w:lsdException w:name="Revision" w:semiHidden="1" w:uiPriority="99"/>
-    <w:lsdException w:name="List Paragraph" w:uiPriority="34" w:qFormat="1"/>
-    <w:lsdException w:name="Quote" w:uiPriority="29" w:qFormat="1"/>
-    <w:lsdException w:name="Intense Quote" w:uiPriority="30" w:qFormat="1"/>
-    <w:lsdException w:name="Medium List 2 Accent 1" w:uiPriority="66"/>
-    <w:lsdException w:name="Medium Grid 1 Accent 1" w:uiPriority="67"/>
-    <w:lsdException w:name="Medium Grid 2 Accent 1" w:uiPriority="68"/>
-    <w:lsdException w:name="Medium Grid 3 Accent 1" w:uiPriority="69"/>
-    <w:lsdException w:name="Dark List Accent 1" w:uiPriority="70"/>
-    <w:lsdException w:name="Colorful Shading Accent 1" w:uiPriority="71"/>
-    <w:lsdException w:name="Colorful List Accent 1" w:uiPriority="72"/>
-    <w:lsdException w:name="Colorful Grid Accent 1" w:uiPriority="73"/>
-    <w:lsdException w:name="Light Shading Accent 2" w:uiPriority="60"/>
-    <w:lsdException w:name="Light List Accent 2" w:uiPriority="61"/>
-    <w:lsdException w:name="Light Grid Accent 2" w:uiPriority="62"/>
-    <w:lsdException w:name="Medium Shading 1 Accent 2" w:uiPriority="63"/>
-    <w:lsdException w:name="Medium Shading 2 Accent 2" w:uiPriority="64"/>
-    <w:lsdException w:name="Medium List 1 Accent 2" w:uiPriority="65"/>
-    <w:lsdException w:name="Medium List 2 Accent 2" w:uiPriority="66"/>
-    <w:lsdException w:name="Medium Grid 1 Accent 2" w:uiPriority="67"/>
-    <w:lsdException w:name="Medium Grid 2 Accent 2" w:uiPriority="68"/>
-    <w:lsdException w:name="Medium Grid 3 Accent 2" w:uiPriority="69"/>
-    <w:lsdException w:name="Dark List Accent 2" w:uiPriority="70"/>
-    <w:lsdException w:name="Colorful Shading Accent 2" w:uiPriority="71"/>
-    <w:lsdException w:name="Colorful List Accent 2" w:uiPriority="72"/>
-    <w:lsdException w:name="Colorful Grid Accent 2" w:uiPriority="73"/>
-    <w:lsdException w:name="Light Shading Accent 3" w:uiPriority="60"/>
-    <w:lsdException w:name="Light List Accent 3" w:uiPriority="61"/>
-    <w:lsdException w:name="Light Grid Accent 3" w:uiPriority="62"/>
-    <w:lsdException w:name="Medium Shading 1 Accent 3" w:uiPriority="63"/>
-    <w:lsdException w:name="Medium Shading 2 Accent 3" w:uiPriority="64"/>
-    <w:lsdException w:name="Medium List 1 Accent 3" w:uiPriority="65"/>
-    <w:lsdException w:name="Medium List 2 Accent 3" w:uiPriority="66"/>
-    <w:lsdException w:name="Medium Grid 1 Accent 3" w:uiPriority="67"/>
-    <w:lsdException w:name="Medium Grid 2 Accent 3" w:uiPriority="68"/>
-    <w:lsdException w:name="Medium Grid 3 Accent 3" w:uiPriority="69"/>
-    <w:lsdException w:name="Dark List Accent 3" w:uiPriority="70"/>
-    <w:lsdException w:name="Colorful Shading Accent 3" w:uiPriority="71"/>
-    <w:lsdException w:name="Colorful List Accent 3" w:uiPriority="72"/>
-    <w:lsdException w:name="Colorful Grid Accent 3" w:uiPriority="73"/>
-    <w:lsdException w:name="Light Shading Accent 4" w:uiPriority="60"/>
-    <w:lsdException w:name="Light List Accent 4" w:uiPriority="61"/>
-    <w:lsdException w:name="Light Grid Accent 4" w:uiPriority="62"/>
-    <w:lsdException w:name="Medium Shading 1 Accent 4" w:uiPriority="63"/>
-    <w:lsdException w:name="Medium Shading 2 Accent 4" w:uiPriority="64"/>
-    <w:lsdException w:name="Medium List 1 Accent 4" w:uiPriority="65"/>
-    <w:lsdException w:name="Medium List 2 Accent 4" w:uiPriority="66"/>
-    <w:lsdException w:name="Medium Grid 1 Accent 4" w:uiPriority="67"/>
-    <w:lsdException w:name="Medium Grid 2 Accent 4" w:uiPriority="68"/>
-    <w:lsdException w:name="Medium Grid 3 Accent 4" w:uiPriority="69"/>
-    <w:lsdException w:name="Dark List Accent 4" w:uiPriority="70"/>
-    <w:lsdException w:name="Colorful Shading Accent 4" w:uiPriority="71"/>
-    <w:lsdException w:name="Colorful List Accent 4" w:uiPriority="72"/>
-    <w:lsdException w:name="Colorful Grid Accent 4" w:uiPriority="73"/>
-    <w:lsdException w:name="Light Shading Accent 5" w:uiPriority="60"/>
-    <w:lsdException w:name="Light List Accent 5" w:uiPriority="61"/>
-    <w:lsdException w:name="Light Grid Accent 5" w:uiPriority="62"/>
-    <w:lsdException w:name="Medium Shading 1 Accent 5" w:uiPriority="63"/>
-    <w:lsdException w:name="Medium Shading 2 Accent 5" w:uiPriority="64"/>
-    <w:lsdException w:name="Medium List 1 Accent 5" w:uiPriority="65"/>
-    <w:lsdException w:name="Medium List 2 Accent 5" w:uiPriority="66"/>
-    <w:lsdException w:name="Medium Grid 1 Accent 5" w:uiPriority="67"/>
-    <w:lsdException w:name="Medium Grid 2 Accent 5" w:uiPriority="68"/>
-    <w:lsdException w:name="Medium Grid 3 Accent 5" w:uiPriority="69"/>
-    <w:lsdException w:name="Dark List Accent 5" w:uiPriority="70"/>
-    <w:lsdException w:name="Colorful Shading Accent 5" w:uiPriority="71"/>
-    <w:lsdException w:name="Colorful List Accent 5" w:uiPriority="72"/>
-    <w:lsdException w:name="Colorful Grid Accent 5" w:uiPriority="73"/>
-    <w:lsdException w:name="Light Shading Accent 6" w:uiPriority="60"/>
-    <w:lsdException w:name="Light List Accent 6" w:uiPriority="61"/>
-    <w:lsdException w:name="Light Grid Accent 6" w:uiPriority="62"/>
-    <w:lsdException w:name="Medium Shading 1 Accent 6" w:uiPriority="63"/>
-    <w:lsdException w:name="Medium Shading 2 Accent 6" w:uiPriority="64"/>
-    <w:lsdException w:name="Medium List 1 Accent 6" w:uiPriority="65"/>
-    <w:lsdException w:name="Medium List 2 Accent 6" w:uiPriority="66"/>
-    <w:lsdException w:name="Medium Grid 1 Accent 6" w:uiPriority="67"/>
-    <w:lsdException w:name="Medium Grid 2 Accent 6" w:uiPriority="68"/>
-    <w:lsdException w:name="Medium Grid 3 Accent 6" w:uiPriority="69"/>
-    <w:lsdException w:name="Dark List Accent 6" w:uiPriority="70"/>
-    <w:lsdException w:name="Colorful Shading Accent 6" w:uiPriority="71"/>
-    <w:lsdException w:name="Colorful List Accent 6" w:uiPriority="72"/>
-    <w:lsdException w:name="Colorful Grid Accent 6" w:uiPriority="73"/>
-    <w:lsdException w:name="Subtle Emphasis" w:uiPriority="19" w:qFormat="1"/>
-    <w:lsdException w:name="Intense Emphasis" w:uiPriority="21" w:qFormat="1"/>
-    <w:lsdException w:name="Subtle Reference" w:uiPriority="31" w:qFormat="1"/>
-    <w:lsdException w:name="Intense Reference" w:uiPriority="32" w:qFormat="1"/>
-    <w:lsdException w:name="Book Title" w:uiPriority="33" w:qFormat="1"/>
-    <w:lsdException w:name="Bibliography" w:semiHidden="1" w:uiPriority="37" w:unhideWhenUsed="1"/>
-    <w:lsdException w:name="TOC Heading" w:semiHidden="1" w:uiPriority="39" w:unhideWhenUsed="1" w:qFormat="1"/>
-    <w:lsdException w:name="Plain Table 1" w:uiPriority="41"/>
-    <w:lsdException w:name="Plain Table 2" w:uiPriority="42"/>
-    <w:lsdException w:name="Plain Table 3" w:uiPriority="43"/>
-    <w:lsdException w:name="Plain Table 4" w:uiPriority="44"/>
-    <w:lsdException w:name="Plain Table 5" w:uiPriority="45"/>
-    <w:lsdException w:name="Grid Table Light" w:uiPriority="40"/>
-    <w:lsdException w:name="Grid Table 1 Light" w:uiPriority="46"/>
-    <w:lsdException w:name="Grid Table 2" w:uiPriority="47"/>
-    <w:lsdException w:name="Grid Table 3" w:uiPriority="48"/>
-    <w:lsdException w:name="Grid Table 4" w:uiPriority="49"/>
-    <w:lsdException w:name="Grid Table 5 Dark" w:uiPriority="50"/>
-    <w:lsdException w:name="Grid Table 6 Colorful" w:uiPriority="51"/>
-    <w:lsdException w:name="Grid Table 7 Colorful" w:uiPriority="52"/>
-    <w:lsdException w:name="Grid Table 1 Light Accent 1" w:uiPriority="46"/>
-    <w:lsdException w:name="Grid Table 2 Accent 1" w:uiPriority="47"/>
-    <w:lsdException w:name="Grid Table 3 Accent 1" w:uiPriority="48"/>
-    <w:lsdException w:name="Grid Table 4 Accent 1" w:uiPriority="49"/>
-    <w:lsdException w:name="Grid Table 5 Dark Accent 1" w:uiPriority="50"/>
-    <w:lsdException w:name="Grid Table 6 Colorful Accent 1" w:uiPriority="51"/>
-    <w:lsdException w:name="Grid Table 7 Colorful Accent 1" w:uiPriority="52"/>
-    <w:lsdException w:name="Grid Table 1 Light Accent 2" w:uiPriority="46"/>
-    <w:lsdException w:name="Grid Table 2 Accent 2" w:uiPriority="47"/>
-    <w:lsdException w:name="Grid Table 3 Accent 2" w:uiPriority="48"/>
-    <w:lsdException w:name="Grid Table 4 Accent 2" w:uiPriority="49"/>
-    <w:lsdException w:name="Grid Table 5 Dark Accent 2" w:uiPriority="50"/>
-    <w:lsdException w:name="Grid Table 6 Colorful Accent 2" w:uiPriority="51"/>
-    <w:lsdException w:name="Grid Table 7 Colorful Accent 2" w:uiPriority="52"/>
-    <w:lsdException w:name="Grid Table 1 Light Accent 3" w:uiPriority="46"/>
-    <w:lsdException w:name="Grid Table 2 Accent 3" w:uiPriority="47"/>
-    <w:lsdException w:name="Grid Table 3 Accent 3" w:uiPriority="48"/>
-    <w:lsdException w:name="Grid Table 4 Accent 3" w:uiPriority="49"/>
-    <w:lsdException w:name="Grid Table 5 Dark Accent 3" w:uiPriority="50"/>
-    <w:lsdException w:name="Grid Table 6 Colorful Accent 3" w:uiPriority="51"/>
-    <w:lsdException w:name="Grid Table 7 Colorful Accent 3" w:uiPriority="52"/>
-    <w:lsdException w:name="Grid Table 1 Light Accent 4" w:uiPriority="46"/>
-    <w:lsdException w:name="Grid Table 2 Accent 4" w:uiPriority="47"/>
-    <w:lsdException w:name="Grid Table 3 Accent 4" w:uiPriority="48"/>
-    <w:lsdException w:name="Grid Table 4 Accent 4" w:uiPriority="49"/>
-    <w:lsdException w:name="Grid Table 5 Dark Accent 4" w:uiPriority="50"/>
-    <w:lsdException w:name="Grid Table 6 Colorful Accent 4" w:uiPriority="51"/>
-    <w:lsdException w:name="Grid Table 7 Colorful Accent 4" w:uiPriority="52"/>
-    <w:lsdException w:name="Grid Table 1 Light Accent 5" w:uiPriority="46"/>
-    <w:lsdException w:name="Grid Table 2 Accent 5" w:uiPriority="47"/>
-    <w:lsdException w:name="Grid Table 3 Accent 5" w:uiPriority="48"/>
-    <w:lsdException w:name="Grid Table 4 Accent 5" w:uiPriority="49"/>
-    <w:lsdException w:name="Grid Table 5 Dark Accent 5" w:uiPriority="50"/>
-    <w:lsdException w:name="Grid Table 6 Colorful Accent 5" w:uiPriority="51"/>
-    <w:lsdException w:name="Grid Table 7 Colorful Accent 5" w:uiPriority="52"/>
-    <w:lsdException w:name="Grid Table 1 Light Accent 6" w:uiPriority="46"/>
-    <w:lsdException w:name="Grid Table 2 Accent 6" w:uiPriority="47"/>
-    <w:lsdException w:name="Grid Table 3 Accent 6" w:uiPriority="48"/>
-    <w:lsdException w:name="Grid Table 4 Accent 6" w:uiPriority="49"/>
-    <w:lsdException w:name="Grid Table 5 Dark Accent 6" w:uiPriority="50"/>
-    <w:lsdException w:name="Grid Table 6 Colorful Accent 6" w:uiPriority="51"/>
-    <w:lsdException w:name="Grid Table 7 Colorful Accent 6" w:uiPriority="52"/>
-    <w:lsdException w:name="List Table 1 Light" w:uiPriority="46"/>
-    <w:lsdException w:name="List Table 2" w:uiPriority="47"/>
-    <w:lsdException w:name="List Table 3" w:uiPriority="48"/>
-    <w:lsdException w:name="List Table 4" w:uiPriority="49"/>
-    <w:lsdException w:name="List Table 5 Dark" w:uiPriority="50"/>
-    <w:lsdException w:name="List Table 6 Colorful" w:uiPriority="51"/>
-    <w:lsdException w:name="List Table 7 Colorful" w:uiPriority="52"/>
-    <w:lsdException w:name="List Table 1 Light Accent 1" w:uiPriority="46"/>
-    <w:lsdException w:name="List Table 2 Accent 1" w:uiPriority="47"/>
-    <w:lsdException w:name="List Table 3 Accent 1" w:uiPriority="48"/>
-    <w:lsdException w:name="List Table 4 Accent 1" w:uiPriority="49"/>
-    <w:lsdException w:name="List Table 5 Dark Accent 1" w:uiPriority="50"/>
-    <w:lsdException w:name="List Table 6 Colorful Accent 1" w:uiPriority="51"/>
-    <w:lsdException w:name="List Table 7 Colorful Accent 1" w:uiPriority="52"/>
-    <w:lsdException w:name="List Table 1 Light Accent 2" w:uiPriority="46"/>
-    <w:lsdException w:name="List Table 2 Accent 2" w:uiPriority="47"/>
-    <w:lsdException w:name="List Table 3 Accent 2" w:uiPriority="48"/>
-    <w:lsdException w:name="List Table 4 Accent 2" w:uiPriority="49"/>
-    <w:lsdException w:name="List Table 5 Dark Accent 2" w:uiPriority="50"/>
-    <w:lsdException w:name="List Table 6 Colorful Accent 2" w:uiPriority="51"/>
-    <w:lsdException w:name="List Table 7 Colorful Accent 2" w:uiPriority="52"/>
-    <w:lsdException w:name="List Table 1 Light Accent 3" w:uiPriority="46"/>
-    <w:lsdException w:name="List Table 2 Accent 3" w:uiPriority="47"/>
-    <w:lsdException w:name="List Table 3 Accent 3" w:uiPriority="48"/>
-    <w:lsdException w:name="List Table 4 Accent 3" w:uiPriority="49"/>
-    <w:lsdException w:name="List Table 5 Dark Accent 3" w:uiPriority="50"/>
-    <w:lsdException w:name="List Table 6 Colorful Accent 3" w:uiPriority="51"/>
-    <w:lsdException w:name="List Table 7 Colorful Accent 3" w:uiPriority="52"/>
-    <w:lsdException w:name="List Table 1 Light Accent 4" w:uiPriority="46"/>
-    <w:lsdException w:name="List Table 2 Accent 4" w:uiPriority="47"/>
-    <w:lsdException w:name="List Table 3 Accent 4" w:uiPriority="48"/>
-    <w:lsdException w:name="List Table 4 Accent 4" w:uiPriority="49"/>
-    <w:lsdException w:name="List Table 5 Dark Accent 4" w:uiPriority="50"/>
-    <w:lsdException w:name="List Table 6 Colorful Accent 4" w:uiPriority="51"/>
-    <w:lsdException w:name="List Table 7 Colorful Accent 4" w:uiPriority="52"/>
-    <w:lsdException w:name="List Table 1 Light Accent 5" w:uiPriority="46"/>
-    <w:lsdException w:name="List Table 2 Accent 5" w:uiPriority="47"/>
-    <w:lsdException w:name="List Table 3 Accent 5" w:uiPriority="48"/>
-    <w:lsdException w:name="List Table 4 Accent 5" w:uiPriority="49"/>
-    <w:lsdException w:name="List Table 5 Dark Accent 5" w:uiPriority="50"/>
-    <w:lsdException w:name="List Table 6 Colorful Accent 5" w:uiPriority="51"/>
-    <w:lsdException w:name="List Table 7 Colorful Accent 5" w:uiPriority="52"/>
-    <w:lsdException w:name="List Table 1 Light Accent 6" w:uiPriority="46"/>
-    <w:lsdException w:name="List Table 2 Accent 6" w:uiPriority="47"/>
-    <w:lsdException w:name="List Table 3 Accent 6" w:uiPriority="48"/>
-    <w:lsdException w:name="List Table 4 Accent 6" w:uiPriority="49"/>
-    <w:lsdException w:name="List Table 5 Dark Accent 6" w:uiPriority="50"/>
-    <w:lsdException w:name="List Table 6 Colorful Accent 6" w:uiPriority="51"/>
-    <w:lsdException w:name="List Table 7 Colorful Accent 6" w:uiPriority="52"/>
-    <w:lsdException w:name="Mention" w:semiHidden="1" w:uiPriority="99" w:unhideWhenUsed="1"/>
-    <w:lsdException w:name="Smart Hyperlink" w:semiHidden="1" w:uiPriority="99" w:unhideWhenUsed="1"/>
+  <w:latentStyles w:defLockedState="0" w:defUIPriority="0" w:defSemiHidden="1" w:defUnhideWhenUsed="1" w:defQFormat="0" w:count="267">
+    <w:lsdException w:name="Normal" w:semiHidden="0" w:unhideWhenUsed="0" w:qFormat="1"/>
+    <w:lsdException w:name="heading 1" w:semiHidden="0" w:unhideWhenUsed="0" w:qFormat="1"/>
+    <w:lsdException w:name="heading 2" w:semiHidden="0" w:unhideWhenUsed="0" w:qFormat="1"/>
+    <w:lsdException w:name="heading 3" w:qFormat="1"/>
+    <w:lsdException w:name="heading 4" w:qFormat="1"/>
+    <w:lsdException w:name="heading 5" w:qFormat="1"/>
+    <w:lsdException w:name="heading 6" w:qFormat="1"/>
+    <w:lsdException w:name="heading 7" w:qFormat="1"/>
+    <w:lsdException w:name="heading 8" w:qFormat="1"/>
+    <w:lsdException w:name="heading 9" w:qFormat="1"/>
+    <w:lsdException w:name="caption" w:qFormat="1"/>
+    <w:lsdException w:name="List" w:semiHidden="0" w:unhideWhenUsed="0"/>
+    <w:lsdException w:name="List 2" w:semiHidden="0" w:unhideWhenUsed="0"/>
+    <w:lsdException w:name="List 3" w:semiHidden="0" w:unhideWhenUsed="0"/>
+    <w:lsdException w:name="Title" w:semiHidden="0" w:unhideWhenUsed="0" w:qFormat="1"/>
+    <w:lsdException w:name="List Continue 5" w:semiHidden="0" w:unhideWhenUsed="0"/>
+    <w:lsdException w:name="Message Header" w:semiHidden="0" w:unhideWhenUsed="0"/>
+    <w:lsdException w:name="Subtitle" w:semiHidden="0" w:unhideWhenUsed="0" w:qFormat="1"/>
+    <w:lsdException w:name="Salutation" w:semiHidden="0" w:unhideWhenUsed="0"/>
+    <w:lsdException w:name="Strong" w:semiHidden="0" w:unhideWhenUsed="0" w:qFormat="1"/>
+    <w:lsdException w:name="Emphasis" w:semiHidden="0" w:unhideWhenUsed="0" w:qFormat="1"/>
+    <w:lsdException w:name="Normal (Web)" w:uiPriority="99"/>
+    <w:lsdException w:name="HTML Preformatted" w:uiPriority="99"/>
+    <w:lsdException w:name="Placeholder Text" w:uiPriority="99" w:unhideWhenUsed="0"/>
+    <w:lsdException w:name="No Spacing" w:semiHidden="0" w:uiPriority="1" w:unhideWhenUsed="0" w:qFormat="1"/>
+    <w:lsdException w:name="Light Shading" w:semiHidden="0" w:uiPriority="60" w:unhideWhenUsed="0"/>
+    <w:lsdException w:name="Light List" w:semiHidden="0" w:uiPriority="61" w:unhideWhenUsed="0"/>
+    <w:lsdException w:name="Light Grid" w:semiHidden="0" w:uiPriority="62" w:unhideWhenUsed="0"/>
+    <w:lsdException w:name="Medium Shading 1" w:semiHidden="0" w:uiPriority="63" w:unhideWhenUsed="0"/>
+    <w:lsdException w:name="Medium Shading 2" w:semiHidden="0" w:uiPriority="64" w:unhideWhenUsed="0"/>
+    <w:lsdException w:name="Medium List 1" w:semiHidden="0" w:uiPriority="65" w:unhideWhenUsed="0"/>
+    <w:lsdException w:name="Medium List 2" w:semiHidden="0" w:uiPriority="66" w:unhideWhenUsed="0"/>
+    <w:lsdException w:name="Medium Grid 1" w:semiHidden="0" w:uiPriority="67" w:unhideWhenUsed="0"/>
+    <w:lsdException w:name="Medium Grid 2" w:semiHidden="0" w:uiPriority="68" w:unhideWhenUsed="0"/>
+    <w:lsdException w:name="Medium Grid 3" w:semiHidden="0" w:uiPriority="69" w:unhideWhenUsed="0"/>
+    <w:lsdException w:name="Dark List" w:semiHidden="0" w:uiPriority="70" w:unhideWhenUsed="0"/>
+    <w:lsdException w:name="Colorful Shading" w:semiHidden="0" w:uiPriority="71" w:unhideWhenUsed="0"/>
+    <w:lsdException w:name="Colorful List" w:semiHidden="0" w:uiPriority="72" w:unhideWhenUsed="0"/>
+    <w:lsdException w:name="Colorful Grid" w:semiHidden="0" w:uiPriority="73" w:unhideWhenUsed="0"/>
+    <w:lsdException w:name="Light Shading Accent 1" w:semiHidden="0" w:uiPriority="60" w:unhideWhenUsed="0"/>
+    <w:lsdException w:name="Light List Accent 1" w:semiHidden="0" w:uiPriority="61" w:unhideWhenUsed="0"/>
+    <w:lsdException w:name="Light Grid Accent 1" w:semiHidden="0" w:uiPriority="62" w:unhideWhenUsed="0"/>
+    <w:lsdException w:name="Medium Shading 1 Accent 1" w:semiHidden="0" w:uiPriority="63" w:unhideWhenUsed="0"/>
+    <w:lsdException w:name="Medium Shading 2 Accent 1" w:semiHidden="0" w:uiPriority="64" w:unhideWhenUsed="0"/>
+    <w:lsdException w:name="Medium List 1 Accent 1" w:semiHidden="0" w:uiPriority="65" w:unhideWhenUsed="0"/>
+    <w:lsdException w:name="Revision" w:uiPriority="99" w:unhideWhenUsed="0"/>
+    <w:lsdException w:name="List Paragraph" w:semiHidden="0" w:uiPriority="34" w:unhideWhenUsed="0" w:qFormat="1"/>
+    <w:lsdException w:name="Quote" w:semiHidden="0" w:uiPriority="29" w:unhideWhenUsed="0" w:qFormat="1"/>
+    <w:lsdException w:name="Intense Quote" w:semiHidden="0" w:uiPriority="30" w:unhideWhenUsed="0" w:qFormat="1"/>
+    <w:lsdException w:name="Medium List 2 Accent 1" w:semiHidden="0" w:uiPriority="66" w:unhideWhenUsed="0"/>
+    <w:lsdException w:name="Medium Grid 1 Accent 1" w:semiHidden="0" w:uiPriority="67" w:unhideWhenUsed="0"/>
+    <w:lsdException w:name="Medium Grid 2 Accent 1" w:semiHidden="0" w:uiPriority="68" w:unhideWhenUsed="0"/>
+    <w:lsdException w:name="Medium Grid 3 Accent 1" w:semiHidden="0" w:uiPriority="69" w:unhideWhenUsed="0"/>
+    <w:lsdException w:name="Dark List Accent 1" w:semiHidden="0" w:uiPriority="70" w:unhideWhenUsed="0"/>
+    <w:lsdException w:name="Colorful Shading Accent 1" w:semiHidden="0" w:uiPriority="71" w:unhideWhenUsed="0"/>
+    <w:lsdException w:name="Colorful List Accent 1" w:semiHidden="0" w:uiPriority="72" w:unhideWhenUsed="0"/>
+    <w:lsdException w:name="Colorful Grid Accent 1" w:semiHidden="0" w:uiPriority="73" w:unhideWhenUsed="0"/>
+    <w:lsdException w:name="Light Shading Accent 2" w:semiHidden="0" w:uiPriority="60" w:unhideWhenUsed="0"/>
+    <w:lsdException w:name="Light List Accent 2" w:semiHidden="0" w:uiPriority="61" w:unhideWhenUsed="0"/>
+    <w:lsdException w:name="Light Grid Accent 2" w:semiHidden="0" w:uiPriority="62" w:unhideWhenUsed="0"/>
+    <w:lsdException w:name="Medium Shading 1 Accent 2" w:semiHidden="0" w:uiPriority="63" w:unhideWhenUsed="0"/>
+    <w:lsdException w:name="Medium Shading 2 Accent 2" w:semiHidden="0" w:uiPriority="64" w:unhideWhenUsed="0"/>
+    <w:lsdException w:name="Medium List 1 Accent 2" w:semiHidden="0" w:uiPriority="65" w:unhideWhenUsed="0"/>
+    <w:lsdException w:name="Medium List 2 Accent 2" w:semiHidden="0" w:uiPriority="66" w:unhideWhenUsed="0"/>
+    <w:lsdException w:name="Medium Grid 1 Accent 2" w:semiHidden="0" w:uiPriority="67" w:unhideWhenUsed="0"/>
+    <w:lsdException w:name="Medium Grid 2 Accent 2" w:semiHidden="0" w:uiPriority="68" w:unhideWhenUsed="0"/>
+    <w:lsdException w:name="Medium Grid 3 Accent 2" w:semiHidden="0" w:uiPriority="69" w:unhideWhenUsed="0"/>
+    <w:lsdException w:name="Dark List Accent 2" w:semiHidden="0" w:uiPriority="70" w:unhideWhenUsed="0"/>
+    <w:lsdException w:name="Colorful Shading Accent 2" w:semiHidden="0" w:uiPriority="71" w:unhideWhenUsed="0"/>
+    <w:lsdException w:name="Colorful List Accent 2" w:semiHidden="0" w:uiPriority="72" w:unhideWhenUsed="0"/>
+    <w:lsdException w:name="Colorful Grid Accent 2" w:semiHidden="0" w:uiPriority="73" w:unhideWhenUsed="0"/>
+    <w:lsdException w:name="Light Shading Accent 3" w:semiHidden="0" w:uiPriority="60" w:unhideWhenUsed="0"/>
+    <w:lsdException w:name="Light List Accent 3" w:semiHidden="0" w:uiPriority="61" w:unhideWhenUsed="0"/>
+    <w:lsdException w:name="Light Grid Accent 3" w:semiHidden="0" w:uiPriority="62" w:unhideWhenUsed="0"/>
+    <w:lsdException w:name="Medium Shading 1 Accent 3" w:semiHidden="0" w:uiPriority="63" w:unhideWhenUsed="0"/>
+    <w:lsdException w:name="Medium Shading 2 Accent 3" w:semiHidden="0" w:uiPriority="64" w:unhideWhenUsed="0"/>
+    <w:lsdException w:name="Medium List 1 Accent 3" w:semiHidden="0" w:uiPriority="65" w:unhideWhenUsed="0"/>
+    <w:lsdException w:name="Medium List 2 Accent 3" w:semiHidden="0" w:uiPriority="66" w:unhideWhenUsed="0"/>
+    <w:lsdException w:name="Medium Grid 1 Accent 3" w:semiHidden="0" w:uiPriority="67" w:unhideWhenUsed="0"/>
+    <w:lsdException w:name="Medium Grid 2 Accent 3" w:semiHidden="0" w:uiPriority="68" w:unhideWhenUsed="0"/>
+    <w:lsdException w:name="Medium Grid 3 Accent 3" w:semiHidden="0" w:uiPriority="69" w:unhideWhenUsed="0"/>
+    <w:lsdException w:name="Dark List Accent 3" w:semiHidden="0" w:uiPriority="70" w:unhideWhenUsed="0"/>
+    <w:lsdException w:name="Colorful Shading Accent 3" w:semiHidden="0" w:uiPriority="71" w:unhideWhenUsed="0"/>
+    <w:lsdException w:name="Colorful List Accent 3" w:semiHidden="0" w:uiPriority="72" w:unhideWhenUsed="0"/>
+    <w:lsdException w:name="Colorful Grid Accent 3" w:semiHidden="0" w:uiPriority="73" w:unhideWhenUsed="0"/>
+    <w:lsdException w:name="Light Shading Accent 4" w:semiHidden="0" w:uiPriority="60" w:unhideWhenUsed="0"/>
+    <w:lsdException w:name="Light List Accent 4" w:semiHidden="0" w:uiPriority="61" w:unhideWhenUsed="0"/>
+    <w:lsdException w:name="Light Grid Accent 4" w:semiHidden="0" w:uiPriority="62" w:unhideWhenUsed="0"/>
+    <w:lsdException w:name="Medium Shading 1 Accent 4" w:semiHidden="0" w:uiPriority="63" w:unhideWhenUsed="0"/>
+    <w:lsdException w:name="Medium Shading 2 Accent 4" w:semiHidden="0" w:uiPriority="64" w:unhideWhenUsed="0"/>
+    <w:lsdException w:name="Medium List 1 Accent 4" w:semiHidden="0" w:uiPriority="65" w:unhideWhenUsed="0"/>
+    <w:lsdException w:name="Medium List 2 Accent 4" w:semiHidden="0" w:uiPriority="66" w:unhideWhenUsed="0"/>
+    <w:lsdException w:name="Medium Grid 1 Accent 4" w:semiHidden="0" w:uiPriority="67" w:unhideWhenUsed="0"/>
+    <w:lsdException w:name="Medium Grid 2 Accent 4" w:semiHidden="0" w:uiPriority="68" w:unhideWhenUsed="0"/>
+    <w:lsdException w:name="Medium Grid 3 Accent 4" w:semiHidden="0" w:uiPriority="69" w:unhideWhenUsed="0"/>
+    <w:lsdException w:name="Dark List Accent 4" w:semiHidden="0" w:uiPriority="70" w:unhideWhenUsed="0"/>
+    <w:lsdException w:name="Colorful Shading Accent 4" w:semiHidden="0" w:uiPriority="71" w:unhideWhenUsed="0"/>
+    <w:lsdException w:name="Colorful List Accent 4" w:semiHidden="0" w:uiPriority="72" w:unhideWhenUsed="0"/>
+    <w:lsdException w:name="Colorful Grid Accent 4" w:semiHidden="0" w:uiPriority="73" w:unhideWhenUsed="0"/>
+    <w:lsdException w:name="Light Shading Accent 5" w:semiHidden="0" w:uiPriority="60" w:unhideWhenUsed="0"/>
+    <w:lsdException w:name="Light List Accent 5" w:semiHidden="0" w:uiPriority="61" w:unhideWhenUsed="0"/>
+    <w:lsdException w:name="Light Grid Accent 5" w:semiHidden="0" w:uiPriority="62" w:unhideWhenUsed="0"/>
+    <w:lsdException w:name="Medium Shading 1 Accent 5" w:semiHidden="0" w:uiPriority="63" w:unhideWhenUsed="0"/>
+    <w:lsdException w:name="Medium Shading 2 Accent 5" w:semiHidden="0" w:uiPriority="64" w:unhideWhenUsed="0"/>
+    <w:lsdException w:name="Medium List 1 Accent 5" w:semiHidden="0" w:uiPriority="65" w:unhideWhenUsed="0"/>
+    <w:lsdException w:name="Medium List 2 Accent 5" w:semiHidden="0" w:uiPriority="66" w:unhideWhenUsed="0"/>
+    <w:lsdException w:name="Medium Grid 1 Accent 5" w:semiHidden="0" w:uiPriority="67" w:unhideWhenUsed="0"/>
+    <w:lsdException w:name="Medium Grid 2 Accent 5" w:semiHidden="0" w:uiPriority="68" w:unhideWhenUsed="0"/>
+    <w:lsdException w:name="Medium Grid 3 Accent 5" w:semiHidden="0" w:uiPriority="69" w:unhideWhenUsed="0"/>
+    <w:lsdException w:name="Dark List Accent 5" w:semiHidden="0" w:uiPriority="70" w:unhideWhenUsed="0"/>
+    <w:lsdException w:name="Colorful Shading Accent 5" w:semiHidden="0" w:uiPriority="71" w:unhideWhenUsed="0"/>
+    <w:lsdException w:name="Colorful List Accent 5" w:semiHidden="0" w:uiPriority="72" w:unhideWhenUsed="0"/>
+    <w:lsdException w:name="Colorful Grid Accent 5" w:semiHidden="0" w:uiPriority="73" w:unhideWhenUsed="0"/>
+    <w:lsdException w:name="Light Shading Accent 6" w:semiHidden="0" w:uiPriority="60" w:unhideWhenUsed="0"/>
+    <w:lsdException w:name="Light List Accent 6" w:semiHidden="0" w:uiPriority="61" w:unhideWhenUsed="0"/>
+    <w:lsdException w:name="Light Grid Accent 6" w:semiHidden="0" w:uiPriority="62" w:unhideWhenUsed="0"/>
+    <w:lsdException w:name="Medium Shading 1 Accent 6" w:semiHidden="0" w:uiPriority="63" w:unhideWhenUsed="0"/>
+    <w:lsdException w:name="Medium Shading 2 Accent 6" w:semiHidden="0" w:uiPriority="64" w:unhideWhenUsed="0"/>
+    <w:lsdException w:name="Medium List 1 Accent 6" w:semiHidden="0" w:uiPriority="65" w:unhideWhenUsed="0"/>
+    <w:lsdException w:name="Medium List 2 Accent 6" w:semiHidden="0" w:uiPriority="66" w:unhideWhenUsed="0"/>
+    <w:lsdException w:name="Medium Grid 1 Accent 6" w:semiHidden="0" w:uiPriority="67" w:unhideWhenUsed="0"/>
+    <w:lsdException w:name="Medium Grid 2 Accent 6" w:semiHidden="0" w:uiPriority="68" w:unhideWhenUsed="0"/>
+    <w:lsdException w:name="Medium Grid 3 Accent 6" w:semiHidden="0" w:uiPriority="69" w:unhideWhenUsed="0"/>
+    <w:lsdException w:name="Dark List Accent 6" w:semiHidden="0" w:uiPriority="70" w:unhideWhenUsed="0"/>
+    <w:lsdException w:name="Colorful Shading Accent 6" w:semiHidden="0" w:uiPriority="71" w:unhideWhenUsed="0"/>
+    <w:lsdException w:name="Colorful List Accent 6" w:semiHidden="0" w:uiPriority="72" w:unhideWhenUsed="0"/>
+    <w:lsdException w:name="Colorful Grid Accent 6" w:semiHidden="0" w:uiPriority="73" w:unhideWhenUsed="0"/>
+    <w:lsdException w:name="Subtle Emphasis" w:semiHidden="0" w:uiPriority="19" w:unhideWhenUsed="0" w:qFormat="1"/>
+    <w:lsdException w:name="Intense Emphasis" w:semiHidden="0" w:uiPriority="21" w:unhideWhenUsed="0" w:qFormat="1"/>
+    <w:lsdException w:name="Subtle Reference" w:semiHidden="0" w:uiPriority="31" w:unhideWhenUsed="0" w:qFormat="1"/>
+    <w:lsdException w:name="Intense Reference" w:semiHidden="0" w:uiPriority="32" w:unhideWhenUsed="0" w:qFormat="1"/>
+    <w:lsdException w:name="Book Title" w:semiHidden="0" w:uiPriority="33" w:unhideWhenUsed="0" w:qFormat="1"/>
+    <w:lsdException w:name="Bibliography" w:uiPriority="37"/>
+    <w:lsdException w:name="TOC Heading" w:uiPriority="39" w:qFormat="1"/>
   </w:latentStyles>
   <w:style w:type="paragraph" w:default="1" w:styleId="Normal">
     <w:name w:val="Normal"/>
@@ -10320,7 +10004,7 @@
       <w:bCs/>
     </w:rPr>
   </w:style>
-  <w:style w:type="paragraph" w:styleId="Descripcin">
+  <w:style w:type="paragraph" w:styleId="Epgrafe">
     <w:name w:val="caption"/>
     <w:basedOn w:val="Normal"/>
     <w:next w:val="Normal"/>
@@ -10397,6 +10081,7 @@
     <w:basedOn w:val="Tablanormal"/>
     <w:rsid w:val="009E04E5"/>
     <w:tblPr>
+      <w:tblInd w:w="0" w:type="dxa"/>
       <w:tblBorders>
         <w:top w:val="single" w:sz="4" w:space="0" w:color="auto"/>
         <w:left w:val="single" w:sz="4" w:space="0" w:color="auto"/>
@@ -10405,6 +10090,12 @@
         <w:insideH w:val="single" w:sz="4" w:space="0" w:color="auto"/>
         <w:insideV w:val="single" w:sz="4" w:space="0" w:color="auto"/>
       </w:tblBorders>
+      <w:tblCellMar>
+        <w:top w:w="0" w:type="dxa"/>
+        <w:left w:w="108" w:type="dxa"/>
+        <w:bottom w:w="0" w:type="dxa"/>
+        <w:right w:w="108" w:type="dxa"/>
+      </w:tblCellMar>
     </w:tblPr>
   </w:style>
   <w:style w:type="character" w:styleId="Textodelmarcadordeposicin">
@@ -10459,10 +10150,200 @@
 </w:styles>
 </file>
 
+<file path=word/stylesWithEffects.xml><?xml version="1.0" encoding="utf-8"?>
+<w:styles xmlns:wpc="http://schemas.microsoft.com/office/word/2010/wordprocessingCanvas" xmlns:mc="http://schemas.openxmlformats.org/markup-compatibility/2006" xmlns:o="urn:schemas-microsoft-com:office:office" xmlns:r="http://schemas.openxmlformats.org/officeDocument/2006/relationships" xmlns:m="http://schemas.openxmlformats.org/officeDocument/2006/math" xmlns:v="urn:schemas-microsoft-com:vml" xmlns:wp14="http://schemas.microsoft.com/office/word/2010/wordprocessingDrawing" xmlns:wp="http://schemas.openxmlformats.org/drawingml/2006/wordprocessingDrawing" xmlns:w10="urn:schemas-microsoft-com:office:word" xmlns:w="http://schemas.openxmlformats.org/wordprocessingml/2006/main" xmlns:w14="http://schemas.microsoft.com/office/word/2010/wordml" xmlns:wpg="http://schemas.microsoft.com/office/word/2010/wordprocessingGroup" xmlns:wpi="http://schemas.microsoft.com/office/word/2010/wordprocessingInk" xmlns:wne="http://schemas.microsoft.com/office/word/2006/wordml" xmlns:wps="http://schemas.microsoft.com/office/word/2010/wordprocessingShape" mc:Ignorable="w14 wp14">
+  <w:docDefaults>
+    <w:rPrDefault>
+      <w:rPr>
+        <w:rFonts w:asciiTheme="minorHAnsi" w:eastAsiaTheme="minorEastAsia" w:hAnsiTheme="minorHAnsi" w:cstheme="minorBidi"/>
+        <w:sz w:val="22"/>
+        <w:szCs w:val="22"/>
+        <w:lang w:val="es-CO" w:eastAsia="es-CO" w:bidi="ar-SA"/>
+      </w:rPr>
+    </w:rPrDefault>
+    <w:pPrDefault>
+      <w:pPr>
+        <w:spacing w:after="200" w:line="276" w:lineRule="auto"/>
+      </w:pPr>
+    </w:pPrDefault>
+  </w:docDefaults>
+  <w:latentStyles w:defLockedState="0" w:defUIPriority="99" w:defSemiHidden="1" w:defUnhideWhenUsed="1" w:defQFormat="0" w:count="267">
+    <w:lsdException w:name="Normal" w:semiHidden="0" w:uiPriority="0" w:unhideWhenUsed="0" w:qFormat="1"/>
+    <w:lsdException w:name="heading 1" w:semiHidden="0" w:uiPriority="9" w:unhideWhenUsed="0" w:qFormat="1"/>
+    <w:lsdException w:name="heading 2" w:uiPriority="9" w:qFormat="1"/>
+    <w:lsdException w:name="heading 3" w:uiPriority="9" w:qFormat="1"/>
+    <w:lsdException w:name="heading 4" w:uiPriority="9" w:qFormat="1"/>
+    <w:lsdException w:name="heading 5" w:uiPriority="9" w:qFormat="1"/>
+    <w:lsdException w:name="heading 6" w:uiPriority="9" w:qFormat="1"/>
+    <w:lsdException w:name="heading 7" w:uiPriority="9" w:qFormat="1"/>
+    <w:lsdException w:name="heading 8" w:uiPriority="9" w:qFormat="1"/>
+    <w:lsdException w:name="heading 9" w:uiPriority="9" w:qFormat="1"/>
+    <w:lsdException w:name="toc 1" w:uiPriority="39"/>
+    <w:lsdException w:name="toc 2" w:uiPriority="39"/>
+    <w:lsdException w:name="toc 3" w:uiPriority="39"/>
+    <w:lsdException w:name="toc 4" w:uiPriority="39"/>
+    <w:lsdException w:name="toc 5" w:uiPriority="39"/>
+    <w:lsdException w:name="toc 6" w:uiPriority="39"/>
+    <w:lsdException w:name="toc 7" w:uiPriority="39"/>
+    <w:lsdException w:name="toc 8" w:uiPriority="39"/>
+    <w:lsdException w:name="toc 9" w:uiPriority="39"/>
+    <w:lsdException w:name="caption" w:uiPriority="35" w:qFormat="1"/>
+    <w:lsdException w:name="Title" w:semiHidden="0" w:uiPriority="10" w:unhideWhenUsed="0" w:qFormat="1"/>
+    <w:lsdException w:name="Default Paragraph Font" w:uiPriority="1"/>
+    <w:lsdException w:name="Subtitle" w:semiHidden="0" w:uiPriority="11" w:unhideWhenUsed="0" w:qFormat="1"/>
+    <w:lsdException w:name="Strong" w:semiHidden="0" w:uiPriority="22" w:unhideWhenUsed="0" w:qFormat="1"/>
+    <w:lsdException w:name="Emphasis" w:semiHidden="0" w:uiPriority="20" w:unhideWhenUsed="0" w:qFormat="1"/>
+    <w:lsdException w:name="Table Grid" w:semiHidden="0" w:uiPriority="59" w:unhideWhenUsed="0"/>
+    <w:lsdException w:name="Placeholder Text" w:unhideWhenUsed="0"/>
+    <w:lsdException w:name="No Spacing" w:semiHidden="0" w:uiPriority="1" w:unhideWhenUsed="0" w:qFormat="1"/>
+    <w:lsdException w:name="Light Shading" w:semiHidden="0" w:uiPriority="60" w:unhideWhenUsed="0"/>
+    <w:lsdException w:name="Light List" w:semiHidden="0" w:uiPriority="61" w:unhideWhenUsed="0"/>
+    <w:lsdException w:name="Light Grid" w:semiHidden="0" w:uiPriority="62" w:unhideWhenUsed="0"/>
+    <w:lsdException w:name="Medium Shading 1" w:semiHidden="0" w:uiPriority="63" w:unhideWhenUsed="0"/>
+    <w:lsdException w:name="Medium Shading 2" w:semiHidden="0" w:uiPriority="64" w:unhideWhenUsed="0"/>
+    <w:lsdException w:name="Medium List 1" w:semiHidden="0" w:uiPriority="65" w:unhideWhenUsed="0"/>
+    <w:lsdException w:name="Medium List 2" w:semiHidden="0" w:uiPriority="66" w:unhideWhenUsed="0"/>
+    <w:lsdException w:name="Medium Grid 1" w:semiHidden="0" w:uiPriority="67" w:unhideWhenUsed="0"/>
+    <w:lsdException w:name="Medium Grid 2" w:semiHidden="0" w:uiPriority="68" w:unhideWhenUsed="0"/>
+    <w:lsdException w:name="Medium Grid 3" w:semiHidden="0" w:uiPriority="69" w:unhideWhenUsed="0"/>
+    <w:lsdException w:name="Dark List" w:semiHidden="0" w:uiPriority="70" w:unhideWhenUsed="0"/>
+    <w:lsdException w:name="Colorful Shading" w:semiHidden="0" w:uiPriority="71" w:unhideWhenUsed="0"/>
+    <w:lsdException w:name="Colorful List" w:semiHidden="0" w:uiPriority="72" w:unhideWhenUsed="0"/>
+    <w:lsdException w:name="Colorful Grid" w:semiHidden="0" w:uiPriority="73" w:unhideWhenUsed="0"/>
+    <w:lsdException w:name="Light Shading Accent 1" w:semiHidden="0" w:uiPriority="60" w:unhideWhenUsed="0"/>
+    <w:lsdException w:name="Light List Accent 1" w:semiHidden="0" w:uiPriority="61" w:unhideWhenUsed="0"/>
+    <w:lsdException w:name="Light Grid Accent 1" w:semiHidden="0" w:uiPriority="62" w:unhideWhenUsed="0"/>
+    <w:lsdException w:name="Medium Shading 1 Accent 1" w:semiHidden="0" w:uiPriority="63" w:unhideWhenUsed="0"/>
+    <w:lsdException w:name="Medium Shading 2 Accent 1" w:semiHidden="0" w:uiPriority="64" w:unhideWhenUsed="0"/>
+    <w:lsdException w:name="Medium List 1 Accent 1" w:semiHidden="0" w:uiPriority="65" w:unhideWhenUsed="0"/>
+    <w:lsdException w:name="Revision" w:unhideWhenUsed="0"/>
+    <w:lsdException w:name="List Paragraph" w:semiHidden="0" w:uiPriority="34" w:unhideWhenUsed="0" w:qFormat="1"/>
+    <w:lsdException w:name="Quote" w:semiHidden="0" w:uiPriority="29" w:unhideWhenUsed="0" w:qFormat="1"/>
+    <w:lsdException w:name="Intense Quote" w:semiHidden="0" w:uiPriority="30" w:unhideWhenUsed="0" w:qFormat="1"/>
+    <w:lsdException w:name="Medium List 2 Accent 1" w:semiHidden="0" w:uiPriority="66" w:unhideWhenUsed="0"/>
+    <w:lsdException w:name="Medium Grid 1 Accent 1" w:semiHidden="0" w:uiPriority="67" w:unhideWhenUsed="0"/>
+    <w:lsdException w:name="Medium Grid 2 Accent 1" w:semiHidden="0" w:uiPriority="68" w:unhideWhenUsed="0"/>
+    <w:lsdException w:name="Medium Grid 3 Accent 1" w:semiHidden="0" w:uiPriority="69" w:unhideWhenUsed="0"/>
+    <w:lsdException w:name="Dark List Accent 1" w:semiHidden="0" w:uiPriority="70" w:unhideWhenUsed="0"/>
+    <w:lsdException w:name="Colorful Shading Accent 1" w:semiHidden="0" w:uiPriority="71" w:unhideWhenUsed="0"/>
+    <w:lsdException w:name="Colorful List Accent 1" w:semiHidden="0" w:uiPriority="72" w:unhideWhenUsed="0"/>
+    <w:lsdException w:name="Colorful Grid Accent 1" w:semiHidden="0" w:uiPriority="73" w:unhideWhenUsed="0"/>
+    <w:lsdException w:name="Light Shading Accent 2" w:semiHidden="0" w:uiPriority="60" w:unhideWhenUsed="0"/>
+    <w:lsdException w:name="Light List Accent 2" w:semiHidden="0" w:uiPriority="61" w:unhideWhenUsed="0"/>
+    <w:lsdException w:name="Light Grid Accent 2" w:semiHidden="0" w:uiPriority="62" w:unhideWhenUsed="0"/>
+    <w:lsdException w:name="Medium Shading 1 Accent 2" w:semiHidden="0" w:uiPriority="63" w:unhideWhenUsed="0"/>
+    <w:lsdException w:name="Medium Shading 2 Accent 2" w:semiHidden="0" w:uiPriority="64" w:unhideWhenUsed="0"/>
+    <w:lsdException w:name="Medium List 1 Accent 2" w:semiHidden="0" w:uiPriority="65" w:unhideWhenUsed="0"/>
+    <w:lsdException w:name="Medium List 2 Accent 2" w:semiHidden="0" w:uiPriority="66" w:unhideWhenUsed="0"/>
+    <w:lsdException w:name="Medium Grid 1 Accent 2" w:semiHidden="0" w:uiPriority="67" w:unhideWhenUsed="0"/>
+    <w:lsdException w:name="Medium Grid 2 Accent 2" w:semiHidden="0" w:uiPriority="68" w:unhideWhenUsed="0"/>
+    <w:lsdException w:name="Medium Grid 3 Accent 2" w:semiHidden="0" w:uiPriority="69" w:unhideWhenUsed="0"/>
+    <w:lsdException w:name="Dark List Accent 2" w:semiHidden="0" w:uiPriority="70" w:unhideWhenUsed="0"/>
+    <w:lsdException w:name="Colorful Shading Accent 2" w:semiHidden="0" w:uiPriority="71" w:unhideWhenUsed="0"/>
+    <w:lsdException w:name="Colorful List Accent 2" w:semiHidden="0" w:uiPriority="72" w:unhideWhenUsed="0"/>
+    <w:lsdException w:name="Colorful Grid Accent 2" w:semiHidden="0" w:uiPriority="73" w:unhideWhenUsed="0"/>
+    <w:lsdException w:name="Light Shading Accent 3" w:semiHidden="0" w:uiPriority="60" w:unhideWhenUsed="0"/>
+    <w:lsdException w:name="Light List Accent 3" w:semiHidden="0" w:uiPriority="61" w:unhideWhenUsed="0"/>
+    <w:lsdException w:name="Light Grid Accent 3" w:semiHidden="0" w:uiPriority="62" w:unhideWhenUsed="0"/>
+    <w:lsdException w:name="Medium Shading 1 Accent 3" w:semiHidden="0" w:uiPriority="63" w:unhideWhenUsed="0"/>
+    <w:lsdException w:name="Medium Shading 2 Accent 3" w:semiHidden="0" w:uiPriority="64" w:unhideWhenUsed="0"/>
+    <w:lsdException w:name="Medium List 1 Accent 3" w:semiHidden="0" w:uiPriority="65" w:unhideWhenUsed="0"/>
+    <w:lsdException w:name="Medium List 2 Accent 3" w:semiHidden="0" w:uiPriority="66" w:unhideWhenUsed="0"/>
+    <w:lsdException w:name="Medium Grid 1 Accent 3" w:semiHidden="0" w:uiPriority="67" w:unhideWhenUsed="0"/>
+    <w:lsdException w:name="Medium Grid 2 Accent 3" w:semiHidden="0" w:uiPriority="68" w:unhideWhenUsed="0"/>
+    <w:lsdException w:name="Medium Grid 3 Accent 3" w:semiHidden="0" w:uiPriority="69" w:unhideWhenUsed="0"/>
+    <w:lsdException w:name="Dark List Accent 3" w:semiHidden="0" w:uiPriority="70" w:unhideWhenUsed="0"/>
+    <w:lsdException w:name="Colorful Shading Accent 3" w:semiHidden="0" w:uiPriority="71" w:unhideWhenUsed="0"/>
+    <w:lsdException w:name="Colorful List Accent 3" w:semiHidden="0" w:uiPriority="72" w:unhideWhenUsed="0"/>
+    <w:lsdException w:name="Colorful Grid Accent 3" w:semiHidden="0" w:uiPriority="73" w:unhideWhenUsed="0"/>
+    <w:lsdException w:name="Light Shading Accent 4" w:semiHidden="0" w:uiPriority="60" w:unhideWhenUsed="0"/>
+    <w:lsdException w:name="Light List Accent 4" w:semiHidden="0" w:uiPriority="61" w:unhideWhenUsed="0"/>
+    <w:lsdException w:name="Light Grid Accent 4" w:semiHidden="0" w:uiPriority="62" w:unhideWhenUsed="0"/>
+    <w:lsdException w:name="Medium Shading 1 Accent 4" w:semiHidden="0" w:uiPriority="63" w:unhideWhenUsed="0"/>
+    <w:lsdException w:name="Medium Shading 2 Accent 4" w:semiHidden="0" w:uiPriority="64" w:unhideWhenUsed="0"/>
+    <w:lsdException w:name="Medium List 1 Accent 4" w:semiHidden="0" w:uiPriority="65" w:unhideWhenUsed="0"/>
+    <w:lsdException w:name="Medium List 2 Accent 4" w:semiHidden="0" w:uiPriority="66" w:unhideWhenUsed="0"/>
+    <w:lsdException w:name="Medium Grid 1 Accent 4" w:semiHidden="0" w:uiPriority="67" w:unhideWhenUsed="0"/>
+    <w:lsdException w:name="Medium Grid 2 Accent 4" w:semiHidden="0" w:uiPriority="68" w:unhideWhenUsed="0"/>
+    <w:lsdException w:name="Medium Grid 3 Accent 4" w:semiHidden="0" w:uiPriority="69" w:unhideWhenUsed="0"/>
+    <w:lsdException w:name="Dark List Accent 4" w:semiHidden="0" w:uiPriority="70" w:unhideWhenUsed="0"/>
+    <w:lsdException w:name="Colorful Shading Accent 4" w:semiHidden="0" w:uiPriority="71" w:unhideWhenUsed="0"/>
+    <w:lsdException w:name="Colorful List Accent 4" w:semiHidden="0" w:uiPriority="72" w:unhideWhenUsed="0"/>
+    <w:lsdException w:name="Colorful Grid Accent 4" w:semiHidden="0" w:uiPriority="73" w:unhideWhenUsed="0"/>
+    <w:lsdException w:name="Light Shading Accent 5" w:semiHidden="0" w:uiPriority="60" w:unhideWhenUsed="0"/>
+    <w:lsdException w:name="Light List Accent 5" w:semiHidden="0" w:uiPriority="61" w:unhideWhenUsed="0"/>
+    <w:lsdException w:name="Light Grid Accent 5" w:semiHidden="0" w:uiPriority="62" w:unhideWhenUsed="0"/>
+    <w:lsdException w:name="Medium Shading 1 Accent 5" w:semiHidden="0" w:uiPriority="63" w:unhideWhenUsed="0"/>
+    <w:lsdException w:name="Medium Shading 2 Accent 5" w:semiHidden="0" w:uiPriority="64" w:unhideWhenUsed="0"/>
+    <w:lsdException w:name="Medium List 1 Accent 5" w:semiHidden="0" w:uiPriority="65" w:unhideWhenUsed="0"/>
+    <w:lsdException w:name="Medium List 2 Accent 5" w:semiHidden="0" w:uiPriority="66" w:unhideWhenUsed="0"/>
+    <w:lsdException w:name="Medium Grid 1 Accent 5" w:semiHidden="0" w:uiPriority="67" w:unhideWhenUsed="0"/>
+    <w:lsdException w:name="Medium Grid 2 Accent 5" w:semiHidden="0" w:uiPriority="68" w:unhideWhenUsed="0"/>
+    <w:lsdException w:name="Medium Grid 3 Accent 5" w:semiHidden="0" w:uiPriority="69" w:unhideWhenUsed="0"/>
+    <w:lsdException w:name="Dark List Accent 5" w:semiHidden="0" w:uiPriority="70" w:unhideWhenUsed="0"/>
+    <w:lsdException w:name="Colorful Shading Accent 5" w:semiHidden="0" w:uiPriority="71" w:unhideWhenUsed="0"/>
+    <w:lsdException w:name="Colorful List Accent 5" w:semiHidden="0" w:uiPriority="72" w:unhideWhenUsed="0"/>
+    <w:lsdException w:name="Colorful Grid Accent 5" w:semiHidden="0" w:uiPriority="73" w:unhideWhenUsed="0"/>
+    <w:lsdException w:name="Light Shading Accent 6" w:semiHidden="0" w:uiPriority="60" w:unhideWhenUsed="0"/>
+    <w:lsdException w:name="Light List Accent 6" w:semiHidden="0" w:uiPriority="61" w:unhideWhenUsed="0"/>
+    <w:lsdException w:name="Light Grid Accent 6" w:semiHidden="0" w:uiPriority="62" w:unhideWhenUsed="0"/>
+    <w:lsdException w:name="Medium Shading 1 Accent 6" w:semiHidden="0" w:uiPriority="63" w:unhideWhenUsed="0"/>
+    <w:lsdException w:name="Medium Shading 2 Accent 6" w:semiHidden="0" w:uiPriority="64" w:unhideWhenUsed="0"/>
+    <w:lsdException w:name="Medium List 1 Accent 6" w:semiHidden="0" w:uiPriority="65" w:unhideWhenUsed="0"/>
+    <w:lsdException w:name="Medium List 2 Accent 6" w:semiHidden="0" w:uiPriority="66" w:unhideWhenUsed="0"/>
+    <w:lsdException w:name="Medium Grid 1 Accent 6" w:semiHidden="0" w:uiPriority="67" w:unhideWhenUsed="0"/>
+    <w:lsdException w:name="Medium Grid 2 Accent 6" w:semiHidden="0" w:uiPriority="68" w:unhideWhenUsed="0"/>
+    <w:lsdException w:name="Medium Grid 3 Accent 6" w:semiHidden="0" w:uiPriority="69" w:unhideWhenUsed="0"/>
+    <w:lsdException w:name="Dark List Accent 6" w:semiHidden="0" w:uiPriority="70" w:unhideWhenUsed="0"/>
+    <w:lsdException w:name="Colorful Shading Accent 6" w:semiHidden="0" w:uiPriority="71" w:unhideWhenUsed="0"/>
+    <w:lsdException w:name="Colorful List Accent 6" w:semiHidden="0" w:uiPriority="72" w:unhideWhenUsed="0"/>
+    <w:lsdException w:name="Colorful Grid Accent 6" w:semiHidden="0" w:uiPriority="73" w:unhideWhenUsed="0"/>
+    <w:lsdException w:name="Subtle Emphasis" w:semiHidden="0" w:uiPriority="19" w:unhideWhenUsed="0" w:qFormat="1"/>
+    <w:lsdException w:name="Intense Emphasis" w:semiHidden="0" w:uiPriority="21" w:unhideWhenUsed="0" w:qFormat="1"/>
+    <w:lsdException w:name="Subtle Reference" w:semiHidden="0" w:uiPriority="31" w:unhideWhenUsed="0" w:qFormat="1"/>
+    <w:lsdException w:name="Intense Reference" w:semiHidden="0" w:uiPriority="32" w:unhideWhenUsed="0" w:qFormat="1"/>
+    <w:lsdException w:name="Book Title" w:semiHidden="0" w:uiPriority="33" w:unhideWhenUsed="0" w:qFormat="1"/>
+    <w:lsdException w:name="Bibliography" w:uiPriority="37"/>
+    <w:lsdException w:name="TOC Heading" w:uiPriority="39" w:qFormat="1"/>
+  </w:latentStyles>
+  <w:style w:type="paragraph" w:default="1" w:styleId="Normal">
+    <w:name w:val="Normal"/>
+    <w:qFormat/>
+  </w:style>
+  <w:style w:type="character" w:default="1" w:styleId="Fuentedeprrafopredeter">
+    <w:name w:val="Default Paragraph Font"/>
+    <w:uiPriority w:val="1"/>
+    <w:semiHidden/>
+    <w:unhideWhenUsed/>
+  </w:style>
+  <w:style w:type="table" w:default="1" w:styleId="Tablanormal">
+    <w:name w:val="Normal Table"/>
+    <w:uiPriority w:val="99"/>
+    <w:semiHidden/>
+    <w:unhideWhenUsed/>
+    <w:tblPr>
+      <w:tblInd w:w="0" w:type="dxa"/>
+      <w:tblCellMar>
+        <w:top w:w="0" w:type="dxa"/>
+        <w:left w:w="108" w:type="dxa"/>
+        <w:bottom w:w="0" w:type="dxa"/>
+        <w:right w:w="108" w:type="dxa"/>
+      </w:tblCellMar>
+    </w:tblPr>
+  </w:style>
+  <w:style w:type="numbering" w:default="1" w:styleId="Sinlista">
+    <w:name w:val="No List"/>
+    <w:uiPriority w:val="99"/>
+    <w:semiHidden/>
+    <w:unhideWhenUsed/>
+  </w:style>
+</w:styles>
+</file>
+
 <file path=word/charts/chart1.xml><?xml version="1.0" encoding="utf-8"?>
-<c:chartSpace xmlns:c="http://schemas.openxmlformats.org/drawingml/2006/chart" xmlns:a="http://schemas.openxmlformats.org/drawingml/2006/main" xmlns:r="http://schemas.openxmlformats.org/officeDocument/2006/relationships" xmlns:c16r2="http://schemas.microsoft.com/office/drawing/2015/06/chart">
+<c:chartSpace xmlns:c="http://schemas.openxmlformats.org/drawingml/2006/chart" xmlns:a="http://schemas.openxmlformats.org/drawingml/2006/main" xmlns:r="http://schemas.openxmlformats.org/officeDocument/2006/relationships">
   <c:date1904 val="0"/>
-  <c:lang val="es-ES"/>
+  <c:lang val="es-CO"/>
   <c:roundedCorners val="0"/>
   <mc:AlternateContent xmlns:mc="http://schemas.openxmlformats.org/markup-compatibility/2006">
     <mc:Choice xmlns:c14="http://schemas.microsoft.com/office/drawing/2007/8/2/chart" Requires="c14">
@@ -10677,7 +10558,7 @@
             </c:numRef>
           </c:yVal>
           <c:smooth val="0"/>
-          <c:extLst>
+          <c:extLst xmlns:c16r2="http://schemas.microsoft.com/office/drawing/2015/06/chart">
             <c:ext xmlns:c16="http://schemas.microsoft.com/office/drawing/2014/chart" uri="{C3380CC4-5D6E-409C-BE32-E72D297353CC}">
               <c16:uniqueId val="{00000000-F38E-415C-9F84-AC7E14A724C1}"/>
             </c:ext>
@@ -10691,11 +10572,11 @@
           <c:showPercent val="0"/>
           <c:showBubbleSize val="0"/>
         </c:dLbls>
-        <c:axId val="145827328"/>
-        <c:axId val="145828864"/>
+        <c:axId val="42328064"/>
+        <c:axId val="42329600"/>
       </c:scatterChart>
       <c:valAx>
-        <c:axId val="145827328"/>
+        <c:axId val="42328064"/>
         <c:scaling>
           <c:orientation val="minMax"/>
         </c:scaling>
@@ -10728,12 +10609,12 @@
             <a:endParaRPr lang="es-CO"/>
           </a:p>
         </c:txPr>
-        <c:crossAx val="145828864"/>
+        <c:crossAx val="42329600"/>
         <c:crosses val="autoZero"/>
         <c:crossBetween val="midCat"/>
       </c:valAx>
       <c:valAx>
-        <c:axId val="145828864"/>
+        <c:axId val="42329600"/>
         <c:scaling>
           <c:orientation val="minMax"/>
         </c:scaling>
@@ -10766,7 +10647,7 @@
             <a:endParaRPr lang="es-CO"/>
           </a:p>
         </c:txPr>
-        <c:crossAx val="145827328"/>
+        <c:crossAx val="42328064"/>
         <c:crosses val="autoZero"/>
         <c:crossBetween val="midCat"/>
       </c:valAx>
@@ -10847,9 +10728,9 @@
 </file>
 
 <file path=word/charts/chart2.xml><?xml version="1.0" encoding="utf-8"?>
-<c:chartSpace xmlns:c="http://schemas.openxmlformats.org/drawingml/2006/chart" xmlns:a="http://schemas.openxmlformats.org/drawingml/2006/main" xmlns:r="http://schemas.openxmlformats.org/officeDocument/2006/relationships" xmlns:c16r2="http://schemas.microsoft.com/office/drawing/2015/06/chart">
+<c:chartSpace xmlns:c="http://schemas.openxmlformats.org/drawingml/2006/chart" xmlns:a="http://schemas.openxmlformats.org/drawingml/2006/main" xmlns:r="http://schemas.openxmlformats.org/officeDocument/2006/relationships">
   <c:date1904 val="0"/>
-  <c:lang val="es-ES"/>
+  <c:lang val="es-CO"/>
   <c:roundedCorners val="0"/>
   <mc:AlternateContent xmlns:mc="http://schemas.openxmlformats.org/markup-compatibility/2006">
     <mc:Choice xmlns:c14="http://schemas.microsoft.com/office/drawing/2007/8/2/chart" Requires="c14">
@@ -11055,7 +10936,7 @@
             </c:numRef>
           </c:yVal>
           <c:smooth val="0"/>
-          <c:extLst>
+          <c:extLst xmlns:c16r2="http://schemas.microsoft.com/office/drawing/2015/06/chart">
             <c:ext xmlns:c16="http://schemas.microsoft.com/office/drawing/2014/chart" uri="{C3380CC4-5D6E-409C-BE32-E72D297353CC}">
               <c16:uniqueId val="{00000000-A6A1-46ED-9C11-D9EED6E741F0}"/>
             </c:ext>
@@ -11069,11 +10950,11 @@
           <c:showPercent val="0"/>
           <c:showBubbleSize val="0"/>
         </c:dLbls>
-        <c:axId val="151560576"/>
-        <c:axId val="151562112"/>
+        <c:axId val="42343424"/>
+        <c:axId val="42353408"/>
       </c:scatterChart>
       <c:valAx>
-        <c:axId val="151560576"/>
+        <c:axId val="42343424"/>
         <c:scaling>
           <c:orientation val="minMax"/>
         </c:scaling>
@@ -11106,12 +10987,12 @@
             <a:endParaRPr lang="es-CO"/>
           </a:p>
         </c:txPr>
-        <c:crossAx val="151562112"/>
+        <c:crossAx val="42353408"/>
         <c:crosses val="autoZero"/>
         <c:crossBetween val="midCat"/>
       </c:valAx>
       <c:valAx>
-        <c:axId val="151562112"/>
+        <c:axId val="42353408"/>
         <c:scaling>
           <c:orientation val="minMax"/>
         </c:scaling>
@@ -11144,7 +11025,7 @@
             <a:endParaRPr lang="es-CO"/>
           </a:p>
         </c:txPr>
-        <c:crossAx val="151560576"/>
+        <c:crossAx val="42343424"/>
         <c:crosses val="autoZero"/>
         <c:crossBetween val="midCat"/>
       </c:valAx>

</xml_diff>

<commit_message>
delta de Y y errores
</commit_message>
<xml_diff>
--- a/Informe_De_Fisica.docx
+++ b/Informe_De_Fisica.docx
@@ -1,6 +1,6 @@
 
 <file path=word/document.xml><?xml version="1.0" encoding="utf-8"?>
-<w:document xmlns:wpc="http://schemas.microsoft.com/office/word/2010/wordprocessingCanvas" xmlns:mc="http://schemas.openxmlformats.org/markup-compatibility/2006" xmlns:o="urn:schemas-microsoft-com:office:office" xmlns:r="http://schemas.openxmlformats.org/officeDocument/2006/relationships" xmlns:m="http://schemas.openxmlformats.org/officeDocument/2006/math" xmlns:v="urn:schemas-microsoft-com:vml" xmlns:wp14="http://schemas.microsoft.com/office/word/2010/wordprocessingDrawing" xmlns:wp="http://schemas.openxmlformats.org/drawingml/2006/wordprocessingDrawing" xmlns:w10="urn:schemas-microsoft-com:office:word" xmlns:w="http://schemas.openxmlformats.org/wordprocessingml/2006/main" xmlns:w14="http://schemas.microsoft.com/office/word/2010/wordml" xmlns:wpg="http://schemas.microsoft.com/office/word/2010/wordprocessingGroup" xmlns:wpi="http://schemas.microsoft.com/office/word/2010/wordprocessingInk" xmlns:wne="http://schemas.microsoft.com/office/word/2006/wordml" xmlns:wps="http://schemas.microsoft.com/office/word/2010/wordprocessingShape" mc:Ignorable="w14 wp14">
+<w:document xmlns:wpc="http://schemas.microsoft.com/office/word/2010/wordprocessingCanvas" xmlns:mc="http://schemas.openxmlformats.org/markup-compatibility/2006" xmlns:o="urn:schemas-microsoft-com:office:office" xmlns:r="http://schemas.openxmlformats.org/officeDocument/2006/relationships" xmlns:m="http://schemas.openxmlformats.org/officeDocument/2006/math" xmlns:v="urn:schemas-microsoft-com:vml" xmlns:wp14="http://schemas.microsoft.com/office/word/2010/wordprocessingDrawing" xmlns:wp="http://schemas.openxmlformats.org/drawingml/2006/wordprocessingDrawing" xmlns:w10="urn:schemas-microsoft-com:office:word" xmlns:w="http://schemas.openxmlformats.org/wordprocessingml/2006/main" xmlns:w14="http://schemas.microsoft.com/office/word/2010/wordml" xmlns:w15="http://schemas.microsoft.com/office/word/2012/wordml" xmlns:wpg="http://schemas.microsoft.com/office/word/2010/wordprocessingGroup" xmlns:wpi="http://schemas.microsoft.com/office/word/2010/wordprocessingInk" xmlns:wne="http://schemas.microsoft.com/office/word/2006/wordml" xmlns:wps="http://schemas.microsoft.com/office/word/2010/wordprocessingShape" mc:Ignorable="w14 w15 wp14">
   <w:body>
     <w:p>
       <w:pPr>
@@ -526,7 +526,6 @@
           <w:lang w:val="en-US" w:eastAsia="es-CO"/>
         </w:rPr>
       </w:pPr>
-      <w:proofErr w:type="gramStart"/>
       <w:r>
         <w:rPr>
           <w:color w:val="212121"/>
@@ -547,7 +546,6 @@
         </w:rPr>
         <w:t>, graph.</w:t>
       </w:r>
-      <w:proofErr w:type="gramEnd"/>
     </w:p>
     <w:p>
       <w:pPr>
@@ -635,9 +633,9 @@
           <w:lang w:val="en-US"/>
         </w:rPr>
         <w:sectPr>
-          <w:headerReference w:type="default" r:id="rId8"/>
-          <w:footerReference w:type="even" r:id="rId9"/>
-          <w:footerReference w:type="default" r:id="rId10"/>
+          <w:headerReference w:type="default" r:id="rId7"/>
+          <w:footerReference w:type="even" r:id="rId8"/>
+          <w:footerReference w:type="default" r:id="rId9"/>
           <w:pgSz w:w="11906" w:h="16838"/>
           <w:pgMar w:top="1701" w:right="1701" w:bottom="1418" w:left="1701" w:header="709" w:footer="709" w:gutter="0"/>
           <w:cols w:space="708"/>
@@ -677,6 +675,7 @@
     </w:p>
     <w:p>
       <w:pPr>
+        <w:jc w:val="both"/>
         <w:rPr>
           <w:bCs/>
           <w:sz w:val="20"/>
@@ -729,16 +728,7 @@
           <w:szCs w:val="20"/>
           <w:lang w:val="es-CO"/>
         </w:rPr>
-        <w:t xml:space="preserve"> objeto a con una velocidad inicial y formando un Angulo con la horizontal este objeto o proyectil está sometido a fuerza que lo lleva hacia abajo que es la gravedad</w:t>
-      </w:r>
-      <w:r>
-        <w:rPr>
-          <w:bCs/>
-          <w:sz w:val="20"/>
-          <w:szCs w:val="20"/>
-          <w:lang w:val="es-CO"/>
-        </w:rPr>
-        <w:t xml:space="preserve">. </w:t>
+        <w:t xml:space="preserve"> objeto a con una velocidad inicial y formando un Angulo con la horizontal este objeto o proyectil está sometido a fuerza que lo lleva hacia abajo que es la gravedad. </w:t>
       </w:r>
       <w:r>
         <w:rPr>
@@ -747,7 +737,6 @@
         </w:rPr>
         <w:t xml:space="preserve">El estudio del movimiento de proyectiles es importante para las fuerzas armadas y militares de todo país. En la vida práctica y la ciencia es muy útil determinar las características del movimiento parabólico, sus ecuaciones del movimiento y la predicción en cada </w:t>
       </w:r>
-      <w:proofErr w:type="gramStart"/>
       <w:r>
         <w:rPr>
           <w:sz w:val="20"/>
@@ -760,9 +749,8 @@
           <w:sz w:val="20"/>
           <w:szCs w:val="20"/>
         </w:rPr>
-        <w:t>[</w:t>
-      </w:r>
-      <w:proofErr w:type="gramEnd"/>
+        <w:t xml:space="preserve"> [</w:t>
+      </w:r>
       <w:r>
         <w:rPr>
           <w:sz w:val="20"/>
@@ -1026,7 +1014,7 @@
                     <pic:cNvPicPr/>
                   </pic:nvPicPr>
                   <pic:blipFill>
-                    <a:blip r:embed="rId11">
+                    <a:blip r:embed="rId10">
                       <a:extLst>
                         <a:ext uri="{28A0092B-C50C-407E-A947-70E740481C1C}">
                           <a14:useLocalDpi xmlns:a14="http://schemas.microsoft.com/office/drawing/2010/main" val="0"/>
@@ -2009,7 +1997,6 @@
         </w:rPr>
         <w:t xml:space="preserve"> </w:t>
       </w:r>
-      <w:proofErr w:type="spellStart"/>
       <w:r>
         <w:rPr>
           <w:b/>
@@ -2017,9 +2004,8 @@
           <w:szCs w:val="20"/>
           <w:lang w:val="es-CO"/>
         </w:rPr>
-        <w:t>maxima</w:t>
-      </w:r>
-      <w:proofErr w:type="spellEnd"/>
+        <w:t>máxima</w:t>
+      </w:r>
       <w:r>
         <w:rPr>
           <w:b/>
@@ -2348,7 +2334,7 @@
                     </pic:cNvPicPr>
                   </pic:nvPicPr>
                   <pic:blipFill>
-                    <a:blip r:embed="rId12" cstate="print">
+                    <a:blip r:embed="rId11" cstate="print">
                       <a:extLst>
                         <a:ext uri="{28A0092B-C50C-407E-A947-70E740481C1C}">
                           <a14:useLocalDpi xmlns:a14="http://schemas.microsoft.com/office/drawing/2010/main" val="0"/>
@@ -2455,7 +2441,7 @@
                     </pic:cNvPicPr>
                   </pic:nvPicPr>
                   <pic:blipFill>
-                    <a:blip r:embed="rId13" cstate="print">
+                    <a:blip r:embed="rId12" cstate="print">
                       <a:extLst>
                         <a:ext uri="{28A0092B-C50C-407E-A947-70E740481C1C}">
                           <a14:useLocalDpi xmlns:a14="http://schemas.microsoft.com/office/drawing/2010/main" val="0"/>
@@ -2613,7 +2599,6 @@
           <w:lang w:val="es-MX"/>
         </w:rPr>
       </w:pPr>
-      <w:proofErr w:type="spellStart"/>
       <w:r>
         <w:rPr>
           <w:b/>
@@ -2621,9 +2606,17 @@
           <w:szCs w:val="20"/>
           <w:lang w:val="es-MX"/>
         </w:rPr>
-        <w:t>Graficacion</w:t>
-      </w:r>
-      <w:proofErr w:type="spellEnd"/>
+        <w:t>Graficació</w:t>
+      </w:r>
+      <w:r>
+        <w:rPr>
+          <w:b/>
+          <w:sz w:val="20"/>
+          <w:szCs w:val="20"/>
+          <w:lang w:val="es-MX"/>
+        </w:rPr>
+        <w:t>n</w:t>
+      </w:r>
       <w:r>
         <w:rPr>
           <w:sz w:val="20"/>
@@ -2650,18 +2643,9 @@
         <w:t>Tomando las respectivas medidas y realizando la ecuación para hallar ∆y, se encontró la siguiente tabla:</w:t>
       </w:r>
     </w:p>
-    <w:p>
-      <w:pPr>
-        <w:rPr>
-          <w:sz w:val="20"/>
-          <w:szCs w:val="20"/>
-          <w:lang w:val="es-MX"/>
-        </w:rPr>
-      </w:pPr>
-    </w:p>
     <w:tbl>
       <w:tblPr>
-        <w:tblpPr w:leftFromText="141" w:rightFromText="141" w:vertAnchor="page" w:horzAnchor="page" w:tblpX="6246" w:tblpY="14026"/>
+        <w:tblpPr w:leftFromText="141" w:rightFromText="141" w:vertAnchor="page" w:horzAnchor="page" w:tblpX="6316" w:tblpY="10694"/>
         <w:tblW w:w="3210" w:type="dxa"/>
         <w:tblCellMar>
           <w:left w:w="70" w:type="dxa"/>
@@ -2714,6 +2698,7 @@
                 <w:szCs w:val="20"/>
                 <w:lang w:val="es-CO" w:eastAsia="es-CO"/>
               </w:rPr>
+              <w:lastRenderedPageBreak/>
               <w:t>n = 5</w:t>
             </w:r>
           </w:p>
@@ -3429,6 +3414,15 @@
     </w:p>
     <w:p>
       <w:pPr>
+        <w:rPr>
+          <w:sz w:val="20"/>
+          <w:szCs w:val="20"/>
+          <w:lang w:val="es-MX"/>
+        </w:rPr>
+      </w:pPr>
+    </w:p>
+    <w:p>
+      <w:pPr>
         <w:pStyle w:val="Ttulo1"/>
         <w:rPr>
           <w:bCs/>
@@ -3440,9 +3434,8 @@
           <w:noProof/>
           <w:lang w:val="es-CO" w:eastAsia="es-CO"/>
         </w:rPr>
-        <w:lastRenderedPageBreak/>
         <w:drawing>
-          <wp:anchor distT="0" distB="0" distL="114300" distR="114300" simplePos="0" relativeHeight="251657216" behindDoc="0" locked="0" layoutInCell="1" allowOverlap="1">
+          <wp:anchor distT="0" distB="0" distL="114300" distR="114300" simplePos="0" relativeHeight="251662336" behindDoc="0" locked="0" layoutInCell="1" allowOverlap="1" wp14:anchorId="117595B2" wp14:editId="66FC8077">
             <wp:simplePos x="0" y="0"/>
             <wp:positionH relativeFrom="column">
               <wp:posOffset>3053715</wp:posOffset>
@@ -3466,7 +3459,7 @@
             <wp:cNvGraphicFramePr/>
             <a:graphic xmlns:a="http://schemas.openxmlformats.org/drawingml/2006/main">
               <a:graphicData uri="http://schemas.openxmlformats.org/drawingml/2006/chart">
-                <c:chart xmlns:c="http://schemas.openxmlformats.org/drawingml/2006/chart" xmlns:r="http://schemas.openxmlformats.org/officeDocument/2006/relationships" r:id="rId14"/>
+                <c:chart xmlns:c="http://schemas.openxmlformats.org/drawingml/2006/chart" xmlns:r="http://schemas.openxmlformats.org/officeDocument/2006/relationships" r:id="rId13"/>
               </a:graphicData>
             </a:graphic>
           </wp:anchor>
@@ -3479,7 +3472,7 @@
           <w:lang w:val="es-CO" w:eastAsia="es-CO"/>
         </w:rPr>
         <w:drawing>
-          <wp:anchor distT="0" distB="0" distL="114300" distR="114300" simplePos="0" relativeHeight="251656192" behindDoc="0" locked="0" layoutInCell="1" allowOverlap="1">
+          <wp:anchor distT="0" distB="0" distL="114300" distR="114300" simplePos="0" relativeHeight="251661312" behindDoc="0" locked="0" layoutInCell="1" allowOverlap="1" wp14:anchorId="7FD934E9" wp14:editId="4ACFCD20">
             <wp:simplePos x="0" y="0"/>
             <wp:positionH relativeFrom="column">
               <wp:posOffset>-22860</wp:posOffset>
@@ -3494,7 +3487,7 @@
             <wp:cNvGraphicFramePr/>
             <a:graphic xmlns:a="http://schemas.openxmlformats.org/drawingml/2006/main">
               <a:graphicData uri="http://schemas.openxmlformats.org/drawingml/2006/chart">
-                <c:chart xmlns:c="http://schemas.openxmlformats.org/drawingml/2006/chart" xmlns:r="http://schemas.openxmlformats.org/officeDocument/2006/relationships" r:id="rId15"/>
+                <c:chart xmlns:c="http://schemas.openxmlformats.org/drawingml/2006/chart" xmlns:r="http://schemas.openxmlformats.org/officeDocument/2006/relationships" r:id="rId14"/>
               </a:graphicData>
             </a:graphic>
           </wp:anchor>
@@ -3693,35 +3686,7 @@
           <w:b w:val="0"/>
           <w:bCs/>
         </w:rPr>
-        <w:t>La</w:t>
-      </w:r>
-      <w:r>
-        <w:rPr>
-          <w:b w:val="0"/>
-          <w:bCs/>
-        </w:rPr>
-        <w:t xml:space="preserve"> cual nos </w:t>
-      </w:r>
-      <w:r>
-        <w:rPr>
-          <w:b w:val="0"/>
-          <w:bCs/>
-        </w:rPr>
-        <w:t>mostró</w:t>
-      </w:r>
-      <w:r>
-        <w:rPr>
-          <w:b w:val="0"/>
-          <w:bCs/>
-        </w:rPr>
-        <w:t xml:space="preserve"> un </w:t>
-      </w:r>
-      <w:r>
-        <w:rPr>
-          <w:b w:val="0"/>
-          <w:bCs/>
-        </w:rPr>
-        <w:t xml:space="preserve">movimiento parabólico. </w:t>
+        <w:t xml:space="preserve">La cual nos mostró un movimiento parabólico. </w:t>
       </w:r>
     </w:p>
     <w:p>
@@ -3739,7 +3704,43 @@
           <w:szCs w:val="20"/>
           <w:lang w:val="es-MX"/>
         </w:rPr>
-        <w:t xml:space="preserve">Continuamente a eso correspondemos a linealizar la grafica para poder hallar su pendiente y valores tales como </w:t>
+        <w:t xml:space="preserve">Continuamente a eso correspondemos a </w:t>
+      </w:r>
+      <w:proofErr w:type="spellStart"/>
+      <w:r>
+        <w:rPr>
+          <w:sz w:val="20"/>
+          <w:szCs w:val="20"/>
+          <w:lang w:val="es-MX"/>
+        </w:rPr>
+        <w:t>linealizar</w:t>
+      </w:r>
+      <w:proofErr w:type="spellEnd"/>
+      <w:r>
+        <w:rPr>
+          <w:sz w:val="20"/>
+          <w:szCs w:val="20"/>
+          <w:lang w:val="es-MX"/>
+        </w:rPr>
+        <w:t xml:space="preserve"> la </w:t>
+      </w:r>
+      <w:proofErr w:type="spellStart"/>
+      <w:r>
+        <w:rPr>
+          <w:sz w:val="20"/>
+          <w:szCs w:val="20"/>
+          <w:lang w:val="es-MX"/>
+        </w:rPr>
+        <w:t>grafica</w:t>
+      </w:r>
+      <w:proofErr w:type="spellEnd"/>
+      <w:r>
+        <w:rPr>
+          <w:sz w:val="20"/>
+          <w:szCs w:val="20"/>
+          <w:lang w:val="es-MX"/>
+        </w:rPr>
+        <w:t xml:space="preserve"> para poder hallar su pendiente y valores tales como </w:t>
       </w:r>
       <w:r>
         <w:rPr>
@@ -3777,8 +3778,9 @@
           <w:szCs w:val="20"/>
           <w:lang w:val="es-CO" w:eastAsia="es-CO"/>
         </w:rPr>
-        <w:t>La siguiente tabla corresponde a la Linealizacion de la anterior, se elevó al cuadrado ∆</w:t>
-      </w:r>
+        <w:t xml:space="preserve">La siguiente tabla corresponde a la </w:t>
+      </w:r>
+      <w:proofErr w:type="spellStart"/>
       <w:r>
         <w:rPr>
           <w:color w:val="000000"/>
@@ -3786,8 +3788,9 @@
           <w:szCs w:val="20"/>
           <w:lang w:val="es-CO" w:eastAsia="es-CO"/>
         </w:rPr>
-        <w:t>x para</w:t>
-      </w:r>
+        <w:t>Linealizacion</w:t>
+      </w:r>
+      <w:proofErr w:type="spellEnd"/>
       <w:r>
         <w:rPr>
           <w:color w:val="000000"/>
@@ -3795,7 +3798,7 @@
           <w:szCs w:val="20"/>
           <w:lang w:val="es-CO" w:eastAsia="es-CO"/>
         </w:rPr>
-        <w:t xml:space="preserve"> igualar a ∆y.</w:t>
+        <w:t xml:space="preserve"> de la anterior, se elevó al cuadrado ∆x para igualar a ∆y.</w:t>
       </w:r>
     </w:p>
     <w:tbl>
@@ -4557,8 +4560,6 @@
           <w:bCs/>
         </w:rPr>
       </w:pPr>
-      <w:bookmarkStart w:id="0" w:name="_GoBack"/>
-      <w:bookmarkEnd w:id="0"/>
     </w:p>
     <w:p>
       <w:pPr>
@@ -4598,16 +4599,7 @@
           <w:szCs w:val="20"/>
           <w:lang w:val="es-MX"/>
         </w:rPr>
-        <w:t>m =</w:t>
-      </w:r>
-      <w:r>
-        <w:rPr>
-          <w:rFonts w:ascii="Times New Roman" w:hAnsi="Times New Roman"/>
-          <w:sz w:val="20"/>
-          <w:szCs w:val="20"/>
-          <w:lang w:val="es-MX"/>
-        </w:rPr>
-        <w:t xml:space="preserve"> -0.0322.</w:t>
+        <w:t>m = -0.0322.</w:t>
       </w:r>
     </w:p>
     <w:p>
@@ -4894,34 +4886,15 @@
           <w:szCs w:val="20"/>
           <w:lang w:val="es-CO" w:eastAsia="es-CO"/>
         </w:rPr>
-        <w:t xml:space="preserve">-12,7 - </w:t>
-      </w:r>
-      <w:proofErr w:type="gramStart"/>
-      <w:r>
-        <w:rPr>
-          <w:color w:val="000000"/>
-          <w:sz w:val="20"/>
-          <w:szCs w:val="20"/>
-          <w:lang w:val="es-CO" w:eastAsia="es-CO"/>
-        </w:rPr>
-        <w:t>(</w:t>
-      </w:r>
-      <w:r>
-        <w:rPr>
-          <w:sz w:val="20"/>
-          <w:szCs w:val="20"/>
-          <w:lang w:val="es-MX"/>
-        </w:rPr>
-        <w:t xml:space="preserve"> -</w:t>
-      </w:r>
-      <w:proofErr w:type="gramEnd"/>
-      <w:r>
-        <w:rPr>
-          <w:sz w:val="20"/>
-          <w:szCs w:val="20"/>
-          <w:lang w:val="es-MX"/>
-        </w:rPr>
-        <w:t>0.0322*625) - 8.5499)</w:t>
+        <w:t>-12,7 - (</w:t>
+      </w:r>
+      <w:r>
+        <w:rPr>
+          <w:sz w:val="20"/>
+          <w:szCs w:val="20"/>
+          <w:lang w:val="es-MX"/>
+        </w:rPr>
+        <w:t>-0.0322*625) - 8.5499)</w:t>
       </w:r>
       <w:r>
         <w:rPr>
@@ -4966,7 +4939,7 @@
           <w:szCs w:val="20"/>
           <w:lang w:val="es-MX"/>
         </w:rPr>
-        <w:t xml:space="preserve"> -0.0322*900) - 8.5499)</w:t>
+        <w:t>-0.0322*900) - 8.5499)</w:t>
       </w:r>
       <w:r>
         <w:rPr>
@@ -5011,7 +4984,7 @@
           <w:szCs w:val="20"/>
           <w:lang w:val="es-MX"/>
         </w:rPr>
-        <w:t xml:space="preserve"> -0.0322*1225)-  8.5499)</w:t>
+        <w:t>-0.0322*1225)-  8.5499)</w:t>
       </w:r>
       <w:r>
         <w:rPr>
@@ -5056,7 +5029,16 @@
           <w:szCs w:val="20"/>
           <w:lang w:val="es-MX"/>
         </w:rPr>
-        <w:t xml:space="preserve"> -0.0322*1600) - 8.5499)</w:t>
+        <w:t>-</w:t>
+      </w:r>
+      <w:r>
+        <w:rPr>
+          <w:sz w:val="20"/>
+          <w:szCs w:val="20"/>
+          <w:lang w:val="es-MX"/>
+        </w:rPr>
+        <w:lastRenderedPageBreak/>
+        <w:t>0.0322*1600) - 8.5499)</w:t>
       </w:r>
       <w:r>
         <w:rPr>
@@ -5101,7 +5083,7 @@
           <w:szCs w:val="20"/>
           <w:lang w:val="es-MX"/>
         </w:rPr>
-        <w:t xml:space="preserve"> -0.0322*2025) - 8.5499)</w:t>
+        <w:t>-0.0322*2025) - 8.5499)</w:t>
       </w:r>
       <w:r>
         <w:rPr>
@@ -6155,13 +6137,7 @@
         <w:rPr>
           <w:bCs/>
         </w:rPr>
-        <w:t>5</w:t>
-      </w:r>
-      <w:r>
-        <w:rPr>
-          <w:bCs/>
-        </w:rPr>
-        <w:t>. Conclusiones</w:t>
+        <w:t>5. Conclusiones</w:t>
       </w:r>
     </w:p>
     <w:p>
@@ -6237,6 +6213,7 @@
           <w:szCs w:val="20"/>
           <w:lang w:val="es-MX"/>
         </w:rPr>
+        <w:lastRenderedPageBreak/>
         <w:t>http://www.proyectosalonhogar.com/Enciclopedia_Ilustrada/Ciencias/Movimiento_proyectiles.htm</w:t>
       </w:r>
     </w:p>
@@ -6255,7 +6232,7 @@
           <w:lang w:val="es-MX"/>
         </w:rPr>
       </w:pPr>
-      <w:hyperlink r:id="rId16" w:history="1">
+      <w:hyperlink r:id="rId15" w:history="1">
         <w:r>
           <w:rPr>
             <w:rStyle w:val="Hipervnculo"/>
@@ -6283,7 +6260,7 @@
           <w:lang w:val="es-MX"/>
         </w:rPr>
       </w:pPr>
-      <w:hyperlink r:id="rId17" w:anchor="Ecuaci.C3.B3n_de_la_aceleraci.C3.B3n" w:history="1">
+      <w:hyperlink r:id="rId16" w:anchor="Ecuaci.C3.B3n_de_la_aceleraci.C3.B3n" w:history="1">
         <w:r>
           <w:rPr>
             <w:rStyle w:val="Hipervnculo"/>
@@ -6318,7 +6295,6 @@
           <w:szCs w:val="20"/>
           <w:lang w:val="es-MX"/>
         </w:rPr>
-        <w:lastRenderedPageBreak/>
         <w:t>http://recursostic.educacion.es/descartes/web/materiales_didacticos/comp_movimientos/parabolico.htm</w:t>
       </w:r>
     </w:p>
@@ -6331,6 +6307,8 @@
           <w:lang w:val="es-MX"/>
         </w:rPr>
       </w:pPr>
+      <w:bookmarkStart w:id="0" w:name="_GoBack"/>
+      <w:bookmarkEnd w:id="0"/>
     </w:p>
     <w:p>
       <w:pPr>
@@ -6747,7 +6725,7 @@
 </file>
 
 <file path=word/endnotes.xml><?xml version="1.0" encoding="utf-8"?>
-<w:endnotes xmlns:wpc="http://schemas.microsoft.com/office/word/2010/wordprocessingCanvas" xmlns:mc="http://schemas.openxmlformats.org/markup-compatibility/2006" xmlns:o="urn:schemas-microsoft-com:office:office" xmlns:r="http://schemas.openxmlformats.org/officeDocument/2006/relationships" xmlns:m="http://schemas.openxmlformats.org/officeDocument/2006/math" xmlns:v="urn:schemas-microsoft-com:vml" xmlns:wp14="http://schemas.microsoft.com/office/word/2010/wordprocessingDrawing" xmlns:wp="http://schemas.openxmlformats.org/drawingml/2006/wordprocessingDrawing" xmlns:w10="urn:schemas-microsoft-com:office:word" xmlns:w="http://schemas.openxmlformats.org/wordprocessingml/2006/main" xmlns:w14="http://schemas.microsoft.com/office/word/2010/wordml" xmlns:wpg="http://schemas.microsoft.com/office/word/2010/wordprocessingGroup" xmlns:wpi="http://schemas.microsoft.com/office/word/2010/wordprocessingInk" xmlns:wne="http://schemas.microsoft.com/office/word/2006/wordml" xmlns:wps="http://schemas.microsoft.com/office/word/2010/wordprocessingShape" mc:Ignorable="w14 wp14">
+<w:endnotes xmlns:wpc="http://schemas.microsoft.com/office/word/2010/wordprocessingCanvas" xmlns:mc="http://schemas.openxmlformats.org/markup-compatibility/2006" xmlns:o="urn:schemas-microsoft-com:office:office" xmlns:r="http://schemas.openxmlformats.org/officeDocument/2006/relationships" xmlns:m="http://schemas.openxmlformats.org/officeDocument/2006/math" xmlns:v="urn:schemas-microsoft-com:vml" xmlns:wp14="http://schemas.microsoft.com/office/word/2010/wordprocessingDrawing" xmlns:wp="http://schemas.openxmlformats.org/drawingml/2006/wordprocessingDrawing" xmlns:w10="urn:schemas-microsoft-com:office:word" xmlns:w="http://schemas.openxmlformats.org/wordprocessingml/2006/main" xmlns:w14="http://schemas.microsoft.com/office/word/2010/wordml" xmlns:w15="http://schemas.microsoft.com/office/word/2012/wordml" xmlns:wpg="http://schemas.microsoft.com/office/word/2010/wordprocessingGroup" xmlns:wpi="http://schemas.microsoft.com/office/word/2010/wordprocessingInk" xmlns:wne="http://schemas.microsoft.com/office/word/2006/wordml" xmlns:wps="http://schemas.microsoft.com/office/word/2010/wordprocessingShape" mc:Ignorable="w14 w15 wp14">
   <w:endnote w:type="separator" w:id="-1">
     <w:p>
       <w:r>
@@ -6766,7 +6744,7 @@
 </file>
 
 <file path=word/footer1.xml><?xml version="1.0" encoding="utf-8"?>
-<w:ftr xmlns:wpc="http://schemas.microsoft.com/office/word/2010/wordprocessingCanvas" xmlns:mc="http://schemas.openxmlformats.org/markup-compatibility/2006" xmlns:o="urn:schemas-microsoft-com:office:office" xmlns:r="http://schemas.openxmlformats.org/officeDocument/2006/relationships" xmlns:m="http://schemas.openxmlformats.org/officeDocument/2006/math" xmlns:v="urn:schemas-microsoft-com:vml" xmlns:wp14="http://schemas.microsoft.com/office/word/2010/wordprocessingDrawing" xmlns:wp="http://schemas.openxmlformats.org/drawingml/2006/wordprocessingDrawing" xmlns:w10="urn:schemas-microsoft-com:office:word" xmlns:w="http://schemas.openxmlformats.org/wordprocessingml/2006/main" xmlns:w14="http://schemas.microsoft.com/office/word/2010/wordml" xmlns:wpg="http://schemas.microsoft.com/office/word/2010/wordprocessingGroup" xmlns:wpi="http://schemas.microsoft.com/office/word/2010/wordprocessingInk" xmlns:wne="http://schemas.microsoft.com/office/word/2006/wordml" xmlns:wps="http://schemas.microsoft.com/office/word/2010/wordprocessingShape" mc:Ignorable="w14 wp14">
+<w:ftr xmlns:wpc="http://schemas.microsoft.com/office/word/2010/wordprocessingCanvas" xmlns:mc="http://schemas.openxmlformats.org/markup-compatibility/2006" xmlns:o="urn:schemas-microsoft-com:office:office" xmlns:r="http://schemas.openxmlformats.org/officeDocument/2006/relationships" xmlns:m="http://schemas.openxmlformats.org/officeDocument/2006/math" xmlns:v="urn:schemas-microsoft-com:vml" xmlns:wp14="http://schemas.microsoft.com/office/word/2010/wordprocessingDrawing" xmlns:wp="http://schemas.openxmlformats.org/drawingml/2006/wordprocessingDrawing" xmlns:w10="urn:schemas-microsoft-com:office:word" xmlns:w="http://schemas.openxmlformats.org/wordprocessingml/2006/main" xmlns:w14="http://schemas.microsoft.com/office/word/2010/wordml" xmlns:w15="http://schemas.microsoft.com/office/word/2012/wordml" xmlns:wpg="http://schemas.microsoft.com/office/word/2010/wordprocessingGroup" xmlns:wpi="http://schemas.microsoft.com/office/word/2010/wordprocessingInk" xmlns:wne="http://schemas.microsoft.com/office/word/2006/wordml" xmlns:wps="http://schemas.microsoft.com/office/word/2010/wordprocessingShape" mc:Ignorable="w14 w15 wp14">
   <w:p>
     <w:pPr>
       <w:pStyle w:val="Piedepgina"/>
@@ -6803,7 +6781,7 @@
 </file>
 
 <file path=word/footer2.xml><?xml version="1.0" encoding="utf-8"?>
-<w:ftr xmlns:wpc="http://schemas.microsoft.com/office/word/2010/wordprocessingCanvas" xmlns:mc="http://schemas.openxmlformats.org/markup-compatibility/2006" xmlns:o="urn:schemas-microsoft-com:office:office" xmlns:r="http://schemas.openxmlformats.org/officeDocument/2006/relationships" xmlns:m="http://schemas.openxmlformats.org/officeDocument/2006/math" xmlns:v="urn:schemas-microsoft-com:vml" xmlns:wp14="http://schemas.microsoft.com/office/word/2010/wordprocessingDrawing" xmlns:wp="http://schemas.openxmlformats.org/drawingml/2006/wordprocessingDrawing" xmlns:w10="urn:schemas-microsoft-com:office:word" xmlns:w="http://schemas.openxmlformats.org/wordprocessingml/2006/main" xmlns:w14="http://schemas.microsoft.com/office/word/2010/wordml" xmlns:wpg="http://schemas.microsoft.com/office/word/2010/wordprocessingGroup" xmlns:wpi="http://schemas.microsoft.com/office/word/2010/wordprocessingInk" xmlns:wne="http://schemas.microsoft.com/office/word/2006/wordml" xmlns:wps="http://schemas.microsoft.com/office/word/2010/wordprocessingShape" mc:Ignorable="w14 wp14">
+<w:ftr xmlns:wpc="http://schemas.microsoft.com/office/word/2010/wordprocessingCanvas" xmlns:mc="http://schemas.openxmlformats.org/markup-compatibility/2006" xmlns:o="urn:schemas-microsoft-com:office:office" xmlns:r="http://schemas.openxmlformats.org/officeDocument/2006/relationships" xmlns:m="http://schemas.openxmlformats.org/officeDocument/2006/math" xmlns:v="urn:schemas-microsoft-com:vml" xmlns:wp14="http://schemas.microsoft.com/office/word/2010/wordprocessingDrawing" xmlns:wp="http://schemas.openxmlformats.org/drawingml/2006/wordprocessingDrawing" xmlns:w10="urn:schemas-microsoft-com:office:word" xmlns:w="http://schemas.openxmlformats.org/wordprocessingml/2006/main" xmlns:w14="http://schemas.microsoft.com/office/word/2010/wordml" xmlns:w15="http://schemas.microsoft.com/office/word/2012/wordml" xmlns:wpg="http://schemas.microsoft.com/office/word/2010/wordprocessingGroup" xmlns:wpi="http://schemas.microsoft.com/office/word/2010/wordprocessingInk" xmlns:wne="http://schemas.microsoft.com/office/word/2006/wordml" xmlns:wps="http://schemas.microsoft.com/office/word/2010/wordprocessingShape" mc:Ignorable="w14 w15 wp14">
   <w:p>
     <w:pPr>
       <w:pStyle w:val="Piedepgina"/>
@@ -6835,7 +6813,7 @@
         <w:rStyle w:val="Nmerodepgina"/>
         <w:noProof/>
       </w:rPr>
-      <w:t>1</w:t>
+      <w:t>3</w:t>
     </w:r>
     <w:r>
       <w:rPr>
@@ -6865,7 +6843,7 @@
 </file>
 
 <file path=word/footnotes.xml><?xml version="1.0" encoding="utf-8"?>
-<w:footnotes xmlns:wpc="http://schemas.microsoft.com/office/word/2010/wordprocessingCanvas" xmlns:mc="http://schemas.openxmlformats.org/markup-compatibility/2006" xmlns:o="urn:schemas-microsoft-com:office:office" xmlns:r="http://schemas.openxmlformats.org/officeDocument/2006/relationships" xmlns:m="http://schemas.openxmlformats.org/officeDocument/2006/math" xmlns:v="urn:schemas-microsoft-com:vml" xmlns:wp14="http://schemas.microsoft.com/office/word/2010/wordprocessingDrawing" xmlns:wp="http://schemas.openxmlformats.org/drawingml/2006/wordprocessingDrawing" xmlns:w10="urn:schemas-microsoft-com:office:word" xmlns:w="http://schemas.openxmlformats.org/wordprocessingml/2006/main" xmlns:w14="http://schemas.microsoft.com/office/word/2010/wordml" xmlns:wpg="http://schemas.microsoft.com/office/word/2010/wordprocessingGroup" xmlns:wpi="http://schemas.microsoft.com/office/word/2010/wordprocessingInk" xmlns:wne="http://schemas.microsoft.com/office/word/2006/wordml" xmlns:wps="http://schemas.microsoft.com/office/word/2010/wordprocessingShape" mc:Ignorable="w14 wp14">
+<w:footnotes xmlns:wpc="http://schemas.microsoft.com/office/word/2010/wordprocessingCanvas" xmlns:mc="http://schemas.openxmlformats.org/markup-compatibility/2006" xmlns:o="urn:schemas-microsoft-com:office:office" xmlns:r="http://schemas.openxmlformats.org/officeDocument/2006/relationships" xmlns:m="http://schemas.openxmlformats.org/officeDocument/2006/math" xmlns:v="urn:schemas-microsoft-com:vml" xmlns:wp14="http://schemas.microsoft.com/office/word/2010/wordprocessingDrawing" xmlns:wp="http://schemas.openxmlformats.org/drawingml/2006/wordprocessingDrawing" xmlns:w10="urn:schemas-microsoft-com:office:word" xmlns:w="http://schemas.openxmlformats.org/wordprocessingml/2006/main" xmlns:w14="http://schemas.microsoft.com/office/word/2010/wordml" xmlns:w15="http://schemas.microsoft.com/office/word/2012/wordml" xmlns:wpg="http://schemas.microsoft.com/office/word/2010/wordprocessingGroup" xmlns:wpi="http://schemas.microsoft.com/office/word/2010/wordprocessingInk" xmlns:wne="http://schemas.microsoft.com/office/word/2006/wordml" xmlns:wps="http://schemas.microsoft.com/office/word/2010/wordprocessingShape" mc:Ignorable="w14 w15 wp14">
   <w:footnote w:type="separator" w:id="-1">
     <w:p>
       <w:r>
@@ -6884,7 +6862,7 @@
 </file>
 
 <file path=word/header1.xml><?xml version="1.0" encoding="utf-8"?>
-<w:hdr xmlns:wpc="http://schemas.microsoft.com/office/word/2010/wordprocessingCanvas" xmlns:mc="http://schemas.openxmlformats.org/markup-compatibility/2006" xmlns:o="urn:schemas-microsoft-com:office:office" xmlns:r="http://schemas.openxmlformats.org/officeDocument/2006/relationships" xmlns:m="http://schemas.openxmlformats.org/officeDocument/2006/math" xmlns:v="urn:schemas-microsoft-com:vml" xmlns:wp14="http://schemas.microsoft.com/office/word/2010/wordprocessingDrawing" xmlns:wp="http://schemas.openxmlformats.org/drawingml/2006/wordprocessingDrawing" xmlns:w10="urn:schemas-microsoft-com:office:word" xmlns:w="http://schemas.openxmlformats.org/wordprocessingml/2006/main" xmlns:w14="http://schemas.microsoft.com/office/word/2010/wordml" xmlns:wpg="http://schemas.microsoft.com/office/word/2010/wordprocessingGroup" xmlns:wpi="http://schemas.microsoft.com/office/word/2010/wordprocessingInk" xmlns:wne="http://schemas.microsoft.com/office/word/2006/wordml" xmlns:wps="http://schemas.microsoft.com/office/word/2010/wordprocessingShape" mc:Ignorable="w14 wp14">
+<w:hdr xmlns:wpc="http://schemas.microsoft.com/office/word/2010/wordprocessingCanvas" xmlns:mc="http://schemas.openxmlformats.org/markup-compatibility/2006" xmlns:o="urn:schemas-microsoft-com:office:office" xmlns:r="http://schemas.openxmlformats.org/officeDocument/2006/relationships" xmlns:m="http://schemas.openxmlformats.org/officeDocument/2006/math" xmlns:v="urn:schemas-microsoft-com:vml" xmlns:wp14="http://schemas.microsoft.com/office/word/2010/wordprocessingDrawing" xmlns:wp="http://schemas.openxmlformats.org/drawingml/2006/wordprocessingDrawing" xmlns:w10="urn:schemas-microsoft-com:office:word" xmlns:w="http://schemas.openxmlformats.org/wordprocessingml/2006/main" xmlns:w14="http://schemas.microsoft.com/office/word/2010/wordml" xmlns:w15="http://schemas.microsoft.com/office/word/2012/wordml" xmlns:wpg="http://schemas.microsoft.com/office/word/2010/wordprocessingGroup" xmlns:wpi="http://schemas.microsoft.com/office/word/2010/wordprocessingInk" xmlns:wne="http://schemas.microsoft.com/office/word/2006/wordml" xmlns:wps="http://schemas.microsoft.com/office/word/2010/wordprocessingShape" mc:Ignorable="w14 w15 wp14">
   <w:p>
     <w:pPr>
       <w:jc w:val="center"/>
@@ -7048,7 +7026,7 @@
 </file>
 
 <file path=word/numbering.xml><?xml version="1.0" encoding="utf-8"?>
-<w:numbering xmlns:wpc="http://schemas.microsoft.com/office/word/2010/wordprocessingCanvas" xmlns:mc="http://schemas.openxmlformats.org/markup-compatibility/2006" xmlns:o="urn:schemas-microsoft-com:office:office" xmlns:r="http://schemas.openxmlformats.org/officeDocument/2006/relationships" xmlns:m="http://schemas.openxmlformats.org/officeDocument/2006/math" xmlns:v="urn:schemas-microsoft-com:vml" xmlns:wp14="http://schemas.microsoft.com/office/word/2010/wordprocessingDrawing" xmlns:wp="http://schemas.openxmlformats.org/drawingml/2006/wordprocessingDrawing" xmlns:w10="urn:schemas-microsoft-com:office:word" xmlns:w="http://schemas.openxmlformats.org/wordprocessingml/2006/main" xmlns:w14="http://schemas.microsoft.com/office/word/2010/wordml" xmlns:wpg="http://schemas.microsoft.com/office/word/2010/wordprocessingGroup" xmlns:wpi="http://schemas.microsoft.com/office/word/2010/wordprocessingInk" xmlns:wne="http://schemas.microsoft.com/office/word/2006/wordml" xmlns:wps="http://schemas.microsoft.com/office/word/2010/wordprocessingShape" mc:Ignorable="w14 wp14">
+<w:numbering xmlns:wpc="http://schemas.microsoft.com/office/word/2010/wordprocessingCanvas" xmlns:mc="http://schemas.openxmlformats.org/markup-compatibility/2006" xmlns:o="urn:schemas-microsoft-com:office:office" xmlns:r="http://schemas.openxmlformats.org/officeDocument/2006/relationships" xmlns:m="http://schemas.openxmlformats.org/officeDocument/2006/math" xmlns:v="urn:schemas-microsoft-com:vml" xmlns:wp14="http://schemas.microsoft.com/office/word/2010/wordprocessingDrawing" xmlns:wp="http://schemas.openxmlformats.org/drawingml/2006/wordprocessingDrawing" xmlns:w10="urn:schemas-microsoft-com:office:word" xmlns:w="http://schemas.openxmlformats.org/wordprocessingml/2006/main" xmlns:w14="http://schemas.microsoft.com/office/word/2010/wordml" xmlns:w15="http://schemas.microsoft.com/office/word/2012/wordml" xmlns:wpg="http://schemas.microsoft.com/office/word/2010/wordprocessingGroup" xmlns:wpi="http://schemas.microsoft.com/office/word/2010/wordprocessingInk" xmlns:wne="http://schemas.microsoft.com/office/word/2006/wordml" xmlns:wps="http://schemas.microsoft.com/office/word/2010/wordprocessingShape" mc:Ignorable="w14 w15 wp14">
   <w:abstractNum w:abstractNumId="0">
     <w:nsid w:val="016A73C3"/>
     <w:multiLevelType w:val="hybridMultilevel"/>
@@ -9600,7 +9578,7 @@
 </file>
 
 <file path=word/styles.xml><?xml version="1.0" encoding="utf-8"?>
-<w:styles xmlns:mc="http://schemas.openxmlformats.org/markup-compatibility/2006" xmlns:r="http://schemas.openxmlformats.org/officeDocument/2006/relationships" xmlns:w="http://schemas.openxmlformats.org/wordprocessingml/2006/main" xmlns:w14="http://schemas.microsoft.com/office/word/2010/wordml" mc:Ignorable="w14">
+<w:styles xmlns:mc="http://schemas.openxmlformats.org/markup-compatibility/2006" xmlns:r="http://schemas.openxmlformats.org/officeDocument/2006/relationships" xmlns:w="http://schemas.openxmlformats.org/wordprocessingml/2006/main" xmlns:w14="http://schemas.microsoft.com/office/word/2010/wordml" xmlns:w15="http://schemas.microsoft.com/office/word/2012/wordml" mc:Ignorable="w14 w15">
   <w:docDefaults>
     <w:rPrDefault>
       <w:rPr>
@@ -9610,141 +9588,371 @@
     </w:rPrDefault>
     <w:pPrDefault/>
   </w:docDefaults>
-  <w:latentStyles w:defLockedState="0" w:defUIPriority="0" w:defSemiHidden="1" w:defUnhideWhenUsed="1" w:defQFormat="0" w:count="267">
-    <w:lsdException w:name="Normal" w:semiHidden="0" w:unhideWhenUsed="0" w:qFormat="1"/>
-    <w:lsdException w:name="heading 1" w:semiHidden="0" w:unhideWhenUsed="0" w:qFormat="1"/>
-    <w:lsdException w:name="heading 2" w:semiHidden="0" w:unhideWhenUsed="0" w:qFormat="1"/>
-    <w:lsdException w:name="heading 3" w:qFormat="1"/>
-    <w:lsdException w:name="heading 4" w:qFormat="1"/>
-    <w:lsdException w:name="heading 5" w:qFormat="1"/>
-    <w:lsdException w:name="heading 6" w:qFormat="1"/>
-    <w:lsdException w:name="heading 7" w:qFormat="1"/>
-    <w:lsdException w:name="heading 8" w:qFormat="1"/>
-    <w:lsdException w:name="heading 9" w:qFormat="1"/>
-    <w:lsdException w:name="caption" w:qFormat="1"/>
-    <w:lsdException w:name="List" w:semiHidden="0" w:unhideWhenUsed="0"/>
-    <w:lsdException w:name="List 2" w:semiHidden="0" w:unhideWhenUsed="0"/>
-    <w:lsdException w:name="List 3" w:semiHidden="0" w:unhideWhenUsed="0"/>
-    <w:lsdException w:name="Title" w:semiHidden="0" w:unhideWhenUsed="0" w:qFormat="1"/>
-    <w:lsdException w:name="List Continue 5" w:semiHidden="0" w:unhideWhenUsed="0"/>
-    <w:lsdException w:name="Message Header" w:semiHidden="0" w:unhideWhenUsed="0"/>
-    <w:lsdException w:name="Subtitle" w:semiHidden="0" w:unhideWhenUsed="0" w:qFormat="1"/>
-    <w:lsdException w:name="Salutation" w:semiHidden="0" w:unhideWhenUsed="0"/>
-    <w:lsdException w:name="Strong" w:semiHidden="0" w:unhideWhenUsed="0" w:qFormat="1"/>
-    <w:lsdException w:name="Emphasis" w:semiHidden="0" w:unhideWhenUsed="0" w:qFormat="1"/>
-    <w:lsdException w:name="Normal (Web)" w:uiPriority="99"/>
-    <w:lsdException w:name="HTML Preformatted" w:uiPriority="99"/>
-    <w:lsdException w:name="Placeholder Text" w:uiPriority="99" w:unhideWhenUsed="0"/>
-    <w:lsdException w:name="No Spacing" w:semiHidden="0" w:uiPriority="1" w:unhideWhenUsed="0" w:qFormat="1"/>
-    <w:lsdException w:name="Light Shading" w:semiHidden="0" w:uiPriority="60" w:unhideWhenUsed="0"/>
-    <w:lsdException w:name="Light List" w:semiHidden="0" w:uiPriority="61" w:unhideWhenUsed="0"/>
-    <w:lsdException w:name="Light Grid" w:semiHidden="0" w:uiPriority="62" w:unhideWhenUsed="0"/>
-    <w:lsdException w:name="Medium Shading 1" w:semiHidden="0" w:uiPriority="63" w:unhideWhenUsed="0"/>
-    <w:lsdException w:name="Medium Shading 2" w:semiHidden="0" w:uiPriority="64" w:unhideWhenUsed="0"/>
-    <w:lsdException w:name="Medium List 1" w:semiHidden="0" w:uiPriority="65" w:unhideWhenUsed="0"/>
-    <w:lsdException w:name="Medium List 2" w:semiHidden="0" w:uiPriority="66" w:unhideWhenUsed="0"/>
-    <w:lsdException w:name="Medium Grid 1" w:semiHidden="0" w:uiPriority="67" w:unhideWhenUsed="0"/>
-    <w:lsdException w:name="Medium Grid 2" w:semiHidden="0" w:uiPriority="68" w:unhideWhenUsed="0"/>
-    <w:lsdException w:name="Medium Grid 3" w:semiHidden="0" w:uiPriority="69" w:unhideWhenUsed="0"/>
-    <w:lsdException w:name="Dark List" w:semiHidden="0" w:uiPriority="70" w:unhideWhenUsed="0"/>
-    <w:lsdException w:name="Colorful Shading" w:semiHidden="0" w:uiPriority="71" w:unhideWhenUsed="0"/>
-    <w:lsdException w:name="Colorful List" w:semiHidden="0" w:uiPriority="72" w:unhideWhenUsed="0"/>
-    <w:lsdException w:name="Colorful Grid" w:semiHidden="0" w:uiPriority="73" w:unhideWhenUsed="0"/>
-    <w:lsdException w:name="Light Shading Accent 1" w:semiHidden="0" w:uiPriority="60" w:unhideWhenUsed="0"/>
-    <w:lsdException w:name="Light List Accent 1" w:semiHidden="0" w:uiPriority="61" w:unhideWhenUsed="0"/>
-    <w:lsdException w:name="Light Grid Accent 1" w:semiHidden="0" w:uiPriority="62" w:unhideWhenUsed="0"/>
-    <w:lsdException w:name="Medium Shading 1 Accent 1" w:semiHidden="0" w:uiPriority="63" w:unhideWhenUsed="0"/>
-    <w:lsdException w:name="Medium Shading 2 Accent 1" w:semiHidden="0" w:uiPriority="64" w:unhideWhenUsed="0"/>
-    <w:lsdException w:name="Medium List 1 Accent 1" w:semiHidden="0" w:uiPriority="65" w:unhideWhenUsed="0"/>
-    <w:lsdException w:name="Revision" w:uiPriority="99" w:unhideWhenUsed="0"/>
-    <w:lsdException w:name="List Paragraph" w:semiHidden="0" w:uiPriority="34" w:unhideWhenUsed="0" w:qFormat="1"/>
-    <w:lsdException w:name="Quote" w:semiHidden="0" w:uiPriority="29" w:unhideWhenUsed="0" w:qFormat="1"/>
-    <w:lsdException w:name="Intense Quote" w:semiHidden="0" w:uiPriority="30" w:unhideWhenUsed="0" w:qFormat="1"/>
-    <w:lsdException w:name="Medium List 2 Accent 1" w:semiHidden="0" w:uiPriority="66" w:unhideWhenUsed="0"/>
-    <w:lsdException w:name="Medium Grid 1 Accent 1" w:semiHidden="0" w:uiPriority="67" w:unhideWhenUsed="0"/>
-    <w:lsdException w:name="Medium Grid 2 Accent 1" w:semiHidden="0" w:uiPriority="68" w:unhideWhenUsed="0"/>
-    <w:lsdException w:name="Medium Grid 3 Accent 1" w:semiHidden="0" w:uiPriority="69" w:unhideWhenUsed="0"/>
-    <w:lsdException w:name="Dark List Accent 1" w:semiHidden="0" w:uiPriority="70" w:unhideWhenUsed="0"/>
-    <w:lsdException w:name="Colorful Shading Accent 1" w:semiHidden="0" w:uiPriority="71" w:unhideWhenUsed="0"/>
-    <w:lsdException w:name="Colorful List Accent 1" w:semiHidden="0" w:uiPriority="72" w:unhideWhenUsed="0"/>
-    <w:lsdException w:name="Colorful Grid Accent 1" w:semiHidden="0" w:uiPriority="73" w:unhideWhenUsed="0"/>
-    <w:lsdException w:name="Light Shading Accent 2" w:semiHidden="0" w:uiPriority="60" w:unhideWhenUsed="0"/>
-    <w:lsdException w:name="Light List Accent 2" w:semiHidden="0" w:uiPriority="61" w:unhideWhenUsed="0"/>
-    <w:lsdException w:name="Light Grid Accent 2" w:semiHidden="0" w:uiPriority="62" w:unhideWhenUsed="0"/>
-    <w:lsdException w:name="Medium Shading 1 Accent 2" w:semiHidden="0" w:uiPriority="63" w:unhideWhenUsed="0"/>
-    <w:lsdException w:name="Medium Shading 2 Accent 2" w:semiHidden="0" w:uiPriority="64" w:unhideWhenUsed="0"/>
-    <w:lsdException w:name="Medium List 1 Accent 2" w:semiHidden="0" w:uiPriority="65" w:unhideWhenUsed="0"/>
-    <w:lsdException w:name="Medium List 2 Accent 2" w:semiHidden="0" w:uiPriority="66" w:unhideWhenUsed="0"/>
-    <w:lsdException w:name="Medium Grid 1 Accent 2" w:semiHidden="0" w:uiPriority="67" w:unhideWhenUsed="0"/>
-    <w:lsdException w:name="Medium Grid 2 Accent 2" w:semiHidden="0" w:uiPriority="68" w:unhideWhenUsed="0"/>
-    <w:lsdException w:name="Medium Grid 3 Accent 2" w:semiHidden="0" w:uiPriority="69" w:unhideWhenUsed="0"/>
-    <w:lsdException w:name="Dark List Accent 2" w:semiHidden="0" w:uiPriority="70" w:unhideWhenUsed="0"/>
-    <w:lsdException w:name="Colorful Shading Accent 2" w:semiHidden="0" w:uiPriority="71" w:unhideWhenUsed="0"/>
-    <w:lsdException w:name="Colorful List Accent 2" w:semiHidden="0" w:uiPriority="72" w:unhideWhenUsed="0"/>
-    <w:lsdException w:name="Colorful Grid Accent 2" w:semiHidden="0" w:uiPriority="73" w:unhideWhenUsed="0"/>
-    <w:lsdException w:name="Light Shading Accent 3" w:semiHidden="0" w:uiPriority="60" w:unhideWhenUsed="0"/>
-    <w:lsdException w:name="Light List Accent 3" w:semiHidden="0" w:uiPriority="61" w:unhideWhenUsed="0"/>
-    <w:lsdException w:name="Light Grid Accent 3" w:semiHidden="0" w:uiPriority="62" w:unhideWhenUsed="0"/>
-    <w:lsdException w:name="Medium Shading 1 Accent 3" w:semiHidden="0" w:uiPriority="63" w:unhideWhenUsed="0"/>
-    <w:lsdException w:name="Medium Shading 2 Accent 3" w:semiHidden="0" w:uiPriority="64" w:unhideWhenUsed="0"/>
-    <w:lsdException w:name="Medium List 1 Accent 3" w:semiHidden="0" w:uiPriority="65" w:unhideWhenUsed="0"/>
-    <w:lsdException w:name="Medium List 2 Accent 3" w:semiHidden="0" w:uiPriority="66" w:unhideWhenUsed="0"/>
-    <w:lsdException w:name="Medium Grid 1 Accent 3" w:semiHidden="0" w:uiPriority="67" w:unhideWhenUsed="0"/>
-    <w:lsdException w:name="Medium Grid 2 Accent 3" w:semiHidden="0" w:uiPriority="68" w:unhideWhenUsed="0"/>
-    <w:lsdException w:name="Medium Grid 3 Accent 3" w:semiHidden="0" w:uiPriority="69" w:unhideWhenUsed="0"/>
-    <w:lsdException w:name="Dark List Accent 3" w:semiHidden="0" w:uiPriority="70" w:unhideWhenUsed="0"/>
-    <w:lsdException w:name="Colorful Shading Accent 3" w:semiHidden="0" w:uiPriority="71" w:unhideWhenUsed="0"/>
-    <w:lsdException w:name="Colorful List Accent 3" w:semiHidden="0" w:uiPriority="72" w:unhideWhenUsed="0"/>
-    <w:lsdException w:name="Colorful Grid Accent 3" w:semiHidden="0" w:uiPriority="73" w:unhideWhenUsed="0"/>
-    <w:lsdException w:name="Light Shading Accent 4" w:semiHidden="0" w:uiPriority="60" w:unhideWhenUsed="0"/>
-    <w:lsdException w:name="Light List Accent 4" w:semiHidden="0" w:uiPriority="61" w:unhideWhenUsed="0"/>
-    <w:lsdException w:name="Light Grid Accent 4" w:semiHidden="0" w:uiPriority="62" w:unhideWhenUsed="0"/>
-    <w:lsdException w:name="Medium Shading 1 Accent 4" w:semiHidden="0" w:uiPriority="63" w:unhideWhenUsed="0"/>
-    <w:lsdException w:name="Medium Shading 2 Accent 4" w:semiHidden="0" w:uiPriority="64" w:unhideWhenUsed="0"/>
-    <w:lsdException w:name="Medium List 1 Accent 4" w:semiHidden="0" w:uiPriority="65" w:unhideWhenUsed="0"/>
-    <w:lsdException w:name="Medium List 2 Accent 4" w:semiHidden="0" w:uiPriority="66" w:unhideWhenUsed="0"/>
-    <w:lsdException w:name="Medium Grid 1 Accent 4" w:semiHidden="0" w:uiPriority="67" w:unhideWhenUsed="0"/>
-    <w:lsdException w:name="Medium Grid 2 Accent 4" w:semiHidden="0" w:uiPriority="68" w:unhideWhenUsed="0"/>
-    <w:lsdException w:name="Medium Grid 3 Accent 4" w:semiHidden="0" w:uiPriority="69" w:unhideWhenUsed="0"/>
-    <w:lsdException w:name="Dark List Accent 4" w:semiHidden="0" w:uiPriority="70" w:unhideWhenUsed="0"/>
-    <w:lsdException w:name="Colorful Shading Accent 4" w:semiHidden="0" w:uiPriority="71" w:unhideWhenUsed="0"/>
-    <w:lsdException w:name="Colorful List Accent 4" w:semiHidden="0" w:uiPriority="72" w:unhideWhenUsed="0"/>
-    <w:lsdException w:name="Colorful Grid Accent 4" w:semiHidden="0" w:uiPriority="73" w:unhideWhenUsed="0"/>
-    <w:lsdException w:name="Light Shading Accent 5" w:semiHidden="0" w:uiPriority="60" w:unhideWhenUsed="0"/>
-    <w:lsdException w:name="Light List Accent 5" w:semiHidden="0" w:uiPriority="61" w:unhideWhenUsed="0"/>
-    <w:lsdException w:name="Light Grid Accent 5" w:semiHidden="0" w:uiPriority="62" w:unhideWhenUsed="0"/>
-    <w:lsdException w:name="Medium Shading 1 Accent 5" w:semiHidden="0" w:uiPriority="63" w:unhideWhenUsed="0"/>
-    <w:lsdException w:name="Medium Shading 2 Accent 5" w:semiHidden="0" w:uiPriority="64" w:unhideWhenUsed="0"/>
-    <w:lsdException w:name="Medium List 1 Accent 5" w:semiHidden="0" w:uiPriority="65" w:unhideWhenUsed="0"/>
-    <w:lsdException w:name="Medium List 2 Accent 5" w:semiHidden="0" w:uiPriority="66" w:unhideWhenUsed="0"/>
-    <w:lsdException w:name="Medium Grid 1 Accent 5" w:semiHidden="0" w:uiPriority="67" w:unhideWhenUsed="0"/>
-    <w:lsdException w:name="Medium Grid 2 Accent 5" w:semiHidden="0" w:uiPriority="68" w:unhideWhenUsed="0"/>
-    <w:lsdException w:name="Medium Grid 3 Accent 5" w:semiHidden="0" w:uiPriority="69" w:unhideWhenUsed="0"/>
-    <w:lsdException w:name="Dark List Accent 5" w:semiHidden="0" w:uiPriority="70" w:unhideWhenUsed="0"/>
-    <w:lsdException w:name="Colorful Shading Accent 5" w:semiHidden="0" w:uiPriority="71" w:unhideWhenUsed="0"/>
-    <w:lsdException w:name="Colorful List Accent 5" w:semiHidden="0" w:uiPriority="72" w:unhideWhenUsed="0"/>
-    <w:lsdException w:name="Colorful Grid Accent 5" w:semiHidden="0" w:uiPriority="73" w:unhideWhenUsed="0"/>
-    <w:lsdException w:name="Light Shading Accent 6" w:semiHidden="0" w:uiPriority="60" w:unhideWhenUsed="0"/>
-    <w:lsdException w:name="Light List Accent 6" w:semiHidden="0" w:uiPriority="61" w:unhideWhenUsed="0"/>
-    <w:lsdException w:name="Light Grid Accent 6" w:semiHidden="0" w:uiPriority="62" w:unhideWhenUsed="0"/>
-    <w:lsdException w:name="Medium Shading 1 Accent 6" w:semiHidden="0" w:uiPriority="63" w:unhideWhenUsed="0"/>
-    <w:lsdException w:name="Medium Shading 2 Accent 6" w:semiHidden="0" w:uiPriority="64" w:unhideWhenUsed="0"/>
-    <w:lsdException w:name="Medium List 1 Accent 6" w:semiHidden="0" w:uiPriority="65" w:unhideWhenUsed="0"/>
-    <w:lsdException w:name="Medium List 2 Accent 6" w:semiHidden="0" w:uiPriority="66" w:unhideWhenUsed="0"/>
-    <w:lsdException w:name="Medium Grid 1 Accent 6" w:semiHidden="0" w:uiPriority="67" w:unhideWhenUsed="0"/>
-    <w:lsdException w:name="Medium Grid 2 Accent 6" w:semiHidden="0" w:uiPriority="68" w:unhideWhenUsed="0"/>
-    <w:lsdException w:name="Medium Grid 3 Accent 6" w:semiHidden="0" w:uiPriority="69" w:unhideWhenUsed="0"/>
-    <w:lsdException w:name="Dark List Accent 6" w:semiHidden="0" w:uiPriority="70" w:unhideWhenUsed="0"/>
-    <w:lsdException w:name="Colorful Shading Accent 6" w:semiHidden="0" w:uiPriority="71" w:unhideWhenUsed="0"/>
-    <w:lsdException w:name="Colorful List Accent 6" w:semiHidden="0" w:uiPriority="72" w:unhideWhenUsed="0"/>
-    <w:lsdException w:name="Colorful Grid Accent 6" w:semiHidden="0" w:uiPriority="73" w:unhideWhenUsed="0"/>
-    <w:lsdException w:name="Subtle Emphasis" w:semiHidden="0" w:uiPriority="19" w:unhideWhenUsed="0" w:qFormat="1"/>
-    <w:lsdException w:name="Intense Emphasis" w:semiHidden="0" w:uiPriority="21" w:unhideWhenUsed="0" w:qFormat="1"/>
-    <w:lsdException w:name="Subtle Reference" w:semiHidden="0" w:uiPriority="31" w:unhideWhenUsed="0" w:qFormat="1"/>
-    <w:lsdException w:name="Intense Reference" w:semiHidden="0" w:uiPriority="32" w:unhideWhenUsed="0" w:qFormat="1"/>
-    <w:lsdException w:name="Book Title" w:semiHidden="0" w:uiPriority="33" w:unhideWhenUsed="0" w:qFormat="1"/>
-    <w:lsdException w:name="Bibliography" w:uiPriority="37"/>
-    <w:lsdException w:name="TOC Heading" w:uiPriority="39" w:qFormat="1"/>
+  <w:latentStyles w:defLockedState="0" w:defUIPriority="0" w:defSemiHidden="0" w:defUnhideWhenUsed="0" w:defQFormat="0" w:count="371">
+    <w:lsdException w:name="Normal" w:qFormat="1"/>
+    <w:lsdException w:name="heading 1" w:qFormat="1"/>
+    <w:lsdException w:name="heading 2" w:qFormat="1"/>
+    <w:lsdException w:name="heading 3" w:semiHidden="1" w:unhideWhenUsed="1" w:qFormat="1"/>
+    <w:lsdException w:name="heading 4" w:semiHidden="1" w:unhideWhenUsed="1" w:qFormat="1"/>
+    <w:lsdException w:name="heading 5" w:semiHidden="1" w:unhideWhenUsed="1" w:qFormat="1"/>
+    <w:lsdException w:name="heading 6" w:semiHidden="1" w:unhideWhenUsed="1" w:qFormat="1"/>
+    <w:lsdException w:name="heading 7" w:semiHidden="1" w:unhideWhenUsed="1" w:qFormat="1"/>
+    <w:lsdException w:name="heading 8" w:semiHidden="1" w:unhideWhenUsed="1" w:qFormat="1"/>
+    <w:lsdException w:name="heading 9" w:semiHidden="1" w:unhideWhenUsed="1" w:qFormat="1"/>
+    <w:lsdException w:name="index 1" w:semiHidden="1" w:unhideWhenUsed="1"/>
+    <w:lsdException w:name="index 2" w:semiHidden="1" w:unhideWhenUsed="1"/>
+    <w:lsdException w:name="index 3" w:semiHidden="1" w:unhideWhenUsed="1"/>
+    <w:lsdException w:name="index 4" w:semiHidden="1" w:unhideWhenUsed="1"/>
+    <w:lsdException w:name="index 5" w:semiHidden="1" w:unhideWhenUsed="1"/>
+    <w:lsdException w:name="index 6" w:semiHidden="1" w:unhideWhenUsed="1"/>
+    <w:lsdException w:name="index 7" w:semiHidden="1" w:unhideWhenUsed="1"/>
+    <w:lsdException w:name="index 8" w:semiHidden="1" w:unhideWhenUsed="1"/>
+    <w:lsdException w:name="index 9" w:semiHidden="1" w:unhideWhenUsed="1"/>
+    <w:lsdException w:name="toc 1" w:semiHidden="1" w:unhideWhenUsed="1"/>
+    <w:lsdException w:name="toc 2" w:semiHidden="1" w:unhideWhenUsed="1"/>
+    <w:lsdException w:name="toc 3" w:semiHidden="1" w:unhideWhenUsed="1"/>
+    <w:lsdException w:name="toc 4" w:semiHidden="1" w:unhideWhenUsed="1"/>
+    <w:lsdException w:name="toc 5" w:semiHidden="1" w:unhideWhenUsed="1"/>
+    <w:lsdException w:name="toc 6" w:semiHidden="1" w:unhideWhenUsed="1"/>
+    <w:lsdException w:name="toc 7" w:semiHidden="1" w:unhideWhenUsed="1"/>
+    <w:lsdException w:name="toc 8" w:semiHidden="1" w:unhideWhenUsed="1"/>
+    <w:lsdException w:name="toc 9" w:semiHidden="1" w:unhideWhenUsed="1"/>
+    <w:lsdException w:name="Normal Indent" w:semiHidden="1" w:unhideWhenUsed="1"/>
+    <w:lsdException w:name="footnote text" w:semiHidden="1" w:unhideWhenUsed="1"/>
+    <w:lsdException w:name="annotation text" w:semiHidden="1" w:unhideWhenUsed="1"/>
+    <w:lsdException w:name="header" w:semiHidden="1" w:unhideWhenUsed="1"/>
+    <w:lsdException w:name="footer" w:semiHidden="1" w:unhideWhenUsed="1"/>
+    <w:lsdException w:name="index heading" w:semiHidden="1" w:unhideWhenUsed="1"/>
+    <w:lsdException w:name="caption" w:semiHidden="1" w:unhideWhenUsed="1" w:qFormat="1"/>
+    <w:lsdException w:name="table of figures" w:semiHidden="1" w:unhideWhenUsed="1"/>
+    <w:lsdException w:name="envelope address" w:semiHidden="1" w:unhideWhenUsed="1"/>
+    <w:lsdException w:name="envelope return" w:semiHidden="1" w:unhideWhenUsed="1"/>
+    <w:lsdException w:name="footnote reference" w:semiHidden="1" w:unhideWhenUsed="1"/>
+    <w:lsdException w:name="annotation reference" w:semiHidden="1" w:unhideWhenUsed="1"/>
+    <w:lsdException w:name="line number" w:semiHidden="1" w:unhideWhenUsed="1"/>
+    <w:lsdException w:name="page number" w:semiHidden="1" w:unhideWhenUsed="1"/>
+    <w:lsdException w:name="endnote reference" w:semiHidden="1" w:unhideWhenUsed="1"/>
+    <w:lsdException w:name="endnote text" w:semiHidden="1" w:unhideWhenUsed="1"/>
+    <w:lsdException w:name="table of authorities" w:semiHidden="1" w:unhideWhenUsed="1"/>
+    <w:lsdException w:name="macro" w:semiHidden="1" w:unhideWhenUsed="1"/>
+    <w:lsdException w:name="toa heading" w:semiHidden="1" w:unhideWhenUsed="1"/>
+    <w:lsdException w:name="List Bullet" w:semiHidden="1" w:unhideWhenUsed="1"/>
+    <w:lsdException w:name="List Number" w:semiHidden="1" w:unhideWhenUsed="1"/>
+    <w:lsdException w:name="List 4" w:semiHidden="1" w:unhideWhenUsed="1"/>
+    <w:lsdException w:name="List 5" w:semiHidden="1" w:unhideWhenUsed="1"/>
+    <w:lsdException w:name="List Bullet 2" w:semiHidden="1" w:unhideWhenUsed="1"/>
+    <w:lsdException w:name="List Bullet 3" w:semiHidden="1" w:unhideWhenUsed="1"/>
+    <w:lsdException w:name="List Bullet 4" w:semiHidden="1" w:unhideWhenUsed="1"/>
+    <w:lsdException w:name="List Bullet 5" w:semiHidden="1" w:unhideWhenUsed="1"/>
+    <w:lsdException w:name="List Number 2" w:semiHidden="1" w:unhideWhenUsed="1"/>
+    <w:lsdException w:name="List Number 3" w:semiHidden="1" w:unhideWhenUsed="1"/>
+    <w:lsdException w:name="List Number 4" w:semiHidden="1" w:unhideWhenUsed="1"/>
+    <w:lsdException w:name="List Number 5" w:semiHidden="1" w:unhideWhenUsed="1"/>
+    <w:lsdException w:name="Title" w:qFormat="1"/>
+    <w:lsdException w:name="Closing" w:semiHidden="1" w:unhideWhenUsed="1"/>
+    <w:lsdException w:name="Signature" w:semiHidden="1" w:unhideWhenUsed="1"/>
+    <w:lsdException w:name="Default Paragraph Font" w:semiHidden="1" w:unhideWhenUsed="1"/>
+    <w:lsdException w:name="Body Text" w:semiHidden="1" w:unhideWhenUsed="1"/>
+    <w:lsdException w:name="Body Text Indent" w:semiHidden="1" w:unhideWhenUsed="1"/>
+    <w:lsdException w:name="List Continue" w:semiHidden="1" w:unhideWhenUsed="1"/>
+    <w:lsdException w:name="List Continue 2" w:semiHidden="1" w:unhideWhenUsed="1"/>
+    <w:lsdException w:name="List Continue 3" w:semiHidden="1" w:unhideWhenUsed="1"/>
+    <w:lsdException w:name="List Continue 4" w:semiHidden="1" w:unhideWhenUsed="1"/>
+    <w:lsdException w:name="Subtitle" w:qFormat="1"/>
+    <w:lsdException w:name="Date" w:semiHidden="1" w:unhideWhenUsed="1"/>
+    <w:lsdException w:name="Body Text First Indent" w:semiHidden="1" w:unhideWhenUsed="1"/>
+    <w:lsdException w:name="Body Text First Indent 2" w:semiHidden="1" w:unhideWhenUsed="1"/>
+    <w:lsdException w:name="Note Heading" w:semiHidden="1" w:unhideWhenUsed="1"/>
+    <w:lsdException w:name="Body Text 2" w:semiHidden="1" w:unhideWhenUsed="1"/>
+    <w:lsdException w:name="Body Text 3" w:semiHidden="1" w:unhideWhenUsed="1"/>
+    <w:lsdException w:name="Body Text Indent 2" w:semiHidden="1" w:unhideWhenUsed="1"/>
+    <w:lsdException w:name="Body Text Indent 3" w:semiHidden="1" w:unhideWhenUsed="1"/>
+    <w:lsdException w:name="Block Text" w:semiHidden="1" w:unhideWhenUsed="1"/>
+    <w:lsdException w:name="Hyperlink" w:semiHidden="1" w:unhideWhenUsed="1"/>
+    <w:lsdException w:name="FollowedHyperlink" w:semiHidden="1" w:unhideWhenUsed="1"/>
+    <w:lsdException w:name="Strong" w:qFormat="1"/>
+    <w:lsdException w:name="Emphasis" w:qFormat="1"/>
+    <w:lsdException w:name="Document Map" w:semiHidden="1" w:unhideWhenUsed="1"/>
+    <w:lsdException w:name="Plain Text" w:semiHidden="1" w:unhideWhenUsed="1"/>
+    <w:lsdException w:name="E-mail Signature" w:semiHidden="1" w:unhideWhenUsed="1"/>
+    <w:lsdException w:name="HTML Top of Form" w:semiHidden="1" w:unhideWhenUsed="1"/>
+    <w:lsdException w:name="HTML Bottom of Form" w:semiHidden="1" w:unhideWhenUsed="1"/>
+    <w:lsdException w:name="Normal (Web)" w:semiHidden="1" w:uiPriority="99" w:unhideWhenUsed="1"/>
+    <w:lsdException w:name="HTML Acronym" w:semiHidden="1" w:unhideWhenUsed="1"/>
+    <w:lsdException w:name="HTML Address" w:semiHidden="1" w:unhideWhenUsed="1"/>
+    <w:lsdException w:name="HTML Cite" w:semiHidden="1" w:unhideWhenUsed="1"/>
+    <w:lsdException w:name="HTML Code" w:semiHidden="1" w:unhideWhenUsed="1"/>
+    <w:lsdException w:name="HTML Definition" w:semiHidden="1" w:unhideWhenUsed="1"/>
+    <w:lsdException w:name="HTML Keyboard" w:semiHidden="1" w:unhideWhenUsed="1"/>
+    <w:lsdException w:name="HTML Preformatted" w:semiHidden="1" w:uiPriority="99" w:unhideWhenUsed="1"/>
+    <w:lsdException w:name="HTML Sample" w:semiHidden="1" w:unhideWhenUsed="1"/>
+    <w:lsdException w:name="HTML Typewriter" w:semiHidden="1" w:unhideWhenUsed="1"/>
+    <w:lsdException w:name="HTML Variable" w:semiHidden="1" w:unhideWhenUsed="1"/>
+    <w:lsdException w:name="Normal Table" w:semiHidden="1" w:unhideWhenUsed="1"/>
+    <w:lsdException w:name="annotation subject" w:semiHidden="1" w:unhideWhenUsed="1"/>
+    <w:lsdException w:name="No List" w:semiHidden="1" w:unhideWhenUsed="1"/>
+    <w:lsdException w:name="Outline List 1" w:semiHidden="1" w:unhideWhenUsed="1"/>
+    <w:lsdException w:name="Outline List 2" w:semiHidden="1" w:unhideWhenUsed="1"/>
+    <w:lsdException w:name="Outline List 3" w:semiHidden="1" w:unhideWhenUsed="1"/>
+    <w:lsdException w:name="Table Simple 1" w:semiHidden="1" w:unhideWhenUsed="1"/>
+    <w:lsdException w:name="Table Simple 2" w:semiHidden="1" w:unhideWhenUsed="1"/>
+    <w:lsdException w:name="Table Simple 3" w:semiHidden="1" w:unhideWhenUsed="1"/>
+    <w:lsdException w:name="Table Classic 1" w:semiHidden="1" w:unhideWhenUsed="1"/>
+    <w:lsdException w:name="Table Classic 2" w:semiHidden="1" w:unhideWhenUsed="1"/>
+    <w:lsdException w:name="Table Classic 3" w:semiHidden="1" w:unhideWhenUsed="1"/>
+    <w:lsdException w:name="Table Classic 4" w:semiHidden="1" w:unhideWhenUsed="1"/>
+    <w:lsdException w:name="Table Colorful 1" w:semiHidden="1" w:unhideWhenUsed="1"/>
+    <w:lsdException w:name="Table Colorful 2" w:semiHidden="1" w:unhideWhenUsed="1"/>
+    <w:lsdException w:name="Table Colorful 3" w:semiHidden="1" w:unhideWhenUsed="1"/>
+    <w:lsdException w:name="Table Columns 1" w:semiHidden="1" w:unhideWhenUsed="1"/>
+    <w:lsdException w:name="Table Columns 2" w:semiHidden="1" w:unhideWhenUsed="1"/>
+    <w:lsdException w:name="Table Columns 3" w:semiHidden="1" w:unhideWhenUsed="1"/>
+    <w:lsdException w:name="Table Columns 4" w:semiHidden="1" w:unhideWhenUsed="1"/>
+    <w:lsdException w:name="Table Columns 5" w:semiHidden="1" w:unhideWhenUsed="1"/>
+    <w:lsdException w:name="Table Grid 1" w:semiHidden="1" w:unhideWhenUsed="1"/>
+    <w:lsdException w:name="Table Grid 2" w:semiHidden="1" w:unhideWhenUsed="1"/>
+    <w:lsdException w:name="Table Grid 3" w:semiHidden="1" w:unhideWhenUsed="1"/>
+    <w:lsdException w:name="Table Grid 4" w:semiHidden="1" w:unhideWhenUsed="1"/>
+    <w:lsdException w:name="Table Grid 5" w:semiHidden="1" w:unhideWhenUsed="1"/>
+    <w:lsdException w:name="Table Grid 6" w:semiHidden="1" w:unhideWhenUsed="1"/>
+    <w:lsdException w:name="Table Grid 7" w:semiHidden="1" w:unhideWhenUsed="1"/>
+    <w:lsdException w:name="Table Grid 8" w:semiHidden="1" w:unhideWhenUsed="1"/>
+    <w:lsdException w:name="Table List 1" w:semiHidden="1" w:unhideWhenUsed="1"/>
+    <w:lsdException w:name="Table List 2" w:semiHidden="1" w:unhideWhenUsed="1"/>
+    <w:lsdException w:name="Table List 3" w:semiHidden="1" w:unhideWhenUsed="1"/>
+    <w:lsdException w:name="Table List 4" w:semiHidden="1" w:unhideWhenUsed="1"/>
+    <w:lsdException w:name="Table List 5" w:semiHidden="1" w:unhideWhenUsed="1"/>
+    <w:lsdException w:name="Table List 6" w:semiHidden="1" w:unhideWhenUsed="1"/>
+    <w:lsdException w:name="Table List 7" w:semiHidden="1" w:unhideWhenUsed="1"/>
+    <w:lsdException w:name="Table List 8" w:semiHidden="1" w:unhideWhenUsed="1"/>
+    <w:lsdException w:name="Table 3D effects 1" w:semiHidden="1" w:unhideWhenUsed="1"/>
+    <w:lsdException w:name="Table 3D effects 2" w:semiHidden="1" w:unhideWhenUsed="1"/>
+    <w:lsdException w:name="Table 3D effects 3" w:semiHidden="1" w:unhideWhenUsed="1"/>
+    <w:lsdException w:name="Table Contemporary" w:semiHidden="1" w:unhideWhenUsed="1"/>
+    <w:lsdException w:name="Table Elegant" w:semiHidden="1" w:unhideWhenUsed="1"/>
+    <w:lsdException w:name="Table Professional" w:semiHidden="1" w:unhideWhenUsed="1"/>
+    <w:lsdException w:name="Table Subtle 1" w:semiHidden="1" w:unhideWhenUsed="1"/>
+    <w:lsdException w:name="Table Subtle 2" w:semiHidden="1" w:unhideWhenUsed="1"/>
+    <w:lsdException w:name="Table Web 1" w:semiHidden="1" w:unhideWhenUsed="1"/>
+    <w:lsdException w:name="Table Web 2" w:semiHidden="1" w:unhideWhenUsed="1"/>
+    <w:lsdException w:name="Table Web 3" w:semiHidden="1" w:unhideWhenUsed="1"/>
+    <w:lsdException w:name="Balloon Text" w:semiHidden="1" w:unhideWhenUsed="1"/>
+    <w:lsdException w:name="Table Theme" w:semiHidden="1" w:unhideWhenUsed="1"/>
+    <w:lsdException w:name="Placeholder Text" w:semiHidden="1" w:uiPriority="99"/>
+    <w:lsdException w:name="No Spacing" w:uiPriority="1" w:qFormat="1"/>
+    <w:lsdException w:name="Light Shading" w:uiPriority="60"/>
+    <w:lsdException w:name="Light List" w:uiPriority="61"/>
+    <w:lsdException w:name="Light Grid" w:uiPriority="62"/>
+    <w:lsdException w:name="Medium Shading 1" w:uiPriority="63"/>
+    <w:lsdException w:name="Medium Shading 2" w:uiPriority="64"/>
+    <w:lsdException w:name="Medium List 1" w:uiPriority="65"/>
+    <w:lsdException w:name="Medium List 2" w:uiPriority="66"/>
+    <w:lsdException w:name="Medium Grid 1" w:uiPriority="67"/>
+    <w:lsdException w:name="Medium Grid 2" w:uiPriority="68"/>
+    <w:lsdException w:name="Medium Grid 3" w:uiPriority="69"/>
+    <w:lsdException w:name="Dark List" w:uiPriority="70"/>
+    <w:lsdException w:name="Colorful Shading" w:uiPriority="71"/>
+    <w:lsdException w:name="Colorful List" w:uiPriority="72"/>
+    <w:lsdException w:name="Colorful Grid" w:uiPriority="73"/>
+    <w:lsdException w:name="Light Shading Accent 1" w:uiPriority="60"/>
+    <w:lsdException w:name="Light List Accent 1" w:uiPriority="61"/>
+    <w:lsdException w:name="Light Grid Accent 1" w:uiPriority="62"/>
+    <w:lsdException w:name="Medium Shading 1 Accent 1" w:uiPriority="63"/>
+    <w:lsdException w:name="Medium Shading 2 Accent 1" w:uiPriority="64"/>
+    <w:lsdException w:name="Medium List 1 Accent 1" w:uiPriority="65"/>
+    <w:lsdException w:name="Revision" w:semiHidden="1" w:uiPriority="99"/>
+    <w:lsdException w:name="List Paragraph" w:qFormat="1"/>
+    <w:lsdException w:name="Quote" w:uiPriority="29" w:qFormat="1"/>
+    <w:lsdException w:name="Intense Quote" w:uiPriority="30" w:qFormat="1"/>
+    <w:lsdException w:name="Medium List 2 Accent 1" w:uiPriority="66"/>
+    <w:lsdException w:name="Medium Grid 1 Accent 1" w:uiPriority="67"/>
+    <w:lsdException w:name="Medium Grid 2 Accent 1" w:uiPriority="68"/>
+    <w:lsdException w:name="Medium Grid 3 Accent 1" w:uiPriority="69"/>
+    <w:lsdException w:name="Dark List Accent 1" w:uiPriority="70"/>
+    <w:lsdException w:name="Colorful Shading Accent 1" w:uiPriority="71"/>
+    <w:lsdException w:name="Colorful List Accent 1" w:uiPriority="72"/>
+    <w:lsdException w:name="Colorful Grid Accent 1" w:uiPriority="73"/>
+    <w:lsdException w:name="Light Shading Accent 2" w:uiPriority="60"/>
+    <w:lsdException w:name="Light List Accent 2" w:uiPriority="61"/>
+    <w:lsdException w:name="Light Grid Accent 2" w:uiPriority="62"/>
+    <w:lsdException w:name="Medium Shading 1 Accent 2" w:uiPriority="63"/>
+    <w:lsdException w:name="Medium Shading 2 Accent 2" w:uiPriority="64"/>
+    <w:lsdException w:name="Medium List 1 Accent 2" w:uiPriority="65"/>
+    <w:lsdException w:name="Medium List 2 Accent 2" w:uiPriority="66"/>
+    <w:lsdException w:name="Medium Grid 1 Accent 2" w:uiPriority="67"/>
+    <w:lsdException w:name="Medium Grid 2 Accent 2" w:uiPriority="68"/>
+    <w:lsdException w:name="Medium Grid 3 Accent 2" w:uiPriority="69"/>
+    <w:lsdException w:name="Dark List Accent 2" w:uiPriority="70"/>
+    <w:lsdException w:name="Colorful Shading Accent 2" w:uiPriority="71"/>
+    <w:lsdException w:name="Colorful List Accent 2" w:uiPriority="72"/>
+    <w:lsdException w:name="Colorful Grid Accent 2" w:uiPriority="73"/>
+    <w:lsdException w:name="Light Shading Accent 3" w:uiPriority="60"/>
+    <w:lsdException w:name="Light List Accent 3" w:uiPriority="61"/>
+    <w:lsdException w:name="Light Grid Accent 3" w:uiPriority="62"/>
+    <w:lsdException w:name="Medium Shading 1 Accent 3" w:uiPriority="63"/>
+    <w:lsdException w:name="Medium Shading 2 Accent 3" w:uiPriority="64"/>
+    <w:lsdException w:name="Medium List 1 Accent 3" w:uiPriority="65"/>
+    <w:lsdException w:name="Medium List 2 Accent 3" w:uiPriority="66"/>
+    <w:lsdException w:name="Medium Grid 1 Accent 3" w:uiPriority="67"/>
+    <w:lsdException w:name="Medium Grid 2 Accent 3" w:uiPriority="68"/>
+    <w:lsdException w:name="Medium Grid 3 Accent 3" w:uiPriority="69"/>
+    <w:lsdException w:name="Dark List Accent 3" w:uiPriority="70"/>
+    <w:lsdException w:name="Colorful Shading Accent 3" w:uiPriority="71"/>
+    <w:lsdException w:name="Colorful List Accent 3" w:uiPriority="72"/>
+    <w:lsdException w:name="Colorful Grid Accent 3" w:uiPriority="73"/>
+    <w:lsdException w:name="Light Shading Accent 4" w:uiPriority="60"/>
+    <w:lsdException w:name="Light List Accent 4" w:uiPriority="61"/>
+    <w:lsdException w:name="Light Grid Accent 4" w:uiPriority="62"/>
+    <w:lsdException w:name="Medium Shading 1 Accent 4" w:uiPriority="63"/>
+    <w:lsdException w:name="Medium Shading 2 Accent 4" w:uiPriority="64"/>
+    <w:lsdException w:name="Medium List 1 Accent 4" w:uiPriority="65"/>
+    <w:lsdException w:name="Medium List 2 Accent 4" w:uiPriority="66"/>
+    <w:lsdException w:name="Medium Grid 1 Accent 4" w:uiPriority="67"/>
+    <w:lsdException w:name="Medium Grid 2 Accent 4" w:uiPriority="68"/>
+    <w:lsdException w:name="Medium Grid 3 Accent 4" w:uiPriority="69"/>
+    <w:lsdException w:name="Dark List Accent 4" w:uiPriority="70"/>
+    <w:lsdException w:name="Colorful Shading Accent 4" w:uiPriority="71"/>
+    <w:lsdException w:name="Colorful List Accent 4" w:uiPriority="72"/>
+    <w:lsdException w:name="Colorful Grid Accent 4" w:uiPriority="73"/>
+    <w:lsdException w:name="Light Shading Accent 5" w:uiPriority="60"/>
+    <w:lsdException w:name="Light List Accent 5" w:uiPriority="61"/>
+    <w:lsdException w:name="Light Grid Accent 5" w:uiPriority="62"/>
+    <w:lsdException w:name="Medium Shading 1 Accent 5" w:uiPriority="63"/>
+    <w:lsdException w:name="Medium Shading 2 Accent 5" w:uiPriority="64"/>
+    <w:lsdException w:name="Medium List 1 Accent 5" w:uiPriority="65"/>
+    <w:lsdException w:name="Medium List 2 Accent 5" w:uiPriority="66"/>
+    <w:lsdException w:name="Medium Grid 1 Accent 5" w:uiPriority="67"/>
+    <w:lsdException w:name="Medium Grid 2 Accent 5" w:uiPriority="68"/>
+    <w:lsdException w:name="Medium Grid 3 Accent 5" w:uiPriority="69"/>
+    <w:lsdException w:name="Dark List Accent 5" w:uiPriority="70"/>
+    <w:lsdException w:name="Colorful Shading Accent 5" w:uiPriority="71"/>
+    <w:lsdException w:name="Colorful List Accent 5" w:uiPriority="72"/>
+    <w:lsdException w:name="Colorful Grid Accent 5" w:uiPriority="73"/>
+    <w:lsdException w:name="Light Shading Accent 6" w:uiPriority="60"/>
+    <w:lsdException w:name="Light List Accent 6" w:uiPriority="61"/>
+    <w:lsdException w:name="Light Grid Accent 6" w:uiPriority="62"/>
+    <w:lsdException w:name="Medium Shading 1 Accent 6" w:uiPriority="63"/>
+    <w:lsdException w:name="Medium Shading 2 Accent 6" w:uiPriority="64"/>
+    <w:lsdException w:name="Medium List 1 Accent 6" w:uiPriority="65"/>
+    <w:lsdException w:name="Medium List 2 Accent 6" w:uiPriority="66"/>
+    <w:lsdException w:name="Medium Grid 1 Accent 6" w:uiPriority="67"/>
+    <w:lsdException w:name="Medium Grid 2 Accent 6" w:uiPriority="68"/>
+    <w:lsdException w:name="Medium Grid 3 Accent 6" w:uiPriority="69"/>
+    <w:lsdException w:name="Dark List Accent 6" w:uiPriority="70"/>
+    <w:lsdException w:name="Colorful Shading Accent 6" w:uiPriority="71"/>
+    <w:lsdException w:name="Colorful List Accent 6" w:uiPriority="72"/>
+    <w:lsdException w:name="Colorful Grid Accent 6" w:uiPriority="73"/>
+    <w:lsdException w:name="Subtle Emphasis" w:uiPriority="19" w:qFormat="1"/>
+    <w:lsdException w:name="Intense Emphasis" w:uiPriority="21" w:qFormat="1"/>
+    <w:lsdException w:name="Subtle Reference" w:uiPriority="31" w:qFormat="1"/>
+    <w:lsdException w:name="Intense Reference" w:uiPriority="32" w:qFormat="1"/>
+    <w:lsdException w:name="Book Title" w:uiPriority="33" w:qFormat="1"/>
+    <w:lsdException w:name="Bibliography" w:semiHidden="1" w:uiPriority="37" w:unhideWhenUsed="1"/>
+    <w:lsdException w:name="TOC Heading" w:semiHidden="1" w:uiPriority="39" w:unhideWhenUsed="1" w:qFormat="1"/>
+    <w:lsdException w:name="Plain Table 1" w:uiPriority="41"/>
+    <w:lsdException w:name="Plain Table 2" w:uiPriority="42"/>
+    <w:lsdException w:name="Plain Table 3" w:uiPriority="43"/>
+    <w:lsdException w:name="Plain Table 4" w:uiPriority="44"/>
+    <w:lsdException w:name="Plain Table 5" w:uiPriority="45"/>
+    <w:lsdException w:name="Grid Table Light" w:uiPriority="40"/>
+    <w:lsdException w:name="Grid Table 1 Light" w:uiPriority="46"/>
+    <w:lsdException w:name="Grid Table 2" w:uiPriority="47"/>
+    <w:lsdException w:name="Grid Table 3" w:uiPriority="48"/>
+    <w:lsdException w:name="Grid Table 4" w:uiPriority="49"/>
+    <w:lsdException w:name="Grid Table 5 Dark" w:uiPriority="50"/>
+    <w:lsdException w:name="Grid Table 6 Colorful" w:uiPriority="51"/>
+    <w:lsdException w:name="Grid Table 7 Colorful" w:uiPriority="52"/>
+    <w:lsdException w:name="Grid Table 1 Light Accent 1" w:uiPriority="46"/>
+    <w:lsdException w:name="Grid Table 2 Accent 1" w:uiPriority="47"/>
+    <w:lsdException w:name="Grid Table 3 Accent 1" w:uiPriority="48"/>
+    <w:lsdException w:name="Grid Table 4 Accent 1" w:uiPriority="49"/>
+    <w:lsdException w:name="Grid Table 5 Dark Accent 1" w:uiPriority="50"/>
+    <w:lsdException w:name="Grid Table 6 Colorful Accent 1" w:uiPriority="51"/>
+    <w:lsdException w:name="Grid Table 7 Colorful Accent 1" w:uiPriority="52"/>
+    <w:lsdException w:name="Grid Table 1 Light Accent 2" w:uiPriority="46"/>
+    <w:lsdException w:name="Grid Table 2 Accent 2" w:uiPriority="47"/>
+    <w:lsdException w:name="Grid Table 3 Accent 2" w:uiPriority="48"/>
+    <w:lsdException w:name="Grid Table 4 Accent 2" w:uiPriority="49"/>
+    <w:lsdException w:name="Grid Table 5 Dark Accent 2" w:uiPriority="50"/>
+    <w:lsdException w:name="Grid Table 6 Colorful Accent 2" w:uiPriority="51"/>
+    <w:lsdException w:name="Grid Table 7 Colorful Accent 2" w:uiPriority="52"/>
+    <w:lsdException w:name="Grid Table 1 Light Accent 3" w:uiPriority="46"/>
+    <w:lsdException w:name="Grid Table 2 Accent 3" w:uiPriority="47"/>
+    <w:lsdException w:name="Grid Table 3 Accent 3" w:uiPriority="48"/>
+    <w:lsdException w:name="Grid Table 4 Accent 3" w:uiPriority="49"/>
+    <w:lsdException w:name="Grid Table 5 Dark Accent 3" w:uiPriority="50"/>
+    <w:lsdException w:name="Grid Table 6 Colorful Accent 3" w:uiPriority="51"/>
+    <w:lsdException w:name="Grid Table 7 Colorful Accent 3" w:uiPriority="52"/>
+    <w:lsdException w:name="Grid Table 1 Light Accent 4" w:uiPriority="46"/>
+    <w:lsdException w:name="Grid Table 2 Accent 4" w:uiPriority="47"/>
+    <w:lsdException w:name="Grid Table 3 Accent 4" w:uiPriority="48"/>
+    <w:lsdException w:name="Grid Table 4 Accent 4" w:uiPriority="49"/>
+    <w:lsdException w:name="Grid Table 5 Dark Accent 4" w:uiPriority="50"/>
+    <w:lsdException w:name="Grid Table 6 Colorful Accent 4" w:uiPriority="51"/>
+    <w:lsdException w:name="Grid Table 7 Colorful Accent 4" w:uiPriority="52"/>
+    <w:lsdException w:name="Grid Table 1 Light Accent 5" w:uiPriority="46"/>
+    <w:lsdException w:name="Grid Table 2 Accent 5" w:uiPriority="47"/>
+    <w:lsdException w:name="Grid Table 3 Accent 5" w:uiPriority="48"/>
+    <w:lsdException w:name="Grid Table 4 Accent 5" w:uiPriority="49"/>
+    <w:lsdException w:name="Grid Table 5 Dark Accent 5" w:uiPriority="50"/>
+    <w:lsdException w:name="Grid Table 6 Colorful Accent 5" w:uiPriority="51"/>
+    <w:lsdException w:name="Grid Table 7 Colorful Accent 5" w:uiPriority="52"/>
+    <w:lsdException w:name="Grid Table 1 Light Accent 6" w:uiPriority="46"/>
+    <w:lsdException w:name="Grid Table 2 Accent 6" w:uiPriority="47"/>
+    <w:lsdException w:name="Grid Table 3 Accent 6" w:uiPriority="48"/>
+    <w:lsdException w:name="Grid Table 4 Accent 6" w:uiPriority="49"/>
+    <w:lsdException w:name="Grid Table 5 Dark Accent 6" w:uiPriority="50"/>
+    <w:lsdException w:name="Grid Table 6 Colorful Accent 6" w:uiPriority="51"/>
+    <w:lsdException w:name="Grid Table 7 Colorful Accent 6" w:uiPriority="52"/>
+    <w:lsdException w:name="List Table 1 Light" w:uiPriority="46"/>
+    <w:lsdException w:name="List Table 2" w:uiPriority="47"/>
+    <w:lsdException w:name="List Table 3" w:uiPriority="48"/>
+    <w:lsdException w:name="List Table 4" w:uiPriority="49"/>
+    <w:lsdException w:name="List Table 5 Dark" w:uiPriority="50"/>
+    <w:lsdException w:name="List Table 6 Colorful" w:uiPriority="51"/>
+    <w:lsdException w:name="List Table 7 Colorful" w:uiPriority="52"/>
+    <w:lsdException w:name="List Table 1 Light Accent 1" w:uiPriority="46"/>
+    <w:lsdException w:name="List Table 2 Accent 1" w:uiPriority="47"/>
+    <w:lsdException w:name="List Table 3 Accent 1" w:uiPriority="48"/>
+    <w:lsdException w:name="List Table 4 Accent 1" w:uiPriority="49"/>
+    <w:lsdException w:name="List Table 5 Dark Accent 1" w:uiPriority="50"/>
+    <w:lsdException w:name="List Table 6 Colorful Accent 1" w:uiPriority="51"/>
+    <w:lsdException w:name="List Table 7 Colorful Accent 1" w:uiPriority="52"/>
+    <w:lsdException w:name="List Table 1 Light Accent 2" w:uiPriority="46"/>
+    <w:lsdException w:name="List Table 2 Accent 2" w:uiPriority="47"/>
+    <w:lsdException w:name="List Table 3 Accent 2" w:uiPriority="48"/>
+    <w:lsdException w:name="List Table 4 Accent 2" w:uiPriority="49"/>
+    <w:lsdException w:name="List Table 5 Dark Accent 2" w:uiPriority="50"/>
+    <w:lsdException w:name="List Table 6 Colorful Accent 2" w:uiPriority="51"/>
+    <w:lsdException w:name="List Table 7 Colorful Accent 2" w:uiPriority="52"/>
+    <w:lsdException w:name="List Table 1 Light Accent 3" w:uiPriority="46"/>
+    <w:lsdException w:name="List Table 2 Accent 3" w:uiPriority="47"/>
+    <w:lsdException w:name="List Table 3 Accent 3" w:uiPriority="48"/>
+    <w:lsdException w:name="List Table 4 Accent 3" w:uiPriority="49"/>
+    <w:lsdException w:name="List Table 5 Dark Accent 3" w:uiPriority="50"/>
+    <w:lsdException w:name="List Table 6 Colorful Accent 3" w:uiPriority="51"/>
+    <w:lsdException w:name="List Table 7 Colorful Accent 3" w:uiPriority="52"/>
+    <w:lsdException w:name="List Table 1 Light Accent 4" w:uiPriority="46"/>
+    <w:lsdException w:name="List Table 2 Accent 4" w:uiPriority="47"/>
+    <w:lsdException w:name="List Table 3 Accent 4" w:uiPriority="48"/>
+    <w:lsdException w:name="List Table 4 Accent 4" w:uiPriority="49"/>
+    <w:lsdException w:name="List Table 5 Dark Accent 4" w:uiPriority="50"/>
+    <w:lsdException w:name="List Table 6 Colorful Accent 4" w:uiPriority="51"/>
+    <w:lsdException w:name="List Table 7 Colorful Accent 4" w:uiPriority="52"/>
+    <w:lsdException w:name="List Table 1 Light Accent 5" w:uiPriority="46"/>
+    <w:lsdException w:name="List Table 2 Accent 5" w:uiPriority="47"/>
+    <w:lsdException w:name="List Table 3 Accent 5" w:uiPriority="48"/>
+    <w:lsdException w:name="List Table 4 Accent 5" w:uiPriority="49"/>
+    <w:lsdException w:name="List Table 5 Dark Accent 5" w:uiPriority="50"/>
+    <w:lsdException w:name="List Table 6 Colorful Accent 5" w:uiPriority="51"/>
+    <w:lsdException w:name="List Table 7 Colorful Accent 5" w:uiPriority="52"/>
+    <w:lsdException w:name="List Table 1 Light Accent 6" w:uiPriority="46"/>
+    <w:lsdException w:name="List Table 2 Accent 6" w:uiPriority="47"/>
+    <w:lsdException w:name="List Table 3 Accent 6" w:uiPriority="48"/>
+    <w:lsdException w:name="List Table 4 Accent 6" w:uiPriority="49"/>
+    <w:lsdException w:name="List Table 5 Dark Accent 6" w:uiPriority="50"/>
+    <w:lsdException w:name="List Table 6 Colorful Accent 6" w:uiPriority="51"/>
+    <w:lsdException w:name="List Table 7 Colorful Accent 6" w:uiPriority="52"/>
   </w:latentStyles>
   <w:style w:type="paragraph" w:default="1" w:styleId="Normal">
     <w:name w:val="Normal"/>
@@ -10004,7 +10212,7 @@
       <w:bCs/>
     </w:rPr>
   </w:style>
-  <w:style w:type="paragraph" w:styleId="Epgrafe">
+  <w:style w:type="paragraph" w:styleId="Descripcin">
     <w:name w:val="caption"/>
     <w:basedOn w:val="Normal"/>
     <w:next w:val="Normal"/>
@@ -10150,200 +10358,10 @@
 </w:styles>
 </file>
 
-<file path=word/stylesWithEffects.xml><?xml version="1.0" encoding="utf-8"?>
-<w:styles xmlns:wpc="http://schemas.microsoft.com/office/word/2010/wordprocessingCanvas" xmlns:mc="http://schemas.openxmlformats.org/markup-compatibility/2006" xmlns:o="urn:schemas-microsoft-com:office:office" xmlns:r="http://schemas.openxmlformats.org/officeDocument/2006/relationships" xmlns:m="http://schemas.openxmlformats.org/officeDocument/2006/math" xmlns:v="urn:schemas-microsoft-com:vml" xmlns:wp14="http://schemas.microsoft.com/office/word/2010/wordprocessingDrawing" xmlns:wp="http://schemas.openxmlformats.org/drawingml/2006/wordprocessingDrawing" xmlns:w10="urn:schemas-microsoft-com:office:word" xmlns:w="http://schemas.openxmlformats.org/wordprocessingml/2006/main" xmlns:w14="http://schemas.microsoft.com/office/word/2010/wordml" xmlns:wpg="http://schemas.microsoft.com/office/word/2010/wordprocessingGroup" xmlns:wpi="http://schemas.microsoft.com/office/word/2010/wordprocessingInk" xmlns:wne="http://schemas.microsoft.com/office/word/2006/wordml" xmlns:wps="http://schemas.microsoft.com/office/word/2010/wordprocessingShape" mc:Ignorable="w14 wp14">
-  <w:docDefaults>
-    <w:rPrDefault>
-      <w:rPr>
-        <w:rFonts w:asciiTheme="minorHAnsi" w:eastAsiaTheme="minorEastAsia" w:hAnsiTheme="minorHAnsi" w:cstheme="minorBidi"/>
-        <w:sz w:val="22"/>
-        <w:szCs w:val="22"/>
-        <w:lang w:val="es-CO" w:eastAsia="es-CO" w:bidi="ar-SA"/>
-      </w:rPr>
-    </w:rPrDefault>
-    <w:pPrDefault>
-      <w:pPr>
-        <w:spacing w:after="200" w:line="276" w:lineRule="auto"/>
-      </w:pPr>
-    </w:pPrDefault>
-  </w:docDefaults>
-  <w:latentStyles w:defLockedState="0" w:defUIPriority="99" w:defSemiHidden="1" w:defUnhideWhenUsed="1" w:defQFormat="0" w:count="267">
-    <w:lsdException w:name="Normal" w:semiHidden="0" w:uiPriority="0" w:unhideWhenUsed="0" w:qFormat="1"/>
-    <w:lsdException w:name="heading 1" w:semiHidden="0" w:uiPriority="9" w:unhideWhenUsed="0" w:qFormat="1"/>
-    <w:lsdException w:name="heading 2" w:uiPriority="9" w:qFormat="1"/>
-    <w:lsdException w:name="heading 3" w:uiPriority="9" w:qFormat="1"/>
-    <w:lsdException w:name="heading 4" w:uiPriority="9" w:qFormat="1"/>
-    <w:lsdException w:name="heading 5" w:uiPriority="9" w:qFormat="1"/>
-    <w:lsdException w:name="heading 6" w:uiPriority="9" w:qFormat="1"/>
-    <w:lsdException w:name="heading 7" w:uiPriority="9" w:qFormat="1"/>
-    <w:lsdException w:name="heading 8" w:uiPriority="9" w:qFormat="1"/>
-    <w:lsdException w:name="heading 9" w:uiPriority="9" w:qFormat="1"/>
-    <w:lsdException w:name="toc 1" w:uiPriority="39"/>
-    <w:lsdException w:name="toc 2" w:uiPriority="39"/>
-    <w:lsdException w:name="toc 3" w:uiPriority="39"/>
-    <w:lsdException w:name="toc 4" w:uiPriority="39"/>
-    <w:lsdException w:name="toc 5" w:uiPriority="39"/>
-    <w:lsdException w:name="toc 6" w:uiPriority="39"/>
-    <w:lsdException w:name="toc 7" w:uiPriority="39"/>
-    <w:lsdException w:name="toc 8" w:uiPriority="39"/>
-    <w:lsdException w:name="toc 9" w:uiPriority="39"/>
-    <w:lsdException w:name="caption" w:uiPriority="35" w:qFormat="1"/>
-    <w:lsdException w:name="Title" w:semiHidden="0" w:uiPriority="10" w:unhideWhenUsed="0" w:qFormat="1"/>
-    <w:lsdException w:name="Default Paragraph Font" w:uiPriority="1"/>
-    <w:lsdException w:name="Subtitle" w:semiHidden="0" w:uiPriority="11" w:unhideWhenUsed="0" w:qFormat="1"/>
-    <w:lsdException w:name="Strong" w:semiHidden="0" w:uiPriority="22" w:unhideWhenUsed="0" w:qFormat="1"/>
-    <w:lsdException w:name="Emphasis" w:semiHidden="0" w:uiPriority="20" w:unhideWhenUsed="0" w:qFormat="1"/>
-    <w:lsdException w:name="Table Grid" w:semiHidden="0" w:uiPriority="59" w:unhideWhenUsed="0"/>
-    <w:lsdException w:name="Placeholder Text" w:unhideWhenUsed="0"/>
-    <w:lsdException w:name="No Spacing" w:semiHidden="0" w:uiPriority="1" w:unhideWhenUsed="0" w:qFormat="1"/>
-    <w:lsdException w:name="Light Shading" w:semiHidden="0" w:uiPriority="60" w:unhideWhenUsed="0"/>
-    <w:lsdException w:name="Light List" w:semiHidden="0" w:uiPriority="61" w:unhideWhenUsed="0"/>
-    <w:lsdException w:name="Light Grid" w:semiHidden="0" w:uiPriority="62" w:unhideWhenUsed="0"/>
-    <w:lsdException w:name="Medium Shading 1" w:semiHidden="0" w:uiPriority="63" w:unhideWhenUsed="0"/>
-    <w:lsdException w:name="Medium Shading 2" w:semiHidden="0" w:uiPriority="64" w:unhideWhenUsed="0"/>
-    <w:lsdException w:name="Medium List 1" w:semiHidden="0" w:uiPriority="65" w:unhideWhenUsed="0"/>
-    <w:lsdException w:name="Medium List 2" w:semiHidden="0" w:uiPriority="66" w:unhideWhenUsed="0"/>
-    <w:lsdException w:name="Medium Grid 1" w:semiHidden="0" w:uiPriority="67" w:unhideWhenUsed="0"/>
-    <w:lsdException w:name="Medium Grid 2" w:semiHidden="0" w:uiPriority="68" w:unhideWhenUsed="0"/>
-    <w:lsdException w:name="Medium Grid 3" w:semiHidden="0" w:uiPriority="69" w:unhideWhenUsed="0"/>
-    <w:lsdException w:name="Dark List" w:semiHidden="0" w:uiPriority="70" w:unhideWhenUsed="0"/>
-    <w:lsdException w:name="Colorful Shading" w:semiHidden="0" w:uiPriority="71" w:unhideWhenUsed="0"/>
-    <w:lsdException w:name="Colorful List" w:semiHidden="0" w:uiPriority="72" w:unhideWhenUsed="0"/>
-    <w:lsdException w:name="Colorful Grid" w:semiHidden="0" w:uiPriority="73" w:unhideWhenUsed="0"/>
-    <w:lsdException w:name="Light Shading Accent 1" w:semiHidden="0" w:uiPriority="60" w:unhideWhenUsed="0"/>
-    <w:lsdException w:name="Light List Accent 1" w:semiHidden="0" w:uiPriority="61" w:unhideWhenUsed="0"/>
-    <w:lsdException w:name="Light Grid Accent 1" w:semiHidden="0" w:uiPriority="62" w:unhideWhenUsed="0"/>
-    <w:lsdException w:name="Medium Shading 1 Accent 1" w:semiHidden="0" w:uiPriority="63" w:unhideWhenUsed="0"/>
-    <w:lsdException w:name="Medium Shading 2 Accent 1" w:semiHidden="0" w:uiPriority="64" w:unhideWhenUsed="0"/>
-    <w:lsdException w:name="Medium List 1 Accent 1" w:semiHidden="0" w:uiPriority="65" w:unhideWhenUsed="0"/>
-    <w:lsdException w:name="Revision" w:unhideWhenUsed="0"/>
-    <w:lsdException w:name="List Paragraph" w:semiHidden="0" w:uiPriority="34" w:unhideWhenUsed="0" w:qFormat="1"/>
-    <w:lsdException w:name="Quote" w:semiHidden="0" w:uiPriority="29" w:unhideWhenUsed="0" w:qFormat="1"/>
-    <w:lsdException w:name="Intense Quote" w:semiHidden="0" w:uiPriority="30" w:unhideWhenUsed="0" w:qFormat="1"/>
-    <w:lsdException w:name="Medium List 2 Accent 1" w:semiHidden="0" w:uiPriority="66" w:unhideWhenUsed="0"/>
-    <w:lsdException w:name="Medium Grid 1 Accent 1" w:semiHidden="0" w:uiPriority="67" w:unhideWhenUsed="0"/>
-    <w:lsdException w:name="Medium Grid 2 Accent 1" w:semiHidden="0" w:uiPriority="68" w:unhideWhenUsed="0"/>
-    <w:lsdException w:name="Medium Grid 3 Accent 1" w:semiHidden="0" w:uiPriority="69" w:unhideWhenUsed="0"/>
-    <w:lsdException w:name="Dark List Accent 1" w:semiHidden="0" w:uiPriority="70" w:unhideWhenUsed="0"/>
-    <w:lsdException w:name="Colorful Shading Accent 1" w:semiHidden="0" w:uiPriority="71" w:unhideWhenUsed="0"/>
-    <w:lsdException w:name="Colorful List Accent 1" w:semiHidden="0" w:uiPriority="72" w:unhideWhenUsed="0"/>
-    <w:lsdException w:name="Colorful Grid Accent 1" w:semiHidden="0" w:uiPriority="73" w:unhideWhenUsed="0"/>
-    <w:lsdException w:name="Light Shading Accent 2" w:semiHidden="0" w:uiPriority="60" w:unhideWhenUsed="0"/>
-    <w:lsdException w:name="Light List Accent 2" w:semiHidden="0" w:uiPriority="61" w:unhideWhenUsed="0"/>
-    <w:lsdException w:name="Light Grid Accent 2" w:semiHidden="0" w:uiPriority="62" w:unhideWhenUsed="0"/>
-    <w:lsdException w:name="Medium Shading 1 Accent 2" w:semiHidden="0" w:uiPriority="63" w:unhideWhenUsed="0"/>
-    <w:lsdException w:name="Medium Shading 2 Accent 2" w:semiHidden="0" w:uiPriority="64" w:unhideWhenUsed="0"/>
-    <w:lsdException w:name="Medium List 1 Accent 2" w:semiHidden="0" w:uiPriority="65" w:unhideWhenUsed="0"/>
-    <w:lsdException w:name="Medium List 2 Accent 2" w:semiHidden="0" w:uiPriority="66" w:unhideWhenUsed="0"/>
-    <w:lsdException w:name="Medium Grid 1 Accent 2" w:semiHidden="0" w:uiPriority="67" w:unhideWhenUsed="0"/>
-    <w:lsdException w:name="Medium Grid 2 Accent 2" w:semiHidden="0" w:uiPriority="68" w:unhideWhenUsed="0"/>
-    <w:lsdException w:name="Medium Grid 3 Accent 2" w:semiHidden="0" w:uiPriority="69" w:unhideWhenUsed="0"/>
-    <w:lsdException w:name="Dark List Accent 2" w:semiHidden="0" w:uiPriority="70" w:unhideWhenUsed="0"/>
-    <w:lsdException w:name="Colorful Shading Accent 2" w:semiHidden="0" w:uiPriority="71" w:unhideWhenUsed="0"/>
-    <w:lsdException w:name="Colorful List Accent 2" w:semiHidden="0" w:uiPriority="72" w:unhideWhenUsed="0"/>
-    <w:lsdException w:name="Colorful Grid Accent 2" w:semiHidden="0" w:uiPriority="73" w:unhideWhenUsed="0"/>
-    <w:lsdException w:name="Light Shading Accent 3" w:semiHidden="0" w:uiPriority="60" w:unhideWhenUsed="0"/>
-    <w:lsdException w:name="Light List Accent 3" w:semiHidden="0" w:uiPriority="61" w:unhideWhenUsed="0"/>
-    <w:lsdException w:name="Light Grid Accent 3" w:semiHidden="0" w:uiPriority="62" w:unhideWhenUsed="0"/>
-    <w:lsdException w:name="Medium Shading 1 Accent 3" w:semiHidden="0" w:uiPriority="63" w:unhideWhenUsed="0"/>
-    <w:lsdException w:name="Medium Shading 2 Accent 3" w:semiHidden="0" w:uiPriority="64" w:unhideWhenUsed="0"/>
-    <w:lsdException w:name="Medium List 1 Accent 3" w:semiHidden="0" w:uiPriority="65" w:unhideWhenUsed="0"/>
-    <w:lsdException w:name="Medium List 2 Accent 3" w:semiHidden="0" w:uiPriority="66" w:unhideWhenUsed="0"/>
-    <w:lsdException w:name="Medium Grid 1 Accent 3" w:semiHidden="0" w:uiPriority="67" w:unhideWhenUsed="0"/>
-    <w:lsdException w:name="Medium Grid 2 Accent 3" w:semiHidden="0" w:uiPriority="68" w:unhideWhenUsed="0"/>
-    <w:lsdException w:name="Medium Grid 3 Accent 3" w:semiHidden="0" w:uiPriority="69" w:unhideWhenUsed="0"/>
-    <w:lsdException w:name="Dark List Accent 3" w:semiHidden="0" w:uiPriority="70" w:unhideWhenUsed="0"/>
-    <w:lsdException w:name="Colorful Shading Accent 3" w:semiHidden="0" w:uiPriority="71" w:unhideWhenUsed="0"/>
-    <w:lsdException w:name="Colorful List Accent 3" w:semiHidden="0" w:uiPriority="72" w:unhideWhenUsed="0"/>
-    <w:lsdException w:name="Colorful Grid Accent 3" w:semiHidden="0" w:uiPriority="73" w:unhideWhenUsed="0"/>
-    <w:lsdException w:name="Light Shading Accent 4" w:semiHidden="0" w:uiPriority="60" w:unhideWhenUsed="0"/>
-    <w:lsdException w:name="Light List Accent 4" w:semiHidden="0" w:uiPriority="61" w:unhideWhenUsed="0"/>
-    <w:lsdException w:name="Light Grid Accent 4" w:semiHidden="0" w:uiPriority="62" w:unhideWhenUsed="0"/>
-    <w:lsdException w:name="Medium Shading 1 Accent 4" w:semiHidden="0" w:uiPriority="63" w:unhideWhenUsed="0"/>
-    <w:lsdException w:name="Medium Shading 2 Accent 4" w:semiHidden="0" w:uiPriority="64" w:unhideWhenUsed="0"/>
-    <w:lsdException w:name="Medium List 1 Accent 4" w:semiHidden="0" w:uiPriority="65" w:unhideWhenUsed="0"/>
-    <w:lsdException w:name="Medium List 2 Accent 4" w:semiHidden="0" w:uiPriority="66" w:unhideWhenUsed="0"/>
-    <w:lsdException w:name="Medium Grid 1 Accent 4" w:semiHidden="0" w:uiPriority="67" w:unhideWhenUsed="0"/>
-    <w:lsdException w:name="Medium Grid 2 Accent 4" w:semiHidden="0" w:uiPriority="68" w:unhideWhenUsed="0"/>
-    <w:lsdException w:name="Medium Grid 3 Accent 4" w:semiHidden="0" w:uiPriority="69" w:unhideWhenUsed="0"/>
-    <w:lsdException w:name="Dark List Accent 4" w:semiHidden="0" w:uiPriority="70" w:unhideWhenUsed="0"/>
-    <w:lsdException w:name="Colorful Shading Accent 4" w:semiHidden="0" w:uiPriority="71" w:unhideWhenUsed="0"/>
-    <w:lsdException w:name="Colorful List Accent 4" w:semiHidden="0" w:uiPriority="72" w:unhideWhenUsed="0"/>
-    <w:lsdException w:name="Colorful Grid Accent 4" w:semiHidden="0" w:uiPriority="73" w:unhideWhenUsed="0"/>
-    <w:lsdException w:name="Light Shading Accent 5" w:semiHidden="0" w:uiPriority="60" w:unhideWhenUsed="0"/>
-    <w:lsdException w:name="Light List Accent 5" w:semiHidden="0" w:uiPriority="61" w:unhideWhenUsed="0"/>
-    <w:lsdException w:name="Light Grid Accent 5" w:semiHidden="0" w:uiPriority="62" w:unhideWhenUsed="0"/>
-    <w:lsdException w:name="Medium Shading 1 Accent 5" w:semiHidden="0" w:uiPriority="63" w:unhideWhenUsed="0"/>
-    <w:lsdException w:name="Medium Shading 2 Accent 5" w:semiHidden="0" w:uiPriority="64" w:unhideWhenUsed="0"/>
-    <w:lsdException w:name="Medium List 1 Accent 5" w:semiHidden="0" w:uiPriority="65" w:unhideWhenUsed="0"/>
-    <w:lsdException w:name="Medium List 2 Accent 5" w:semiHidden="0" w:uiPriority="66" w:unhideWhenUsed="0"/>
-    <w:lsdException w:name="Medium Grid 1 Accent 5" w:semiHidden="0" w:uiPriority="67" w:unhideWhenUsed="0"/>
-    <w:lsdException w:name="Medium Grid 2 Accent 5" w:semiHidden="0" w:uiPriority="68" w:unhideWhenUsed="0"/>
-    <w:lsdException w:name="Medium Grid 3 Accent 5" w:semiHidden="0" w:uiPriority="69" w:unhideWhenUsed="0"/>
-    <w:lsdException w:name="Dark List Accent 5" w:semiHidden="0" w:uiPriority="70" w:unhideWhenUsed="0"/>
-    <w:lsdException w:name="Colorful Shading Accent 5" w:semiHidden="0" w:uiPriority="71" w:unhideWhenUsed="0"/>
-    <w:lsdException w:name="Colorful List Accent 5" w:semiHidden="0" w:uiPriority="72" w:unhideWhenUsed="0"/>
-    <w:lsdException w:name="Colorful Grid Accent 5" w:semiHidden="0" w:uiPriority="73" w:unhideWhenUsed="0"/>
-    <w:lsdException w:name="Light Shading Accent 6" w:semiHidden="0" w:uiPriority="60" w:unhideWhenUsed="0"/>
-    <w:lsdException w:name="Light List Accent 6" w:semiHidden="0" w:uiPriority="61" w:unhideWhenUsed="0"/>
-    <w:lsdException w:name="Light Grid Accent 6" w:semiHidden="0" w:uiPriority="62" w:unhideWhenUsed="0"/>
-    <w:lsdException w:name="Medium Shading 1 Accent 6" w:semiHidden="0" w:uiPriority="63" w:unhideWhenUsed="0"/>
-    <w:lsdException w:name="Medium Shading 2 Accent 6" w:semiHidden="0" w:uiPriority="64" w:unhideWhenUsed="0"/>
-    <w:lsdException w:name="Medium List 1 Accent 6" w:semiHidden="0" w:uiPriority="65" w:unhideWhenUsed="0"/>
-    <w:lsdException w:name="Medium List 2 Accent 6" w:semiHidden="0" w:uiPriority="66" w:unhideWhenUsed="0"/>
-    <w:lsdException w:name="Medium Grid 1 Accent 6" w:semiHidden="0" w:uiPriority="67" w:unhideWhenUsed="0"/>
-    <w:lsdException w:name="Medium Grid 2 Accent 6" w:semiHidden="0" w:uiPriority="68" w:unhideWhenUsed="0"/>
-    <w:lsdException w:name="Medium Grid 3 Accent 6" w:semiHidden="0" w:uiPriority="69" w:unhideWhenUsed="0"/>
-    <w:lsdException w:name="Dark List Accent 6" w:semiHidden="0" w:uiPriority="70" w:unhideWhenUsed="0"/>
-    <w:lsdException w:name="Colorful Shading Accent 6" w:semiHidden="0" w:uiPriority="71" w:unhideWhenUsed="0"/>
-    <w:lsdException w:name="Colorful List Accent 6" w:semiHidden="0" w:uiPriority="72" w:unhideWhenUsed="0"/>
-    <w:lsdException w:name="Colorful Grid Accent 6" w:semiHidden="0" w:uiPriority="73" w:unhideWhenUsed="0"/>
-    <w:lsdException w:name="Subtle Emphasis" w:semiHidden="0" w:uiPriority="19" w:unhideWhenUsed="0" w:qFormat="1"/>
-    <w:lsdException w:name="Intense Emphasis" w:semiHidden="0" w:uiPriority="21" w:unhideWhenUsed="0" w:qFormat="1"/>
-    <w:lsdException w:name="Subtle Reference" w:semiHidden="0" w:uiPriority="31" w:unhideWhenUsed="0" w:qFormat="1"/>
-    <w:lsdException w:name="Intense Reference" w:semiHidden="0" w:uiPriority="32" w:unhideWhenUsed="0" w:qFormat="1"/>
-    <w:lsdException w:name="Book Title" w:semiHidden="0" w:uiPriority="33" w:unhideWhenUsed="0" w:qFormat="1"/>
-    <w:lsdException w:name="Bibliography" w:uiPriority="37"/>
-    <w:lsdException w:name="TOC Heading" w:uiPriority="39" w:qFormat="1"/>
-  </w:latentStyles>
-  <w:style w:type="paragraph" w:default="1" w:styleId="Normal">
-    <w:name w:val="Normal"/>
-    <w:qFormat/>
-  </w:style>
-  <w:style w:type="character" w:default="1" w:styleId="Fuentedeprrafopredeter">
-    <w:name w:val="Default Paragraph Font"/>
-    <w:uiPriority w:val="1"/>
-    <w:semiHidden/>
-    <w:unhideWhenUsed/>
-  </w:style>
-  <w:style w:type="table" w:default="1" w:styleId="Tablanormal">
-    <w:name w:val="Normal Table"/>
-    <w:uiPriority w:val="99"/>
-    <w:semiHidden/>
-    <w:unhideWhenUsed/>
-    <w:tblPr>
-      <w:tblInd w:w="0" w:type="dxa"/>
-      <w:tblCellMar>
-        <w:top w:w="0" w:type="dxa"/>
-        <w:left w:w="108" w:type="dxa"/>
-        <w:bottom w:w="0" w:type="dxa"/>
-        <w:right w:w="108" w:type="dxa"/>
-      </w:tblCellMar>
-    </w:tblPr>
-  </w:style>
-  <w:style w:type="numbering" w:default="1" w:styleId="Sinlista">
-    <w:name w:val="No List"/>
-    <w:uiPriority w:val="99"/>
-    <w:semiHidden/>
-    <w:unhideWhenUsed/>
-  </w:style>
-</w:styles>
-</file>
-
 <file path=word/charts/chart1.xml><?xml version="1.0" encoding="utf-8"?>
 <c:chartSpace xmlns:c="http://schemas.openxmlformats.org/drawingml/2006/chart" xmlns:a="http://schemas.openxmlformats.org/drawingml/2006/main" xmlns:r="http://schemas.openxmlformats.org/officeDocument/2006/relationships">
   <c:date1904 val="0"/>
-  <c:lang val="es-CO"/>
+  <c:lang val="es-ES"/>
   <c:roundedCorners val="0"/>
   <mc:AlternateContent xmlns:mc="http://schemas.openxmlformats.org/markup-compatibility/2006">
     <mc:Choice xmlns:c14="http://schemas.microsoft.com/office/drawing/2007/8/2/chart" Requires="c14">
@@ -10572,11 +10590,11 @@
           <c:showPercent val="0"/>
           <c:showBubbleSize val="0"/>
         </c:dLbls>
-        <c:axId val="42328064"/>
-        <c:axId val="42329600"/>
+        <c:axId val="396460872"/>
+        <c:axId val="298415760"/>
       </c:scatterChart>
       <c:valAx>
-        <c:axId val="42328064"/>
+        <c:axId val="396460872"/>
         <c:scaling>
           <c:orientation val="minMax"/>
         </c:scaling>
@@ -10609,12 +10627,12 @@
             <a:endParaRPr lang="es-CO"/>
           </a:p>
         </c:txPr>
-        <c:crossAx val="42329600"/>
+        <c:crossAx val="298415760"/>
         <c:crosses val="autoZero"/>
         <c:crossBetween val="midCat"/>
       </c:valAx>
       <c:valAx>
-        <c:axId val="42329600"/>
+        <c:axId val="298415760"/>
         <c:scaling>
           <c:orientation val="minMax"/>
         </c:scaling>
@@ -10647,7 +10665,7 @@
             <a:endParaRPr lang="es-CO"/>
           </a:p>
         </c:txPr>
-        <c:crossAx val="42328064"/>
+        <c:crossAx val="396460872"/>
         <c:crosses val="autoZero"/>
         <c:crossBetween val="midCat"/>
       </c:valAx>
@@ -10730,7 +10748,7 @@
 <file path=word/charts/chart2.xml><?xml version="1.0" encoding="utf-8"?>
 <c:chartSpace xmlns:c="http://schemas.openxmlformats.org/drawingml/2006/chart" xmlns:a="http://schemas.openxmlformats.org/drawingml/2006/main" xmlns:r="http://schemas.openxmlformats.org/officeDocument/2006/relationships">
   <c:date1904 val="0"/>
-  <c:lang val="es-CO"/>
+  <c:lang val="es-ES"/>
   <c:roundedCorners val="0"/>
   <mc:AlternateContent xmlns:mc="http://schemas.openxmlformats.org/markup-compatibility/2006">
     <mc:Choice xmlns:c14="http://schemas.microsoft.com/office/drawing/2007/8/2/chart" Requires="c14">
@@ -10950,11 +10968,11 @@
           <c:showPercent val="0"/>
           <c:showBubbleSize val="0"/>
         </c:dLbls>
-        <c:axId val="42343424"/>
-        <c:axId val="42353408"/>
+        <c:axId val="298416152"/>
+        <c:axId val="305117344"/>
       </c:scatterChart>
       <c:valAx>
-        <c:axId val="42343424"/>
+        <c:axId val="298416152"/>
         <c:scaling>
           <c:orientation val="minMax"/>
         </c:scaling>
@@ -10987,12 +11005,12 @@
             <a:endParaRPr lang="es-CO"/>
           </a:p>
         </c:txPr>
-        <c:crossAx val="42353408"/>
+        <c:crossAx val="305117344"/>
         <c:crosses val="autoZero"/>
         <c:crossBetween val="midCat"/>
       </c:valAx>
       <c:valAx>
-        <c:axId val="42353408"/>
+        <c:axId val="305117344"/>
         <c:scaling>
           <c:orientation val="minMax"/>
         </c:scaling>
@@ -11025,7 +11043,7 @@
             <a:endParaRPr lang="es-CO"/>
           </a:p>
         </c:txPr>
-        <c:crossAx val="42343424"/>
+        <c:crossAx val="298416152"/>
         <c:crosses val="autoZero"/>
         <c:crossBetween val="midCat"/>
       </c:valAx>

</xml_diff>